<commit_message>
answering questions for lab 1
</commit_message>
<xml_diff>
--- a/lab1/homework1_20120204-1.docx
+++ b/lab1/homework1_20120204-1.docx
@@ -9,6 +9,14 @@
           <w:u w:val="single"/>
         </w:rPr>
       </w:pPr>
+    </w:p>
+    <w:p>
+      <w:pPr>
+        <w:rPr>
+          <w:b/>
+          <w:u w:val="single"/>
+        </w:rPr>
+      </w:pPr>
       <w:r>
         <w:rPr>
           <w:b/>
@@ -61,7 +69,25 @@
     </w:p>
     <w:p>
       <w:pPr>
-        <w:ind w:left="360"/>
+        <w:ind w:firstLine="360"/>
+      </w:pPr>
+      <w:proofErr w:type="gramStart"/>
+      <w:r>
+        <w:t>lab1problemset.do</w:t>
+      </w:r>
+      <w:proofErr w:type="gramEnd"/>
+      <w:r>
+        <w:t xml:space="preserve"> file:</w:t>
+      </w:r>
+    </w:p>
+    <w:p>
+      <w:pPr>
+        <w:ind w:firstLine="360"/>
+      </w:pPr>
+    </w:p>
+    <w:p>
+      <w:pPr>
+        <w:ind w:left="720"/>
         <w:rPr>
           <w:rFonts w:ascii="Courier New" w:hAnsi="Courier New" w:cs="Courier New"/>
           <w:sz w:val="16"/>
@@ -88,7 +114,7 @@
     </w:p>
     <w:p>
       <w:pPr>
-        <w:ind w:left="360"/>
+        <w:ind w:left="720"/>
         <w:rPr>
           <w:rFonts w:ascii="Courier New" w:hAnsi="Courier New" w:cs="Courier New"/>
           <w:sz w:val="16"/>
@@ -107,7 +133,7 @@
     </w:p>
     <w:p>
       <w:pPr>
-        <w:ind w:left="360"/>
+        <w:ind w:left="720"/>
         <w:rPr>
           <w:rFonts w:ascii="Courier New" w:hAnsi="Courier New" w:cs="Courier New"/>
           <w:sz w:val="16"/>
@@ -126,7 +152,7 @@
     </w:p>
     <w:p>
       <w:pPr>
-        <w:ind w:left="360"/>
+        <w:ind w:left="720"/>
         <w:rPr>
           <w:rFonts w:ascii="Courier New" w:hAnsi="Courier New" w:cs="Courier New"/>
           <w:sz w:val="16"/>
@@ -144,17 +170,17 @@
     </w:p>
     <w:p>
       <w:pPr>
-        <w:ind w:left="360"/>
-        <w:rPr>
-          <w:rFonts w:ascii="Courier New" w:hAnsi="Courier New" w:cs="Courier New"/>
-          <w:sz w:val="16"/>
-          <w:szCs w:val="16"/>
-        </w:rPr>
-      </w:pPr>
-    </w:p>
-    <w:p>
-      <w:pPr>
-        <w:ind w:left="360"/>
+        <w:ind w:left="720"/>
+        <w:rPr>
+          <w:rFonts w:ascii="Courier New" w:hAnsi="Courier New" w:cs="Courier New"/>
+          <w:sz w:val="16"/>
+          <w:szCs w:val="16"/>
+        </w:rPr>
+      </w:pPr>
+    </w:p>
+    <w:p>
+      <w:pPr>
+        <w:ind w:left="720"/>
         <w:rPr>
           <w:rFonts w:ascii="Courier New" w:hAnsi="Courier New" w:cs="Courier New"/>
           <w:sz w:val="16"/>
@@ -172,7 +198,7 @@
     </w:p>
     <w:p>
       <w:pPr>
-        <w:ind w:left="360"/>
+        <w:ind w:left="720"/>
         <w:rPr>
           <w:rFonts w:ascii="Courier New" w:hAnsi="Courier New" w:cs="Courier New"/>
           <w:sz w:val="16"/>
@@ -200,17 +226,17 @@
     </w:p>
     <w:p>
       <w:pPr>
-        <w:ind w:left="360"/>
-        <w:rPr>
-          <w:rFonts w:ascii="Courier New" w:hAnsi="Courier New" w:cs="Courier New"/>
-          <w:sz w:val="16"/>
-          <w:szCs w:val="16"/>
-        </w:rPr>
-      </w:pPr>
-    </w:p>
-    <w:p>
-      <w:pPr>
-        <w:ind w:left="360"/>
+        <w:ind w:left="720"/>
+        <w:rPr>
+          <w:rFonts w:ascii="Courier New" w:hAnsi="Courier New" w:cs="Courier New"/>
+          <w:sz w:val="16"/>
+          <w:szCs w:val="16"/>
+        </w:rPr>
+      </w:pPr>
+    </w:p>
+    <w:p>
+      <w:pPr>
+        <w:ind w:left="720"/>
         <w:rPr>
           <w:rFonts w:ascii="Courier New" w:hAnsi="Courier New" w:cs="Courier New"/>
           <w:sz w:val="16"/>
@@ -228,7 +254,7 @@
     </w:p>
     <w:p>
       <w:pPr>
-        <w:ind w:left="360"/>
+        <w:ind w:left="720"/>
         <w:rPr>
           <w:rFonts w:ascii="Courier New" w:hAnsi="Courier New" w:cs="Courier New"/>
           <w:sz w:val="16"/>
@@ -256,17 +282,17 @@
     </w:p>
     <w:p>
       <w:pPr>
-        <w:ind w:left="360"/>
-        <w:rPr>
-          <w:rFonts w:ascii="Courier New" w:hAnsi="Courier New" w:cs="Courier New"/>
-          <w:sz w:val="16"/>
-          <w:szCs w:val="16"/>
-        </w:rPr>
-      </w:pPr>
-    </w:p>
-    <w:p>
-      <w:pPr>
-        <w:ind w:left="360"/>
+        <w:ind w:left="720"/>
+        <w:rPr>
+          <w:rFonts w:ascii="Courier New" w:hAnsi="Courier New" w:cs="Courier New"/>
+          <w:sz w:val="16"/>
+          <w:szCs w:val="16"/>
+        </w:rPr>
+      </w:pPr>
+    </w:p>
+    <w:p>
+      <w:pPr>
+        <w:ind w:left="720"/>
         <w:rPr>
           <w:rFonts w:ascii="Courier New" w:hAnsi="Courier New" w:cs="Courier New"/>
           <w:sz w:val="16"/>
@@ -284,7 +310,7 @@
     </w:p>
     <w:p>
       <w:pPr>
-        <w:ind w:left="360"/>
+        <w:ind w:left="720"/>
         <w:rPr>
           <w:rFonts w:ascii="Courier New" w:hAnsi="Courier New" w:cs="Courier New"/>
           <w:sz w:val="16"/>
@@ -304,17 +330,17 @@
     </w:p>
     <w:p>
       <w:pPr>
-        <w:ind w:left="360"/>
-        <w:rPr>
-          <w:rFonts w:ascii="Courier New" w:hAnsi="Courier New" w:cs="Courier New"/>
-          <w:sz w:val="16"/>
-          <w:szCs w:val="16"/>
-        </w:rPr>
-      </w:pPr>
-    </w:p>
-    <w:p>
-      <w:pPr>
-        <w:ind w:left="360"/>
+        <w:ind w:left="720"/>
+        <w:rPr>
+          <w:rFonts w:ascii="Courier New" w:hAnsi="Courier New" w:cs="Courier New"/>
+          <w:sz w:val="16"/>
+          <w:szCs w:val="16"/>
+        </w:rPr>
+      </w:pPr>
+    </w:p>
+    <w:p>
+      <w:pPr>
+        <w:ind w:left="720"/>
         <w:rPr>
           <w:rFonts w:ascii="Courier New" w:hAnsi="Courier New" w:cs="Courier New"/>
           <w:sz w:val="16"/>
@@ -332,7 +358,7 @@
     </w:p>
     <w:p>
       <w:pPr>
-        <w:ind w:left="360"/>
+        <w:ind w:left="720"/>
         <w:rPr>
           <w:rFonts w:ascii="Courier New" w:hAnsi="Courier New" w:cs="Courier New"/>
           <w:sz w:val="16"/>
@@ -360,17 +386,17 @@
     </w:p>
     <w:p>
       <w:pPr>
-        <w:ind w:left="360"/>
-        <w:rPr>
-          <w:rFonts w:ascii="Courier New" w:hAnsi="Courier New" w:cs="Courier New"/>
-          <w:sz w:val="16"/>
-          <w:szCs w:val="16"/>
-        </w:rPr>
-      </w:pPr>
-    </w:p>
-    <w:p>
-      <w:pPr>
-        <w:ind w:left="360"/>
+        <w:ind w:left="720"/>
+        <w:rPr>
+          <w:rFonts w:ascii="Courier New" w:hAnsi="Courier New" w:cs="Courier New"/>
+          <w:sz w:val="16"/>
+          <w:szCs w:val="16"/>
+        </w:rPr>
+      </w:pPr>
+    </w:p>
+    <w:p>
+      <w:pPr>
+        <w:ind w:left="720"/>
         <w:rPr>
           <w:rFonts w:ascii="Courier New" w:hAnsi="Courier New" w:cs="Courier New"/>
           <w:sz w:val="16"/>
@@ -388,7 +414,7 @@
     </w:p>
     <w:p>
       <w:pPr>
-        <w:ind w:left="360"/>
+        <w:ind w:left="720"/>
         <w:rPr>
           <w:rFonts w:ascii="Courier New" w:hAnsi="Courier New" w:cs="Courier New"/>
           <w:sz w:val="16"/>
@@ -416,17 +442,17 @@
     </w:p>
     <w:p>
       <w:pPr>
-        <w:ind w:left="360"/>
-        <w:rPr>
-          <w:rFonts w:ascii="Courier New" w:hAnsi="Courier New" w:cs="Courier New"/>
-          <w:sz w:val="16"/>
-          <w:szCs w:val="16"/>
-        </w:rPr>
-      </w:pPr>
-    </w:p>
-    <w:p>
-      <w:pPr>
-        <w:ind w:left="360"/>
+        <w:ind w:left="720"/>
+        <w:rPr>
+          <w:rFonts w:ascii="Courier New" w:hAnsi="Courier New" w:cs="Courier New"/>
+          <w:sz w:val="16"/>
+          <w:szCs w:val="16"/>
+        </w:rPr>
+      </w:pPr>
+    </w:p>
+    <w:p>
+      <w:pPr>
+        <w:ind w:left="720"/>
         <w:rPr>
           <w:rFonts w:ascii="Courier New" w:hAnsi="Courier New" w:cs="Courier New"/>
           <w:sz w:val="16"/>
@@ -444,7 +470,7 @@
     </w:p>
     <w:p>
       <w:pPr>
-        <w:ind w:left="360"/>
+        <w:ind w:left="720"/>
         <w:rPr>
           <w:rFonts w:ascii="Courier New" w:hAnsi="Courier New" w:cs="Courier New"/>
           <w:sz w:val="16"/>
@@ -472,17 +498,17 @@
     </w:p>
     <w:p>
       <w:pPr>
-        <w:ind w:left="360"/>
-        <w:rPr>
-          <w:rFonts w:ascii="Courier New" w:hAnsi="Courier New" w:cs="Courier New"/>
-          <w:sz w:val="16"/>
-          <w:szCs w:val="16"/>
-        </w:rPr>
-      </w:pPr>
-    </w:p>
-    <w:p>
-      <w:pPr>
-        <w:ind w:left="360"/>
+        <w:ind w:left="720"/>
+        <w:rPr>
+          <w:rFonts w:ascii="Courier New" w:hAnsi="Courier New" w:cs="Courier New"/>
+          <w:sz w:val="16"/>
+          <w:szCs w:val="16"/>
+        </w:rPr>
+      </w:pPr>
+    </w:p>
+    <w:p>
+      <w:pPr>
+        <w:ind w:left="720"/>
         <w:rPr>
           <w:rFonts w:ascii="Courier New" w:hAnsi="Courier New" w:cs="Courier New"/>
           <w:sz w:val="16"/>
@@ -518,7 +544,7 @@
     </w:p>
     <w:p>
       <w:pPr>
-        <w:ind w:left="360"/>
+        <w:ind w:left="720"/>
         <w:rPr>
           <w:rFonts w:ascii="Courier New" w:hAnsi="Courier New" w:cs="Courier New"/>
           <w:sz w:val="16"/>
@@ -548,7 +574,7 @@
     </w:p>
     <w:p>
       <w:pPr>
-        <w:ind w:left="360"/>
+        <w:ind w:left="720"/>
         <w:rPr>
           <w:rFonts w:ascii="Courier New" w:hAnsi="Courier New" w:cs="Courier New"/>
           <w:sz w:val="16"/>
@@ -566,17 +592,17 @@
     </w:p>
     <w:p>
       <w:pPr>
-        <w:ind w:left="360"/>
-        <w:rPr>
-          <w:rFonts w:ascii="Courier New" w:hAnsi="Courier New" w:cs="Courier New"/>
-          <w:sz w:val="16"/>
-          <w:szCs w:val="16"/>
-        </w:rPr>
-      </w:pPr>
-    </w:p>
-    <w:p>
-      <w:pPr>
-        <w:ind w:left="360"/>
+        <w:ind w:left="720"/>
+        <w:rPr>
+          <w:rFonts w:ascii="Courier New" w:hAnsi="Courier New" w:cs="Courier New"/>
+          <w:sz w:val="16"/>
+          <w:szCs w:val="16"/>
+        </w:rPr>
+      </w:pPr>
+    </w:p>
+    <w:p>
+      <w:pPr>
+        <w:ind w:left="720"/>
         <w:rPr>
           <w:rFonts w:ascii="Courier New" w:hAnsi="Courier New" w:cs="Courier New"/>
           <w:sz w:val="16"/>
@@ -642,7 +668,7 @@
     </w:p>
     <w:p>
       <w:pPr>
-        <w:ind w:left="360"/>
+        <w:ind w:left="720"/>
         <w:rPr>
           <w:rFonts w:ascii="Courier New" w:hAnsi="Courier New" w:cs="Courier New"/>
           <w:sz w:val="16"/>
@@ -696,7 +722,7 @@
     </w:p>
     <w:p>
       <w:pPr>
-        <w:ind w:left="360"/>
+        <w:ind w:left="720"/>
         <w:rPr>
           <w:rFonts w:ascii="Courier New" w:hAnsi="Courier New" w:cs="Courier New"/>
           <w:sz w:val="16"/>
@@ -732,7 +758,7 @@
     </w:p>
     <w:p>
       <w:pPr>
-        <w:ind w:left="360"/>
+        <w:ind w:left="720"/>
         <w:rPr>
           <w:rFonts w:ascii="Courier New" w:hAnsi="Courier New" w:cs="Courier New"/>
           <w:sz w:val="16"/>
@@ -786,7 +812,7 @@
     </w:p>
     <w:p>
       <w:pPr>
-        <w:ind w:left="360"/>
+        <w:ind w:left="720"/>
         <w:rPr>
           <w:rFonts w:ascii="Courier New" w:hAnsi="Courier New" w:cs="Courier New"/>
           <w:sz w:val="16"/>
@@ -805,7 +831,7 @@
     </w:p>
     <w:p>
       <w:pPr>
-        <w:ind w:left="360"/>
+        <w:ind w:left="720"/>
         <w:rPr>
           <w:rFonts w:ascii="Courier New" w:hAnsi="Courier New" w:cs="Courier New"/>
           <w:sz w:val="16"/>
@@ -823,7 +849,7 @@
     </w:p>
     <w:p>
       <w:pPr>
-        <w:ind w:left="360"/>
+        <w:ind w:left="720"/>
         <w:rPr>
           <w:rFonts w:ascii="Courier New" w:hAnsi="Courier New" w:cs="Courier New"/>
           <w:sz w:val="16"/>
@@ -869,17 +895,17 @@
     </w:p>
     <w:p>
       <w:pPr>
-        <w:ind w:left="360"/>
-        <w:rPr>
-          <w:rFonts w:ascii="Courier New" w:hAnsi="Courier New" w:cs="Courier New"/>
-          <w:sz w:val="16"/>
-          <w:szCs w:val="16"/>
-        </w:rPr>
-      </w:pPr>
-    </w:p>
-    <w:p>
-      <w:pPr>
-        <w:ind w:left="360"/>
+        <w:ind w:left="720"/>
+        <w:rPr>
+          <w:rFonts w:ascii="Courier New" w:hAnsi="Courier New" w:cs="Courier New"/>
+          <w:sz w:val="16"/>
+          <w:szCs w:val="16"/>
+        </w:rPr>
+      </w:pPr>
+    </w:p>
+    <w:p>
+      <w:pPr>
+        <w:ind w:left="720"/>
         <w:rPr>
           <w:rFonts w:ascii="Courier New" w:hAnsi="Courier New" w:cs="Courier New"/>
           <w:sz w:val="16"/>
@@ -906,7 +932,7 @@
     </w:p>
     <w:p>
       <w:pPr>
-        <w:ind w:left="360"/>
+        <w:ind w:left="720"/>
         <w:rPr>
           <w:rFonts w:ascii="Courier New" w:hAnsi="Courier New" w:cs="Courier New"/>
           <w:sz w:val="16"/>
@@ -934,7 +960,7 @@
     </w:p>
     <w:p>
       <w:pPr>
-        <w:ind w:left="360"/>
+        <w:ind w:left="720"/>
         <w:rPr>
           <w:rFonts w:ascii="Courier New" w:hAnsi="Courier New" w:cs="Courier New"/>
           <w:sz w:val="16"/>
@@ -962,17 +988,17 @@
     </w:p>
     <w:p>
       <w:pPr>
-        <w:ind w:left="360"/>
-        <w:rPr>
-          <w:rFonts w:ascii="Courier New" w:hAnsi="Courier New" w:cs="Courier New"/>
-          <w:sz w:val="16"/>
-          <w:szCs w:val="16"/>
-        </w:rPr>
-      </w:pPr>
-    </w:p>
-    <w:p>
-      <w:pPr>
-        <w:ind w:left="360"/>
+        <w:ind w:left="720"/>
+        <w:rPr>
+          <w:rFonts w:ascii="Courier New" w:hAnsi="Courier New" w:cs="Courier New"/>
+          <w:sz w:val="16"/>
+          <w:szCs w:val="16"/>
+        </w:rPr>
+      </w:pPr>
+    </w:p>
+    <w:p>
+      <w:pPr>
+        <w:ind w:left="720"/>
         <w:rPr>
           <w:rFonts w:ascii="Courier New" w:hAnsi="Courier New" w:cs="Courier New"/>
           <w:sz w:val="16"/>
@@ -999,7 +1025,7 @@
     </w:p>
     <w:p>
       <w:pPr>
-        <w:ind w:left="360"/>
+        <w:ind w:left="720"/>
         <w:rPr>
           <w:rFonts w:ascii="Courier New" w:hAnsi="Courier New" w:cs="Courier New"/>
           <w:sz w:val="16"/>
@@ -1022,22 +1048,38 @@
           <w:sz w:val="16"/>
           <w:szCs w:val="16"/>
         </w:rPr>
-        <w:t xml:space="preserve"> perch_pci7008 =(pci08 - pci70) / pci70 * 100;</w:t>
-      </w:r>
-    </w:p>
-    <w:p>
-      <w:pPr>
-        <w:ind w:left="360"/>
-        <w:rPr>
-          <w:rFonts w:ascii="Courier New" w:hAnsi="Courier New" w:cs="Courier New"/>
-          <w:sz w:val="16"/>
-          <w:szCs w:val="16"/>
-        </w:rPr>
-      </w:pPr>
-    </w:p>
-    <w:p>
-      <w:pPr>
-        <w:ind w:left="360"/>
+        <w:t xml:space="preserve"> perch_pci7008 =</w:t>
+      </w:r>
+      <w:r>
+        <w:rPr>
+          <w:rFonts w:ascii="Courier New" w:hAnsi="Courier New" w:cs="Courier New"/>
+          <w:sz w:val="16"/>
+          <w:szCs w:val="16"/>
+        </w:rPr>
+        <w:t xml:space="preserve"> </w:t>
+      </w:r>
+      <w:r>
+        <w:rPr>
+          <w:rFonts w:ascii="Courier New" w:hAnsi="Courier New" w:cs="Courier New"/>
+          <w:sz w:val="16"/>
+          <w:szCs w:val="16"/>
+        </w:rPr>
+        <w:t>(pci08 - pci70) / pci70 * 100;</w:t>
+      </w:r>
+    </w:p>
+    <w:p>
+      <w:pPr>
+        <w:ind w:left="720"/>
+        <w:rPr>
+          <w:rFonts w:ascii="Courier New" w:hAnsi="Courier New" w:cs="Courier New"/>
+          <w:sz w:val="16"/>
+          <w:szCs w:val="16"/>
+        </w:rPr>
+      </w:pPr>
+    </w:p>
+    <w:p>
+      <w:pPr>
+        <w:ind w:left="720"/>
         <w:rPr>
           <w:rFonts w:ascii="Courier New" w:hAnsi="Courier New" w:cs="Courier New"/>
           <w:sz w:val="16"/>
@@ -1064,7 +1106,7 @@
     </w:p>
     <w:p>
       <w:pPr>
-        <w:ind w:left="360"/>
+        <w:ind w:left="720"/>
         <w:rPr>
           <w:rFonts w:ascii="Courier New" w:hAnsi="Courier New" w:cs="Courier New"/>
           <w:sz w:val="16"/>
@@ -1110,17 +1152,17 @@
     </w:p>
     <w:p>
       <w:pPr>
-        <w:ind w:left="360"/>
-        <w:rPr>
-          <w:rFonts w:ascii="Courier New" w:hAnsi="Courier New" w:cs="Courier New"/>
-          <w:sz w:val="16"/>
-          <w:szCs w:val="16"/>
-        </w:rPr>
-      </w:pPr>
-    </w:p>
-    <w:p>
-      <w:pPr>
-        <w:ind w:left="360"/>
+        <w:ind w:left="720"/>
+        <w:rPr>
+          <w:rFonts w:ascii="Courier New" w:hAnsi="Courier New" w:cs="Courier New"/>
+          <w:sz w:val="16"/>
+          <w:szCs w:val="16"/>
+        </w:rPr>
+      </w:pPr>
+    </w:p>
+    <w:p>
+      <w:pPr>
+        <w:ind w:left="720"/>
         <w:rPr>
           <w:rFonts w:ascii="Courier New" w:hAnsi="Courier New" w:cs="Courier New"/>
           <w:sz w:val="16"/>
@@ -1148,17 +1190,17 @@
     </w:p>
     <w:p>
       <w:pPr>
-        <w:ind w:left="360"/>
-        <w:rPr>
-          <w:rFonts w:ascii="Courier New" w:hAnsi="Courier New" w:cs="Courier New"/>
-          <w:sz w:val="16"/>
-          <w:szCs w:val="16"/>
-        </w:rPr>
-      </w:pPr>
-    </w:p>
-    <w:p>
-      <w:pPr>
-        <w:ind w:left="360"/>
+        <w:ind w:left="720"/>
+        <w:rPr>
+          <w:rFonts w:ascii="Courier New" w:hAnsi="Courier New" w:cs="Courier New"/>
+          <w:sz w:val="16"/>
+          <w:szCs w:val="16"/>
+        </w:rPr>
+      </w:pPr>
+    </w:p>
+    <w:p>
+      <w:pPr>
+        <w:ind w:left="720"/>
         <w:rPr>
           <w:rFonts w:ascii="Courier New" w:hAnsi="Courier New" w:cs="Courier New"/>
           <w:sz w:val="16"/>
@@ -1185,7 +1227,7 @@
     </w:p>
     <w:p>
       <w:pPr>
-        <w:ind w:left="360"/>
+        <w:ind w:left="720"/>
         <w:rPr>
           <w:rFonts w:ascii="Courier New" w:hAnsi="Courier New" w:cs="Courier New"/>
           <w:sz w:val="16"/>
@@ -1231,17 +1273,17 @@
     </w:p>
     <w:p>
       <w:pPr>
-        <w:ind w:left="360"/>
-        <w:rPr>
-          <w:rFonts w:ascii="Courier New" w:hAnsi="Courier New" w:cs="Courier New"/>
-          <w:sz w:val="16"/>
-          <w:szCs w:val="16"/>
-        </w:rPr>
-      </w:pPr>
-    </w:p>
-    <w:p>
-      <w:pPr>
-        <w:ind w:left="360"/>
+        <w:ind w:left="720"/>
+        <w:rPr>
+          <w:rFonts w:ascii="Courier New" w:hAnsi="Courier New" w:cs="Courier New"/>
+          <w:sz w:val="16"/>
+          <w:szCs w:val="16"/>
+        </w:rPr>
+      </w:pPr>
+    </w:p>
+    <w:p>
+      <w:pPr>
+        <w:ind w:left="720"/>
         <w:rPr>
           <w:rFonts w:ascii="Courier New" w:hAnsi="Courier New" w:cs="Courier New"/>
           <w:sz w:val="16"/>
@@ -1286,7 +1328,7 @@
     </w:p>
     <w:p>
       <w:pPr>
-        <w:ind w:left="360"/>
+        <w:ind w:left="720"/>
         <w:rPr>
           <w:rFonts w:ascii="Courier New" w:hAnsi="Courier New" w:cs="Courier New"/>
           <w:sz w:val="16"/>
@@ -1314,17 +1356,17 @@
     </w:p>
     <w:p>
       <w:pPr>
-        <w:ind w:left="360"/>
-        <w:rPr>
-          <w:rFonts w:ascii="Courier New" w:hAnsi="Courier New" w:cs="Courier New"/>
-          <w:sz w:val="16"/>
-          <w:szCs w:val="16"/>
-        </w:rPr>
-      </w:pPr>
-    </w:p>
-    <w:p>
-      <w:pPr>
-        <w:ind w:left="360"/>
+        <w:ind w:left="720"/>
+        <w:rPr>
+          <w:rFonts w:ascii="Courier New" w:hAnsi="Courier New" w:cs="Courier New"/>
+          <w:sz w:val="16"/>
+          <w:szCs w:val="16"/>
+        </w:rPr>
+      </w:pPr>
+    </w:p>
+    <w:p>
+      <w:pPr>
+        <w:ind w:left="720"/>
         <w:rPr>
           <w:rFonts w:ascii="Courier New" w:hAnsi="Courier New" w:cs="Courier New"/>
           <w:sz w:val="16"/>
@@ -1351,7 +1393,7 @@
     </w:p>
     <w:p>
       <w:pPr>
-        <w:ind w:left="360"/>
+        <w:ind w:left="720"/>
         <w:rPr>
           <w:rFonts w:ascii="Courier New" w:hAnsi="Courier New" w:cs="Courier New"/>
           <w:sz w:val="16"/>
@@ -1376,20 +1418,22 @@
         </w:rPr>
         <w:t>;</w:t>
       </w:r>
-    </w:p>
-    <w:p>
-      <w:pPr>
-        <w:ind w:left="360"/>
-        <w:rPr>
-          <w:rFonts w:ascii="Courier New" w:hAnsi="Courier New" w:cs="Courier New"/>
-          <w:sz w:val="16"/>
-          <w:szCs w:val="16"/>
-        </w:rPr>
-      </w:pPr>
-    </w:p>
-    <w:p>
-      <w:pPr>
-        <w:ind w:left="360"/>
+      <w:bookmarkStart w:id="0" w:name="_GoBack"/>
+      <w:bookmarkEnd w:id="0"/>
+    </w:p>
+    <w:p>
+      <w:pPr>
+        <w:ind w:left="720"/>
+        <w:rPr>
+          <w:rFonts w:ascii="Courier New" w:hAnsi="Courier New" w:cs="Courier New"/>
+          <w:sz w:val="16"/>
+          <w:szCs w:val="16"/>
+        </w:rPr>
+      </w:pPr>
+    </w:p>
+    <w:p>
+      <w:pPr>
+        <w:ind w:left="720"/>
         <w:rPr>
           <w:rFonts w:ascii="Courier New" w:hAnsi="Courier New" w:cs="Courier New"/>
           <w:sz w:val="16"/>
@@ -1416,7 +1460,7 @@
     </w:p>
     <w:p>
       <w:pPr>
-        <w:ind w:left="360"/>
+        <w:ind w:left="720"/>
         <w:rPr>
           <w:rFonts w:ascii="Courier New" w:hAnsi="Courier New" w:cs="Courier New"/>
           <w:sz w:val="16"/>
@@ -1444,30 +1488,29 @@
     </w:p>
     <w:p>
       <w:pPr>
-        <w:ind w:left="360"/>
-        <w:rPr>
-          <w:rFonts w:ascii="Courier New" w:hAnsi="Courier New" w:cs="Courier New"/>
-          <w:sz w:val="16"/>
-          <w:szCs w:val="16"/>
-        </w:rPr>
-      </w:pPr>
-    </w:p>
-    <w:p>
-      <w:pPr>
-        <w:ind w:left="360"/>
-        <w:rPr>
-          <w:rFonts w:ascii="Courier New" w:hAnsi="Courier New" w:cs="Courier New"/>
-          <w:sz w:val="16"/>
-          <w:szCs w:val="16"/>
-        </w:rPr>
-      </w:pPr>
-      <w:r>
-        <w:rPr>
-          <w:rFonts w:ascii="Courier New" w:hAnsi="Courier New" w:cs="Courier New"/>
-          <w:sz w:val="16"/>
-          <w:szCs w:val="16"/>
-        </w:rPr>
-        <w:lastRenderedPageBreak/>
+        <w:ind w:left="720"/>
+        <w:rPr>
+          <w:rFonts w:ascii="Courier New" w:hAnsi="Courier New" w:cs="Courier New"/>
+          <w:sz w:val="16"/>
+          <w:szCs w:val="16"/>
+        </w:rPr>
+      </w:pPr>
+    </w:p>
+    <w:p>
+      <w:pPr>
+        <w:ind w:left="720"/>
+        <w:rPr>
+          <w:rFonts w:ascii="Courier New" w:hAnsi="Courier New" w:cs="Courier New"/>
+          <w:sz w:val="16"/>
+          <w:szCs w:val="16"/>
+        </w:rPr>
+      </w:pPr>
+      <w:r>
+        <w:rPr>
+          <w:rFonts w:ascii="Courier New" w:hAnsi="Courier New" w:cs="Courier New"/>
+          <w:sz w:val="16"/>
+          <w:szCs w:val="16"/>
+        </w:rPr>
         <w:t>//l.</w:t>
       </w:r>
       <w:r>
@@ -1482,7 +1525,7 @@
     </w:p>
     <w:p>
       <w:pPr>
-        <w:ind w:left="360"/>
+        <w:ind w:left="720"/>
         <w:rPr>
           <w:rFonts w:ascii="Courier New" w:hAnsi="Courier New" w:cs="Courier New"/>
           <w:sz w:val="16"/>
@@ -1510,17 +1553,17 @@
     </w:p>
     <w:p>
       <w:pPr>
-        <w:ind w:left="360"/>
-        <w:rPr>
-          <w:rFonts w:ascii="Courier New" w:hAnsi="Courier New" w:cs="Courier New"/>
-          <w:sz w:val="16"/>
-          <w:szCs w:val="16"/>
-        </w:rPr>
-      </w:pPr>
-    </w:p>
-    <w:p>
-      <w:pPr>
-        <w:ind w:left="360"/>
+        <w:ind w:left="720"/>
+        <w:rPr>
+          <w:rFonts w:ascii="Courier New" w:hAnsi="Courier New" w:cs="Courier New"/>
+          <w:sz w:val="16"/>
+          <w:szCs w:val="16"/>
+        </w:rPr>
+      </w:pPr>
+    </w:p>
+    <w:p>
+      <w:pPr>
+        <w:ind w:left="720"/>
         <w:rPr>
           <w:rFonts w:ascii="Courier New" w:hAnsi="Courier New" w:cs="Courier New"/>
           <w:sz w:val="16"/>
@@ -1547,7 +1590,7 @@
     </w:p>
     <w:p>
       <w:pPr>
-        <w:ind w:left="360"/>
+        <w:ind w:left="720"/>
         <w:rPr>
           <w:rFonts w:ascii="Courier New" w:hAnsi="Courier New" w:cs="Courier New"/>
           <w:sz w:val="16"/>
@@ -1575,17 +1618,17 @@
     </w:p>
     <w:p>
       <w:pPr>
-        <w:ind w:left="360"/>
-        <w:rPr>
-          <w:rFonts w:ascii="Courier New" w:hAnsi="Courier New" w:cs="Courier New"/>
-          <w:sz w:val="16"/>
-          <w:szCs w:val="16"/>
-        </w:rPr>
-      </w:pPr>
-    </w:p>
-    <w:p>
-      <w:pPr>
-        <w:ind w:left="360"/>
+        <w:ind w:left="720"/>
+        <w:rPr>
+          <w:rFonts w:ascii="Courier New" w:hAnsi="Courier New" w:cs="Courier New"/>
+          <w:sz w:val="16"/>
+          <w:szCs w:val="16"/>
+        </w:rPr>
+      </w:pPr>
+    </w:p>
+    <w:p>
+      <w:pPr>
+        <w:ind w:left="720"/>
         <w:rPr>
           <w:rFonts w:ascii="Courier New" w:hAnsi="Courier New" w:cs="Courier New"/>
           <w:sz w:val="16"/>
@@ -1612,7 +1655,7 @@
     </w:p>
     <w:p>
       <w:pPr>
-        <w:ind w:left="360"/>
+        <w:ind w:left="720"/>
         <w:rPr>
           <w:rFonts w:ascii="Courier New" w:hAnsi="Courier New" w:cs="Courier New"/>
           <w:sz w:val="16"/>
@@ -1640,17 +1683,17 @@
     </w:p>
     <w:p>
       <w:pPr>
-        <w:ind w:left="360"/>
-        <w:rPr>
-          <w:rFonts w:ascii="Courier New" w:hAnsi="Courier New" w:cs="Courier New"/>
-          <w:sz w:val="16"/>
-          <w:szCs w:val="16"/>
-        </w:rPr>
-      </w:pPr>
-    </w:p>
-    <w:p>
-      <w:pPr>
-        <w:ind w:left="360"/>
+        <w:ind w:left="720"/>
+        <w:rPr>
+          <w:rFonts w:ascii="Courier New" w:hAnsi="Courier New" w:cs="Courier New"/>
+          <w:sz w:val="16"/>
+          <w:szCs w:val="16"/>
+        </w:rPr>
+      </w:pPr>
+    </w:p>
+    <w:p>
+      <w:pPr>
+        <w:ind w:left="720"/>
         <w:rPr>
           <w:rFonts w:ascii="Courier New" w:hAnsi="Courier New" w:cs="Courier New"/>
           <w:sz w:val="16"/>
@@ -1713,7 +1756,7 @@
     </w:p>
     <w:p>
       <w:pPr>
-        <w:ind w:left="360"/>
+        <w:ind w:left="720"/>
         <w:rPr>
           <w:rFonts w:ascii="Courier New" w:hAnsi="Courier New" w:cs="Courier New"/>
           <w:sz w:val="16"/>
@@ -1759,7 +1802,7 @@
     </w:p>
     <w:p>
       <w:pPr>
-        <w:ind w:left="360"/>
+        <w:ind w:left="720"/>
         <w:rPr>
           <w:rFonts w:ascii="Courier New" w:hAnsi="Courier New" w:cs="Courier New"/>
           <w:sz w:val="16"/>
@@ -1786,6 +1829,80 @@
     </w:p>
     <w:p>
       <w:pPr>
+        <w:ind w:left="720"/>
+        <w:rPr>
+          <w:rFonts w:ascii="Courier New" w:hAnsi="Courier New" w:cs="Courier New"/>
+          <w:sz w:val="16"/>
+          <w:szCs w:val="16"/>
+        </w:rPr>
+      </w:pPr>
+      <w:proofErr w:type="gramStart"/>
+      <w:r>
+        <w:rPr>
+          <w:rFonts w:ascii="Courier New" w:hAnsi="Courier New" w:cs="Courier New"/>
+          <w:sz w:val="16"/>
+          <w:szCs w:val="16"/>
+        </w:rPr>
+        <w:t>histogram</w:t>
+      </w:r>
+      <w:proofErr w:type="gramEnd"/>
+      <w:r>
+        <w:rPr>
+          <w:rFonts w:ascii="Courier New" w:hAnsi="Courier New" w:cs="Courier New"/>
+          <w:sz w:val="16"/>
+          <w:szCs w:val="16"/>
+        </w:rPr>
+        <w:t xml:space="preserve"> pci70, fraction normal;</w:t>
+      </w:r>
+    </w:p>
+    <w:p>
+      <w:pPr>
+        <w:ind w:left="720"/>
+        <w:rPr>
+          <w:rFonts w:ascii="Courier New" w:hAnsi="Courier New" w:cs="Courier New"/>
+          <w:sz w:val="16"/>
+          <w:szCs w:val="16"/>
+        </w:rPr>
+      </w:pPr>
+    </w:p>
+    <w:p>
+      <w:pPr>
+        <w:ind w:left="720"/>
+        <w:rPr>
+          <w:rFonts w:ascii="Courier New" w:hAnsi="Courier New" w:cs="Courier New"/>
+          <w:sz w:val="16"/>
+          <w:szCs w:val="16"/>
+        </w:rPr>
+      </w:pPr>
+      <w:proofErr w:type="gramStart"/>
+      <w:r>
+        <w:rPr>
+          <w:rFonts w:ascii="Courier New" w:hAnsi="Courier New" w:cs="Courier New"/>
+          <w:sz w:val="16"/>
+          <w:szCs w:val="16"/>
+        </w:rPr>
+        <w:t>log</w:t>
+      </w:r>
+      <w:proofErr w:type="gramEnd"/>
+      <w:r>
+        <w:rPr>
+          <w:rFonts w:ascii="Courier New" w:hAnsi="Courier New" w:cs="Courier New"/>
+          <w:sz w:val="16"/>
+          <w:szCs w:val="16"/>
+        </w:rPr>
+        <w:t xml:space="preserve"> close;</w:t>
+      </w:r>
+      <w:r>
+        <w:rPr>
+          <w:rFonts w:ascii="Courier New" w:hAnsi="Courier New" w:cs="Courier New"/>
+          <w:sz w:val="16"/>
+          <w:szCs w:val="16"/>
+        </w:rPr>
+        <w:t xml:space="preserve">  </w:t>
+      </w:r>
+    </w:p>
+    <w:p>
+      <w:pPr>
         <w:ind w:left="360"/>
         <w:rPr>
           <w:rFonts w:ascii="Courier New" w:hAnsi="Courier New" w:cs="Courier New"/>
@@ -1793,6 +1910,56 @@
           <w:szCs w:val="16"/>
         </w:rPr>
       </w:pPr>
+    </w:p>
+    <w:p>
+      <w:pPr>
+        <w:ind w:left="360"/>
+        <w:rPr>
+          <w:sz w:val="24"/>
+        </w:rPr>
+      </w:pPr>
+      <w:r>
+        <w:rPr>
+          <w:sz w:val="24"/>
+        </w:rPr>
+        <w:t>lab1problemset.log:</w:t>
+      </w:r>
+    </w:p>
+    <w:p>
+      <w:pPr>
+        <w:ind w:left="720"/>
+        <w:rPr>
+          <w:rFonts w:ascii="Courier New" w:hAnsi="Courier New" w:cs="Courier New"/>
+          <w:sz w:val="16"/>
+          <w:szCs w:val="16"/>
+        </w:rPr>
+      </w:pPr>
+      <w:r>
+        <w:rPr>
+          <w:rFonts w:ascii="Courier New" w:hAnsi="Courier New" w:cs="Courier New"/>
+          <w:sz w:val="16"/>
+          <w:szCs w:val="16"/>
+        </w:rPr>
+        <w:t>--------------------------------------------------------------------------------</w:t>
+      </w:r>
+    </w:p>
+    <w:p>
+      <w:pPr>
+        <w:ind w:left="720"/>
+        <w:rPr>
+          <w:rFonts w:ascii="Courier New" w:hAnsi="Courier New" w:cs="Courier New"/>
+          <w:sz w:val="16"/>
+          <w:szCs w:val="16"/>
+        </w:rPr>
+      </w:pPr>
+      <w:r>
+        <w:rPr>
+          <w:rFonts w:ascii="Courier New" w:hAnsi="Courier New" w:cs="Courier New"/>
+          <w:sz w:val="16"/>
+          <w:szCs w:val="16"/>
+        </w:rPr>
+        <w:t xml:space="preserve">      </w:t>
+      </w:r>
       <w:proofErr w:type="gramStart"/>
       <w:r>
         <w:rPr>
@@ -1800,7 +1967,7 @@
           <w:sz w:val="16"/>
           <w:szCs w:val="16"/>
         </w:rPr>
-        <w:t>histogram</w:t>
+        <w:t>name</w:t>
       </w:r>
       <w:proofErr w:type="gramEnd"/>
       <w:r>
@@ -1809,28 +1976,26 @@
           <w:sz w:val="16"/>
           <w:szCs w:val="16"/>
         </w:rPr>
-        <w:t xml:space="preserve"> pci70, fraction normal;</w:t>
-      </w:r>
-    </w:p>
-    <w:p>
-      <w:pPr>
-        <w:ind w:left="360"/>
-        <w:rPr>
-          <w:rFonts w:ascii="Courier New" w:hAnsi="Courier New" w:cs="Courier New"/>
-          <w:sz w:val="16"/>
-          <w:szCs w:val="16"/>
-        </w:rPr>
-      </w:pPr>
-    </w:p>
-    <w:p>
-      <w:pPr>
-        <w:ind w:left="360"/>
-        <w:rPr>
-          <w:rFonts w:ascii="Courier New" w:hAnsi="Courier New" w:cs="Courier New"/>
-          <w:sz w:val="16"/>
-          <w:szCs w:val="16"/>
-        </w:rPr>
-      </w:pPr>
+        <w:t>:  &lt;unnamed&gt;</w:t>
+      </w:r>
+    </w:p>
+    <w:p>
+      <w:pPr>
+        <w:ind w:left="720"/>
+        <w:rPr>
+          <w:rFonts w:ascii="Courier New" w:hAnsi="Courier New" w:cs="Courier New"/>
+          <w:sz w:val="16"/>
+          <w:szCs w:val="16"/>
+        </w:rPr>
+      </w:pPr>
+      <w:r>
+        <w:rPr>
+          <w:rFonts w:ascii="Courier New" w:hAnsi="Courier New" w:cs="Courier New"/>
+          <w:sz w:val="16"/>
+          <w:szCs w:val="16"/>
+        </w:rPr>
+        <w:t xml:space="preserve">       </w:t>
+      </w:r>
       <w:proofErr w:type="gramStart"/>
       <w:r>
         <w:rPr>
@@ -1847,8 +2012,36 @@
           <w:sz w:val="16"/>
           <w:szCs w:val="16"/>
         </w:rPr>
-        <w:t xml:space="preserve"> close;</w:t>
-      </w:r>
+        <w:t>:  C:\Users\cla-spa206.CAMPUS-DOMAIN\Downloads\econ485-master\econ485-</w:t>
+      </w:r>
+    </w:p>
+    <w:p>
+      <w:pPr>
+        <w:ind w:left="720"/>
+        <w:rPr>
+          <w:rFonts w:ascii="Courier New" w:hAnsi="Courier New" w:cs="Courier New"/>
+          <w:sz w:val="16"/>
+          <w:szCs w:val="16"/>
+        </w:rPr>
+      </w:pPr>
+      <w:r>
+        <w:rPr>
+          <w:rFonts w:ascii="Courier New" w:hAnsi="Courier New" w:cs="Courier New"/>
+          <w:sz w:val="16"/>
+          <w:szCs w:val="16"/>
+        </w:rPr>
+        <w:t>&gt; master\lab1\lab1problemset.log</w:t>
+      </w:r>
+    </w:p>
+    <w:p>
+      <w:pPr>
+        <w:ind w:left="720"/>
+        <w:rPr>
+          <w:rFonts w:ascii="Courier New" w:hAnsi="Courier New" w:cs="Courier New"/>
+          <w:sz w:val="16"/>
+          <w:szCs w:val="16"/>
+        </w:rPr>
+      </w:pPr>
       <w:r>
         <w:rPr>
           <w:rFonts w:ascii="Courier New" w:hAnsi="Courier New" w:cs="Courier New"/>
@@ -1857,52 +2050,6 @@
         </w:rPr>
         <w:t xml:space="preserve">  </w:t>
       </w:r>
-    </w:p>
-    <w:p>
-      <w:pPr>
-        <w:ind w:left="360"/>
-        <w:rPr>
-          <w:rFonts w:ascii="Courier New" w:hAnsi="Courier New" w:cs="Courier New"/>
-          <w:sz w:val="16"/>
-          <w:szCs w:val="16"/>
-        </w:rPr>
-      </w:pPr>
-    </w:p>
-    <w:p>
-      <w:pPr>
-        <w:ind w:left="360"/>
-        <w:rPr>
-          <w:rFonts w:ascii="Courier New" w:hAnsi="Courier New" w:cs="Courier New"/>
-          <w:sz w:val="16"/>
-          <w:szCs w:val="16"/>
-        </w:rPr>
-      </w:pPr>
-      <w:r>
-        <w:rPr>
-          <w:rFonts w:ascii="Courier New" w:hAnsi="Courier New" w:cs="Courier New"/>
-          <w:sz w:val="16"/>
-          <w:szCs w:val="16"/>
-        </w:rPr>
-        <w:t>--------------------------------------------------------------------------------</w:t>
-      </w:r>
-    </w:p>
-    <w:p>
-      <w:pPr>
-        <w:ind w:left="360"/>
-        <w:rPr>
-          <w:rFonts w:ascii="Courier New" w:hAnsi="Courier New" w:cs="Courier New"/>
-          <w:sz w:val="16"/>
-          <w:szCs w:val="16"/>
-        </w:rPr>
-      </w:pPr>
-      <w:r>
-        <w:rPr>
-          <w:rFonts w:ascii="Courier New" w:hAnsi="Courier New" w:cs="Courier New"/>
-          <w:sz w:val="16"/>
-          <w:szCs w:val="16"/>
-        </w:rPr>
-        <w:t xml:space="preserve">      </w:t>
-      </w:r>
       <w:proofErr w:type="gramStart"/>
       <w:r>
         <w:rPr>
@@ -1910,7 +2057,7 @@
           <w:sz w:val="16"/>
           <w:szCs w:val="16"/>
         </w:rPr>
-        <w:t>name</w:t>
+        <w:t>log</w:t>
       </w:r>
       <w:proofErr w:type="gramEnd"/>
       <w:r>
@@ -1919,25 +2066,25 @@
           <w:sz w:val="16"/>
           <w:szCs w:val="16"/>
         </w:rPr>
-        <w:t>:  &lt;unnamed&gt;</w:t>
-      </w:r>
-    </w:p>
-    <w:p>
-      <w:pPr>
-        <w:ind w:left="360"/>
-        <w:rPr>
-          <w:rFonts w:ascii="Courier New" w:hAnsi="Courier New" w:cs="Courier New"/>
-          <w:sz w:val="16"/>
-          <w:szCs w:val="16"/>
-        </w:rPr>
-      </w:pPr>
-      <w:r>
-        <w:rPr>
-          <w:rFonts w:ascii="Courier New" w:hAnsi="Courier New" w:cs="Courier New"/>
-          <w:sz w:val="16"/>
-          <w:szCs w:val="16"/>
-        </w:rPr>
-        <w:t xml:space="preserve">       </w:t>
+        <w:t xml:space="preserve"> type:  text</w:t>
+      </w:r>
+    </w:p>
+    <w:p>
+      <w:pPr>
+        <w:ind w:left="720"/>
+        <w:rPr>
+          <w:rFonts w:ascii="Courier New" w:hAnsi="Courier New" w:cs="Courier New"/>
+          <w:sz w:val="16"/>
+          <w:szCs w:val="16"/>
+        </w:rPr>
+      </w:pPr>
+      <w:r>
+        <w:rPr>
+          <w:rFonts w:ascii="Courier New" w:hAnsi="Courier New" w:cs="Courier New"/>
+          <w:sz w:val="16"/>
+          <w:szCs w:val="16"/>
+        </w:rPr>
+        <w:t xml:space="preserve"> </w:t>
       </w:r>
       <w:proofErr w:type="gramStart"/>
       <w:r>
@@ -1946,7 +2093,7 @@
           <w:sz w:val="16"/>
           <w:szCs w:val="16"/>
         </w:rPr>
-        <w:t>log</w:t>
+        <w:t>opened</w:t>
       </w:r>
       <w:proofErr w:type="gramEnd"/>
       <w:r>
@@ -1955,112 +2102,22 @@
           <w:sz w:val="16"/>
           <w:szCs w:val="16"/>
         </w:rPr>
-        <w:t>:  C:\Users\cla-spa206.CAMPUS-DOMAIN\Downloads\econ485-master\econ485-</w:t>
-      </w:r>
-    </w:p>
-    <w:p>
-      <w:pPr>
-        <w:ind w:left="360"/>
-        <w:rPr>
-          <w:rFonts w:ascii="Courier New" w:hAnsi="Courier New" w:cs="Courier New"/>
-          <w:sz w:val="16"/>
-          <w:szCs w:val="16"/>
-        </w:rPr>
-      </w:pPr>
-      <w:r>
-        <w:rPr>
-          <w:rFonts w:ascii="Courier New" w:hAnsi="Courier New" w:cs="Courier New"/>
-          <w:sz w:val="16"/>
-          <w:szCs w:val="16"/>
-        </w:rPr>
-        <w:t>&gt; master\lab1\lab1problemset.log</w:t>
-      </w:r>
-    </w:p>
-    <w:p>
-      <w:pPr>
-        <w:ind w:left="360"/>
-        <w:rPr>
-          <w:rFonts w:ascii="Courier New" w:hAnsi="Courier New" w:cs="Courier New"/>
-          <w:sz w:val="16"/>
-          <w:szCs w:val="16"/>
-        </w:rPr>
-      </w:pPr>
-      <w:r>
-        <w:rPr>
-          <w:rFonts w:ascii="Courier New" w:hAnsi="Courier New" w:cs="Courier New"/>
-          <w:sz w:val="16"/>
-          <w:szCs w:val="16"/>
-        </w:rPr>
-        <w:t xml:space="preserve">  </w:t>
-      </w:r>
-      <w:proofErr w:type="gramStart"/>
-      <w:r>
-        <w:rPr>
-          <w:rFonts w:ascii="Courier New" w:hAnsi="Courier New" w:cs="Courier New"/>
-          <w:sz w:val="16"/>
-          <w:szCs w:val="16"/>
-        </w:rPr>
-        <w:t>log</w:t>
-      </w:r>
-      <w:proofErr w:type="gramEnd"/>
-      <w:r>
-        <w:rPr>
-          <w:rFonts w:ascii="Courier New" w:hAnsi="Courier New" w:cs="Courier New"/>
-          <w:sz w:val="16"/>
-          <w:szCs w:val="16"/>
-        </w:rPr>
-        <w:t xml:space="preserve"> type:  text</w:t>
-      </w:r>
-    </w:p>
-    <w:p>
-      <w:pPr>
-        <w:ind w:left="360"/>
-        <w:rPr>
-          <w:rFonts w:ascii="Courier New" w:hAnsi="Courier New" w:cs="Courier New"/>
-          <w:sz w:val="16"/>
-          <w:szCs w:val="16"/>
-        </w:rPr>
-      </w:pPr>
-      <w:r>
-        <w:rPr>
-          <w:rFonts w:ascii="Courier New" w:hAnsi="Courier New" w:cs="Courier New"/>
-          <w:sz w:val="16"/>
-          <w:szCs w:val="16"/>
-        </w:rPr>
-        <w:t xml:space="preserve"> </w:t>
-      </w:r>
-      <w:proofErr w:type="gramStart"/>
-      <w:r>
-        <w:rPr>
-          <w:rFonts w:ascii="Courier New" w:hAnsi="Courier New" w:cs="Courier New"/>
-          <w:sz w:val="16"/>
-          <w:szCs w:val="16"/>
-        </w:rPr>
-        <w:t>opened</w:t>
-      </w:r>
-      <w:proofErr w:type="gramEnd"/>
-      <w:r>
-        <w:rPr>
-          <w:rFonts w:ascii="Courier New" w:hAnsi="Courier New" w:cs="Courier New"/>
-          <w:sz w:val="16"/>
-          <w:szCs w:val="16"/>
-        </w:rPr>
         <w:t xml:space="preserve"> on:  31 Jan 2013, 11:00:39</w:t>
       </w:r>
     </w:p>
     <w:p>
       <w:pPr>
-        <w:ind w:left="360"/>
-        <w:rPr>
-          <w:rFonts w:ascii="Courier New" w:hAnsi="Courier New" w:cs="Courier New"/>
-          <w:sz w:val="16"/>
-          <w:szCs w:val="16"/>
-        </w:rPr>
-      </w:pPr>
-    </w:p>
-    <w:p>
-      <w:pPr>
-        <w:ind w:left="360"/>
+        <w:ind w:left="720"/>
+        <w:rPr>
+          <w:rFonts w:ascii="Courier New" w:hAnsi="Courier New" w:cs="Courier New"/>
+          <w:sz w:val="16"/>
+          <w:szCs w:val="16"/>
+        </w:rPr>
+      </w:pPr>
+    </w:p>
+    <w:p>
+      <w:pPr>
+        <w:ind w:left="720"/>
         <w:rPr>
           <w:rFonts w:ascii="Courier New" w:hAnsi="Courier New" w:cs="Courier New"/>
           <w:sz w:val="16"/>
@@ -2096,7 +2153,7 @@
     </w:p>
     <w:p>
       <w:pPr>
-        <w:ind w:left="360"/>
+        <w:ind w:left="720"/>
         <w:rPr>
           <w:rFonts w:ascii="Courier New" w:hAnsi="Courier New" w:cs="Courier New"/>
           <w:sz w:val="16"/>
@@ -2134,7 +2191,7 @@
     </w:p>
     <w:p>
       <w:pPr>
-        <w:ind w:left="360"/>
+        <w:ind w:left="720"/>
         <w:rPr>
           <w:rFonts w:ascii="Courier New" w:hAnsi="Courier New" w:cs="Courier New"/>
           <w:sz w:val="16"/>
@@ -2188,17 +2245,17 @@
     </w:p>
     <w:p>
       <w:pPr>
-        <w:ind w:left="360"/>
-        <w:rPr>
-          <w:rFonts w:ascii="Courier New" w:hAnsi="Courier New" w:cs="Courier New"/>
-          <w:sz w:val="16"/>
-          <w:szCs w:val="16"/>
-        </w:rPr>
-      </w:pPr>
-    </w:p>
-    <w:p>
-      <w:pPr>
-        <w:ind w:left="360"/>
+        <w:ind w:left="720"/>
+        <w:rPr>
+          <w:rFonts w:ascii="Courier New" w:hAnsi="Courier New" w:cs="Courier New"/>
+          <w:sz w:val="16"/>
+          <w:szCs w:val="16"/>
+        </w:rPr>
+      </w:pPr>
+    </w:p>
+    <w:p>
+      <w:pPr>
+        <w:ind w:left="720"/>
         <w:rPr>
           <w:rFonts w:ascii="Courier New" w:hAnsi="Courier New" w:cs="Courier New"/>
           <w:sz w:val="16"/>
@@ -2272,7 +2329,7 @@
     </w:p>
     <w:p>
       <w:pPr>
-        <w:ind w:left="360"/>
+        <w:ind w:left="720"/>
         <w:rPr>
           <w:rFonts w:ascii="Courier New" w:hAnsi="Courier New" w:cs="Courier New"/>
           <w:sz w:val="16"/>
@@ -2326,7 +2383,7 @@
     </w:p>
     <w:p>
       <w:pPr>
-        <w:ind w:left="360"/>
+        <w:ind w:left="720"/>
         <w:rPr>
           <w:rFonts w:ascii="Courier New" w:hAnsi="Courier New" w:cs="Courier New"/>
           <w:sz w:val="16"/>
@@ -2362,7 +2419,7 @@
     </w:p>
     <w:p>
       <w:pPr>
-        <w:ind w:left="360"/>
+        <w:ind w:left="720"/>
         <w:rPr>
           <w:rFonts w:ascii="Courier New" w:hAnsi="Courier New" w:cs="Courier New"/>
           <w:sz w:val="16"/>
@@ -2416,7 +2473,7 @@
     </w:p>
     <w:p>
       <w:pPr>
-        <w:ind w:left="360"/>
+        <w:ind w:left="720"/>
         <w:rPr>
           <w:rFonts w:ascii="Courier New" w:hAnsi="Courier New" w:cs="Courier New"/>
           <w:sz w:val="16"/>
@@ -2434,7 +2491,7 @@
     </w:p>
     <w:p>
       <w:pPr>
-        <w:ind w:left="360"/>
+        <w:ind w:left="720"/>
         <w:rPr>
           <w:rFonts w:ascii="Courier New" w:hAnsi="Courier New" w:cs="Courier New"/>
           <w:sz w:val="16"/>
@@ -2452,7 +2509,7 @@
     </w:p>
     <w:p>
       <w:pPr>
-        <w:ind w:left="360"/>
+        <w:ind w:left="720"/>
         <w:rPr>
           <w:rFonts w:ascii="Courier New" w:hAnsi="Courier New" w:cs="Courier New"/>
           <w:sz w:val="16"/>
@@ -2470,7 +2527,7 @@
     </w:p>
     <w:p>
       <w:pPr>
-        <w:ind w:left="360"/>
+        <w:ind w:left="720"/>
         <w:rPr>
           <w:rFonts w:ascii="Courier New" w:hAnsi="Courier New" w:cs="Courier New"/>
           <w:sz w:val="16"/>
@@ -2488,7 +2545,7 @@
     </w:p>
     <w:p>
       <w:pPr>
-        <w:ind w:left="360"/>
+        <w:ind w:left="720"/>
         <w:rPr>
           <w:rFonts w:ascii="Courier New" w:hAnsi="Courier New" w:cs="Courier New"/>
           <w:sz w:val="16"/>
@@ -2506,7 +2563,7 @@
     </w:p>
     <w:p>
       <w:pPr>
-        <w:ind w:left="360"/>
+        <w:ind w:left="720"/>
         <w:rPr>
           <w:rFonts w:ascii="Courier New" w:hAnsi="Courier New" w:cs="Courier New"/>
           <w:sz w:val="16"/>
@@ -2524,7 +2581,7 @@
     </w:p>
     <w:p>
       <w:pPr>
-        <w:ind w:left="360"/>
+        <w:ind w:left="720"/>
         <w:rPr>
           <w:rFonts w:ascii="Courier New" w:hAnsi="Courier New" w:cs="Courier New"/>
           <w:sz w:val="16"/>
@@ -2542,7 +2599,7 @@
     </w:p>
     <w:p>
       <w:pPr>
-        <w:ind w:left="360"/>
+        <w:ind w:left="720"/>
         <w:rPr>
           <w:rFonts w:ascii="Courier New" w:hAnsi="Courier New" w:cs="Courier New"/>
           <w:sz w:val="16"/>
@@ -2560,7 +2617,7 @@
     </w:p>
     <w:p>
       <w:pPr>
-        <w:ind w:left="360"/>
+        <w:ind w:left="720"/>
         <w:rPr>
           <w:rFonts w:ascii="Courier New" w:hAnsi="Courier New" w:cs="Courier New"/>
           <w:sz w:val="16"/>
@@ -2578,7 +2635,7 @@
     </w:p>
     <w:p>
       <w:pPr>
-        <w:ind w:left="360"/>
+        <w:ind w:left="720"/>
         <w:rPr>
           <w:rFonts w:ascii="Courier New" w:hAnsi="Courier New" w:cs="Courier New"/>
           <w:sz w:val="16"/>
@@ -2596,7 +2653,7 @@
     </w:p>
     <w:p>
       <w:pPr>
-        <w:ind w:left="360"/>
+        <w:ind w:left="720"/>
         <w:rPr>
           <w:rFonts w:ascii="Courier New" w:hAnsi="Courier New" w:cs="Courier New"/>
           <w:sz w:val="16"/>
@@ -2614,7 +2671,7 @@
     </w:p>
     <w:p>
       <w:pPr>
-        <w:ind w:left="360"/>
+        <w:ind w:left="720"/>
         <w:rPr>
           <w:rFonts w:ascii="Courier New" w:hAnsi="Courier New" w:cs="Courier New"/>
           <w:sz w:val="16"/>
@@ -2632,7 +2689,7 @@
     </w:p>
     <w:p>
       <w:pPr>
-        <w:ind w:left="360"/>
+        <w:ind w:left="720"/>
         <w:rPr>
           <w:rFonts w:ascii="Courier New" w:hAnsi="Courier New" w:cs="Courier New"/>
           <w:sz w:val="16"/>
@@ -2650,7 +2707,7 @@
     </w:p>
     <w:p>
       <w:pPr>
-        <w:ind w:left="360"/>
+        <w:ind w:left="720"/>
         <w:rPr>
           <w:rFonts w:ascii="Courier New" w:hAnsi="Courier New" w:cs="Courier New"/>
           <w:sz w:val="16"/>
@@ -2668,7 +2725,7 @@
     </w:p>
     <w:p>
       <w:pPr>
-        <w:ind w:left="360"/>
+        <w:ind w:left="720"/>
         <w:rPr>
           <w:rFonts w:ascii="Courier New" w:hAnsi="Courier New" w:cs="Courier New"/>
           <w:sz w:val="16"/>
@@ -2686,7 +2743,7 @@
     </w:p>
     <w:p>
       <w:pPr>
-        <w:ind w:left="360"/>
+        <w:ind w:left="720"/>
         <w:rPr>
           <w:rFonts w:ascii="Courier New" w:hAnsi="Courier New" w:cs="Courier New"/>
           <w:sz w:val="16"/>
@@ -2704,7 +2761,7 @@
     </w:p>
     <w:p>
       <w:pPr>
-        <w:ind w:left="360"/>
+        <w:ind w:left="720"/>
         <w:rPr>
           <w:rFonts w:ascii="Courier New" w:hAnsi="Courier New" w:cs="Courier New"/>
           <w:sz w:val="16"/>
@@ -2722,7 +2779,7 @@
     </w:p>
     <w:p>
       <w:pPr>
-        <w:ind w:left="360"/>
+        <w:ind w:left="720"/>
         <w:rPr>
           <w:rFonts w:ascii="Courier New" w:hAnsi="Courier New" w:cs="Courier New"/>
           <w:sz w:val="16"/>
@@ -2740,7 +2797,7 @@
     </w:p>
     <w:p>
       <w:pPr>
-        <w:ind w:left="360"/>
+        <w:ind w:left="720"/>
         <w:rPr>
           <w:rFonts w:ascii="Courier New" w:hAnsi="Courier New" w:cs="Courier New"/>
           <w:sz w:val="16"/>
@@ -2758,7 +2815,7 @@
     </w:p>
     <w:p>
       <w:pPr>
-        <w:ind w:left="360"/>
+        <w:ind w:left="720"/>
         <w:rPr>
           <w:rFonts w:ascii="Courier New" w:hAnsi="Courier New" w:cs="Courier New"/>
           <w:sz w:val="16"/>
@@ -2776,7 +2833,7 @@
     </w:p>
     <w:p>
       <w:pPr>
-        <w:ind w:left="360"/>
+        <w:ind w:left="720"/>
         <w:rPr>
           <w:rFonts w:ascii="Courier New" w:hAnsi="Courier New" w:cs="Courier New"/>
           <w:sz w:val="16"/>
@@ -2794,7 +2851,7 @@
     </w:p>
     <w:p>
       <w:pPr>
-        <w:ind w:left="360"/>
+        <w:ind w:left="720"/>
         <w:rPr>
           <w:rFonts w:ascii="Courier New" w:hAnsi="Courier New" w:cs="Courier New"/>
           <w:sz w:val="16"/>
@@ -2812,7 +2869,7 @@
     </w:p>
     <w:p>
       <w:pPr>
-        <w:ind w:left="360"/>
+        <w:ind w:left="720"/>
         <w:rPr>
           <w:rFonts w:ascii="Courier New" w:hAnsi="Courier New" w:cs="Courier New"/>
           <w:sz w:val="16"/>
@@ -2830,7 +2887,7 @@
     </w:p>
     <w:p>
       <w:pPr>
-        <w:ind w:left="360"/>
+        <w:ind w:left="720"/>
         <w:rPr>
           <w:rFonts w:ascii="Courier New" w:hAnsi="Courier New" w:cs="Courier New"/>
           <w:sz w:val="16"/>
@@ -2848,7 +2905,7 @@
     </w:p>
     <w:p>
       <w:pPr>
-        <w:ind w:left="360"/>
+        <w:ind w:left="720"/>
         <w:rPr>
           <w:rFonts w:ascii="Courier New" w:hAnsi="Courier New" w:cs="Courier New"/>
           <w:sz w:val="16"/>
@@ -2866,7 +2923,7 @@
     </w:p>
     <w:p>
       <w:pPr>
-        <w:ind w:left="360"/>
+        <w:ind w:left="720"/>
         <w:rPr>
           <w:rFonts w:ascii="Courier New" w:hAnsi="Courier New" w:cs="Courier New"/>
           <w:sz w:val="16"/>
@@ -2884,7 +2941,7 @@
     </w:p>
     <w:p>
       <w:pPr>
-        <w:ind w:left="360"/>
+        <w:ind w:left="720"/>
         <w:rPr>
           <w:rFonts w:ascii="Courier New" w:hAnsi="Courier New" w:cs="Courier New"/>
           <w:sz w:val="16"/>
@@ -2902,7 +2959,7 @@
     </w:p>
     <w:p>
       <w:pPr>
-        <w:ind w:left="360"/>
+        <w:ind w:left="720"/>
         <w:rPr>
           <w:rFonts w:ascii="Courier New" w:hAnsi="Courier New" w:cs="Courier New"/>
           <w:sz w:val="16"/>
@@ -2920,7 +2977,7 @@
     </w:p>
     <w:p>
       <w:pPr>
-        <w:ind w:left="360"/>
+        <w:ind w:left="720"/>
         <w:rPr>
           <w:rFonts w:ascii="Courier New" w:hAnsi="Courier New" w:cs="Courier New"/>
           <w:sz w:val="16"/>
@@ -2938,7 +2995,7 @@
     </w:p>
     <w:p>
       <w:pPr>
-        <w:ind w:left="360"/>
+        <w:ind w:left="720"/>
         <w:rPr>
           <w:rFonts w:ascii="Courier New" w:hAnsi="Courier New" w:cs="Courier New"/>
           <w:sz w:val="16"/>
@@ -2956,25 +3013,26 @@
     </w:p>
     <w:p>
       <w:pPr>
-        <w:ind w:left="360"/>
-        <w:rPr>
-          <w:rFonts w:ascii="Courier New" w:hAnsi="Courier New" w:cs="Courier New"/>
-          <w:sz w:val="16"/>
-          <w:szCs w:val="16"/>
-        </w:rPr>
-      </w:pPr>
-      <w:r>
-        <w:rPr>
-          <w:rFonts w:ascii="Courier New" w:hAnsi="Courier New" w:cs="Courier New"/>
-          <w:sz w:val="16"/>
-          <w:szCs w:val="16"/>
-        </w:rPr>
+        <w:ind w:left="720"/>
+        <w:rPr>
+          <w:rFonts w:ascii="Courier New" w:hAnsi="Courier New" w:cs="Courier New"/>
+          <w:sz w:val="16"/>
+          <w:szCs w:val="16"/>
+        </w:rPr>
+      </w:pPr>
+      <w:r>
+        <w:rPr>
+          <w:rFonts w:ascii="Courier New" w:hAnsi="Courier New" w:cs="Courier New"/>
+          <w:sz w:val="16"/>
+          <w:szCs w:val="16"/>
+        </w:rPr>
+        <w:lastRenderedPageBreak/>
         <w:t>(30 missing values generated)</w:t>
       </w:r>
     </w:p>
     <w:p>
       <w:pPr>
-        <w:ind w:left="360"/>
+        <w:ind w:left="720"/>
         <w:rPr>
           <w:rFonts w:ascii="Courier New" w:hAnsi="Courier New" w:cs="Courier New"/>
           <w:sz w:val="16"/>
@@ -2992,7 +3050,7 @@
     </w:p>
     <w:p>
       <w:pPr>
-        <w:ind w:left="360"/>
+        <w:ind w:left="720"/>
         <w:rPr>
           <w:rFonts w:ascii="Courier New" w:hAnsi="Courier New" w:cs="Courier New"/>
           <w:sz w:val="16"/>
@@ -3010,7 +3068,7 @@
     </w:p>
     <w:p>
       <w:pPr>
-        <w:ind w:left="360"/>
+        <w:ind w:left="720"/>
         <w:rPr>
           <w:rFonts w:ascii="Courier New" w:hAnsi="Courier New" w:cs="Courier New"/>
           <w:sz w:val="16"/>
@@ -3028,7 +3086,7 @@
     </w:p>
     <w:p>
       <w:pPr>
-        <w:ind w:left="360"/>
+        <w:ind w:left="720"/>
         <w:rPr>
           <w:rFonts w:ascii="Courier New" w:hAnsi="Courier New" w:cs="Courier New"/>
           <w:sz w:val="16"/>
@@ -3046,26 +3104,25 @@
     </w:p>
     <w:p>
       <w:pPr>
-        <w:ind w:left="360"/>
-        <w:rPr>
-          <w:rFonts w:ascii="Courier New" w:hAnsi="Courier New" w:cs="Courier New"/>
-          <w:sz w:val="16"/>
-          <w:szCs w:val="16"/>
-        </w:rPr>
-      </w:pPr>
-      <w:r>
-        <w:rPr>
-          <w:rFonts w:ascii="Courier New" w:hAnsi="Courier New" w:cs="Courier New"/>
-          <w:sz w:val="16"/>
-          <w:szCs w:val="16"/>
-        </w:rPr>
-        <w:lastRenderedPageBreak/>
+        <w:ind w:left="720"/>
+        <w:rPr>
+          <w:rFonts w:ascii="Courier New" w:hAnsi="Courier New" w:cs="Courier New"/>
+          <w:sz w:val="16"/>
+          <w:szCs w:val="16"/>
+        </w:rPr>
+      </w:pPr>
+      <w:r>
+        <w:rPr>
+          <w:rFonts w:ascii="Courier New" w:hAnsi="Courier New" w:cs="Courier New"/>
+          <w:sz w:val="16"/>
+          <w:szCs w:val="16"/>
+        </w:rPr>
         <w:t>(29 missing values generated)</w:t>
       </w:r>
     </w:p>
     <w:p>
       <w:pPr>
-        <w:ind w:left="360"/>
+        <w:ind w:left="720"/>
         <w:rPr>
           <w:rFonts w:ascii="Courier New" w:hAnsi="Courier New" w:cs="Courier New"/>
           <w:sz w:val="16"/>
@@ -3083,7 +3140,7 @@
     </w:p>
     <w:p>
       <w:pPr>
-        <w:ind w:left="360"/>
+        <w:ind w:left="720"/>
         <w:rPr>
           <w:rFonts w:ascii="Courier New" w:hAnsi="Courier New" w:cs="Courier New"/>
           <w:sz w:val="16"/>
@@ -3101,7 +3158,7 @@
     </w:p>
     <w:p>
       <w:pPr>
-        <w:ind w:left="360"/>
+        <w:ind w:left="720"/>
         <w:rPr>
           <w:rFonts w:ascii="Courier New" w:hAnsi="Courier New" w:cs="Courier New"/>
           <w:sz w:val="16"/>
@@ -3119,7 +3176,7 @@
     </w:p>
     <w:p>
       <w:pPr>
-        <w:ind w:left="360"/>
+        <w:ind w:left="720"/>
         <w:rPr>
           <w:rFonts w:ascii="Courier New" w:hAnsi="Courier New" w:cs="Courier New"/>
           <w:sz w:val="16"/>
@@ -3137,7 +3194,7 @@
     </w:p>
     <w:p>
       <w:pPr>
-        <w:ind w:left="360"/>
+        <w:ind w:left="720"/>
         <w:rPr>
           <w:rFonts w:ascii="Courier New" w:hAnsi="Courier New" w:cs="Courier New"/>
           <w:sz w:val="16"/>
@@ -3155,7 +3212,7 @@
     </w:p>
     <w:p>
       <w:pPr>
-        <w:ind w:left="360"/>
+        <w:ind w:left="720"/>
         <w:rPr>
           <w:rFonts w:ascii="Courier New" w:hAnsi="Courier New" w:cs="Courier New"/>
           <w:sz w:val="16"/>
@@ -3173,17 +3230,17 @@
     </w:p>
     <w:p>
       <w:pPr>
-        <w:ind w:left="360"/>
-        <w:rPr>
-          <w:rFonts w:ascii="Courier New" w:hAnsi="Courier New" w:cs="Courier New"/>
-          <w:sz w:val="16"/>
-          <w:szCs w:val="16"/>
-        </w:rPr>
-      </w:pPr>
-    </w:p>
-    <w:p>
-      <w:pPr>
-        <w:ind w:left="360"/>
+        <w:ind w:left="720"/>
+        <w:rPr>
+          <w:rFonts w:ascii="Courier New" w:hAnsi="Courier New" w:cs="Courier New"/>
+          <w:sz w:val="16"/>
+          <w:szCs w:val="16"/>
+        </w:rPr>
+      </w:pPr>
+    </w:p>
+    <w:p>
+      <w:pPr>
+        <w:ind w:left="720"/>
         <w:rPr>
           <w:rFonts w:ascii="Courier New" w:hAnsi="Courier New" w:cs="Courier New"/>
           <w:sz w:val="16"/>
@@ -3237,7 +3294,7 @@
     </w:p>
     <w:p>
       <w:pPr>
-        <w:ind w:left="360"/>
+        <w:ind w:left="720"/>
         <w:rPr>
           <w:rFonts w:ascii="Courier New" w:hAnsi="Courier New" w:cs="Courier New"/>
           <w:sz w:val="16"/>
@@ -3255,17 +3312,17 @@
     </w:p>
     <w:p>
       <w:pPr>
-        <w:ind w:left="360"/>
-        <w:rPr>
-          <w:rFonts w:ascii="Courier New" w:hAnsi="Courier New" w:cs="Courier New"/>
-          <w:sz w:val="16"/>
-          <w:szCs w:val="16"/>
-        </w:rPr>
-      </w:pPr>
-    </w:p>
-    <w:p>
-      <w:pPr>
-        <w:ind w:left="360"/>
+        <w:ind w:left="720"/>
+        <w:rPr>
+          <w:rFonts w:ascii="Courier New" w:hAnsi="Courier New" w:cs="Courier New"/>
+          <w:sz w:val="16"/>
+          <w:szCs w:val="16"/>
+        </w:rPr>
+      </w:pPr>
+    </w:p>
+    <w:p>
+      <w:pPr>
+        <w:ind w:left="720"/>
         <w:rPr>
           <w:rFonts w:ascii="Courier New" w:hAnsi="Courier New" w:cs="Courier New"/>
           <w:sz w:val="16"/>
@@ -3283,7 +3340,7 @@
     </w:p>
     <w:p>
       <w:pPr>
-        <w:ind w:left="360"/>
+        <w:ind w:left="720"/>
         <w:rPr>
           <w:rFonts w:ascii="Courier New" w:hAnsi="Courier New" w:cs="Courier New"/>
           <w:sz w:val="16"/>
@@ -3301,17 +3358,17 @@
     </w:p>
     <w:p>
       <w:pPr>
-        <w:ind w:left="360"/>
-        <w:rPr>
-          <w:rFonts w:ascii="Courier New" w:hAnsi="Courier New" w:cs="Courier New"/>
-          <w:sz w:val="16"/>
-          <w:szCs w:val="16"/>
-        </w:rPr>
-      </w:pPr>
-    </w:p>
-    <w:p>
-      <w:pPr>
-        <w:ind w:left="360"/>
+        <w:ind w:left="720"/>
+        <w:rPr>
+          <w:rFonts w:ascii="Courier New" w:hAnsi="Courier New" w:cs="Courier New"/>
+          <w:sz w:val="16"/>
+          <w:szCs w:val="16"/>
+        </w:rPr>
+      </w:pPr>
+    </w:p>
+    <w:p>
+      <w:pPr>
+        <w:ind w:left="720"/>
         <w:rPr>
           <w:rFonts w:ascii="Courier New" w:hAnsi="Courier New" w:cs="Courier New"/>
           <w:sz w:val="16"/>
@@ -3347,17 +3404,17 @@
     </w:p>
     <w:p>
       <w:pPr>
-        <w:ind w:left="360"/>
-        <w:rPr>
-          <w:rFonts w:ascii="Courier New" w:hAnsi="Courier New" w:cs="Courier New"/>
-          <w:sz w:val="16"/>
-          <w:szCs w:val="16"/>
-        </w:rPr>
-      </w:pPr>
-    </w:p>
-    <w:p>
-      <w:pPr>
-        <w:ind w:left="360"/>
+        <w:ind w:left="720"/>
+        <w:rPr>
+          <w:rFonts w:ascii="Courier New" w:hAnsi="Courier New" w:cs="Courier New"/>
+          <w:sz w:val="16"/>
+          <w:szCs w:val="16"/>
+        </w:rPr>
+      </w:pPr>
+    </w:p>
+    <w:p>
+      <w:pPr>
+        <w:ind w:left="720"/>
         <w:rPr>
           <w:rFonts w:ascii="Courier New" w:hAnsi="Courier New" w:cs="Courier New"/>
           <w:sz w:val="16"/>
@@ -3375,7 +3432,7 @@
     </w:p>
     <w:p>
       <w:pPr>
-        <w:ind w:left="360"/>
+        <w:ind w:left="720"/>
         <w:rPr>
           <w:rFonts w:ascii="Courier New" w:hAnsi="Courier New" w:cs="Courier New"/>
           <w:sz w:val="16"/>
@@ -3403,7 +3460,7 @@
     </w:p>
     <w:p>
       <w:pPr>
-        <w:ind w:left="360"/>
+        <w:ind w:left="720"/>
         <w:rPr>
           <w:rFonts w:ascii="Courier New" w:hAnsi="Courier New" w:cs="Courier New"/>
           <w:sz w:val="16"/>
@@ -3439,7 +3496,7 @@
     </w:p>
     <w:p>
       <w:pPr>
-        <w:ind w:left="360"/>
+        <w:ind w:left="720"/>
         <w:rPr>
           <w:rFonts w:ascii="Courier New" w:hAnsi="Courier New" w:cs="Courier New"/>
           <w:sz w:val="16"/>
@@ -3457,17 +3514,17 @@
     </w:p>
     <w:p>
       <w:pPr>
-        <w:ind w:left="360"/>
-        <w:rPr>
-          <w:rFonts w:ascii="Courier New" w:hAnsi="Courier New" w:cs="Courier New"/>
-          <w:sz w:val="16"/>
-          <w:szCs w:val="16"/>
-        </w:rPr>
-      </w:pPr>
-    </w:p>
-    <w:p>
-      <w:pPr>
-        <w:ind w:left="360"/>
+        <w:ind w:left="720"/>
+        <w:rPr>
+          <w:rFonts w:ascii="Courier New" w:hAnsi="Courier New" w:cs="Courier New"/>
+          <w:sz w:val="16"/>
+          <w:szCs w:val="16"/>
+        </w:rPr>
+      </w:pPr>
+    </w:p>
+    <w:p>
+      <w:pPr>
+        <w:ind w:left="720"/>
         <w:rPr>
           <w:rFonts w:ascii="Courier New" w:hAnsi="Courier New" w:cs="Courier New"/>
           <w:sz w:val="16"/>
@@ -3485,7 +3542,7 @@
     </w:p>
     <w:p>
       <w:pPr>
-        <w:ind w:left="360"/>
+        <w:ind w:left="720"/>
         <w:rPr>
           <w:rFonts w:ascii="Courier New" w:hAnsi="Courier New" w:cs="Courier New"/>
           <w:sz w:val="16"/>
@@ -3531,7 +3588,7 @@
     </w:p>
     <w:p>
       <w:pPr>
-        <w:ind w:left="360"/>
+        <w:ind w:left="720"/>
         <w:rPr>
           <w:rFonts w:ascii="Courier New" w:hAnsi="Courier New" w:cs="Courier New"/>
           <w:sz w:val="16"/>
@@ -3569,7 +3626,7 @@
     </w:p>
     <w:p>
       <w:pPr>
-        <w:ind w:left="360"/>
+        <w:ind w:left="720"/>
         <w:rPr>
           <w:rFonts w:ascii="Courier New" w:hAnsi="Courier New" w:cs="Courier New"/>
           <w:sz w:val="16"/>
@@ -3605,17 +3662,17 @@
     </w:p>
     <w:p>
       <w:pPr>
-        <w:ind w:left="360"/>
-        <w:rPr>
-          <w:rFonts w:ascii="Courier New" w:hAnsi="Courier New" w:cs="Courier New"/>
-          <w:sz w:val="16"/>
-          <w:szCs w:val="16"/>
-        </w:rPr>
-      </w:pPr>
-    </w:p>
-    <w:p>
-      <w:pPr>
-        <w:ind w:left="360"/>
+        <w:ind w:left="720"/>
+        <w:rPr>
+          <w:rFonts w:ascii="Courier New" w:hAnsi="Courier New" w:cs="Courier New"/>
+          <w:sz w:val="16"/>
+          <w:szCs w:val="16"/>
+        </w:rPr>
+      </w:pPr>
+    </w:p>
+    <w:p>
+      <w:pPr>
+        <w:ind w:left="720"/>
         <w:rPr>
           <w:rFonts w:ascii="Courier New" w:hAnsi="Courier New" w:cs="Courier New"/>
           <w:sz w:val="16"/>
@@ -3651,7 +3708,7 @@
     </w:p>
     <w:p>
       <w:pPr>
-        <w:ind w:left="360"/>
+        <w:ind w:left="720"/>
         <w:rPr>
           <w:rFonts w:ascii="Courier New" w:hAnsi="Courier New" w:cs="Courier New"/>
           <w:sz w:val="16"/>
@@ -3679,17 +3736,17 @@
     </w:p>
     <w:p>
       <w:pPr>
-        <w:ind w:left="360"/>
-        <w:rPr>
-          <w:rFonts w:ascii="Courier New" w:hAnsi="Courier New" w:cs="Courier New"/>
-          <w:sz w:val="16"/>
-          <w:szCs w:val="16"/>
-        </w:rPr>
-      </w:pPr>
-    </w:p>
-    <w:p>
-      <w:pPr>
-        <w:ind w:left="360"/>
+        <w:ind w:left="720"/>
+        <w:rPr>
+          <w:rFonts w:ascii="Courier New" w:hAnsi="Courier New" w:cs="Courier New"/>
+          <w:sz w:val="16"/>
+          <w:szCs w:val="16"/>
+        </w:rPr>
+      </w:pPr>
+    </w:p>
+    <w:p>
+      <w:pPr>
+        <w:ind w:left="720"/>
         <w:rPr>
           <w:rFonts w:ascii="Courier New" w:hAnsi="Courier New" w:cs="Courier New"/>
           <w:sz w:val="16"/>
@@ -3719,7 +3776,7 @@
     </w:p>
     <w:p>
       <w:pPr>
-        <w:ind w:left="360"/>
+        <w:ind w:left="720"/>
         <w:rPr>
           <w:rFonts w:ascii="Courier New" w:hAnsi="Courier New" w:cs="Courier New"/>
           <w:sz w:val="16"/>
@@ -3757,7 +3814,7 @@
     </w:p>
     <w:p>
       <w:pPr>
-        <w:ind w:left="360"/>
+        <w:ind w:left="720"/>
         <w:rPr>
           <w:rFonts w:ascii="Courier New" w:hAnsi="Courier New" w:cs="Courier New"/>
           <w:sz w:val="16"/>
@@ -3785,7 +3842,7 @@
     </w:p>
     <w:p>
       <w:pPr>
-        <w:ind w:left="360"/>
+        <w:ind w:left="720"/>
         <w:rPr>
           <w:rFonts w:ascii="Courier New" w:hAnsi="Courier New" w:cs="Courier New"/>
           <w:sz w:val="16"/>
@@ -3821,17 +3878,17 @@
     </w:p>
     <w:p>
       <w:pPr>
-        <w:ind w:left="360"/>
-        <w:rPr>
-          <w:rFonts w:ascii="Courier New" w:hAnsi="Courier New" w:cs="Courier New"/>
-          <w:sz w:val="16"/>
-          <w:szCs w:val="16"/>
-        </w:rPr>
-      </w:pPr>
-    </w:p>
-    <w:p>
-      <w:pPr>
-        <w:ind w:left="360"/>
+        <w:ind w:left="720"/>
+        <w:rPr>
+          <w:rFonts w:ascii="Courier New" w:hAnsi="Courier New" w:cs="Courier New"/>
+          <w:sz w:val="16"/>
+          <w:szCs w:val="16"/>
+        </w:rPr>
+      </w:pPr>
+    </w:p>
+    <w:p>
+      <w:pPr>
+        <w:ind w:left="720"/>
         <w:rPr>
           <w:rFonts w:ascii="Courier New" w:hAnsi="Courier New" w:cs="Courier New"/>
           <w:sz w:val="16"/>
@@ -3867,7 +3924,7 @@
     </w:p>
     <w:p>
       <w:pPr>
-        <w:ind w:left="360"/>
+        <w:ind w:left="720"/>
         <w:rPr>
           <w:rFonts w:ascii="Courier New" w:hAnsi="Courier New" w:cs="Courier New"/>
           <w:sz w:val="16"/>
@@ -3885,17 +3942,17 @@
     </w:p>
     <w:p>
       <w:pPr>
-        <w:ind w:left="360"/>
-        <w:rPr>
-          <w:rFonts w:ascii="Courier New" w:hAnsi="Courier New" w:cs="Courier New"/>
-          <w:sz w:val="16"/>
-          <w:szCs w:val="16"/>
-        </w:rPr>
-      </w:pPr>
-    </w:p>
-    <w:p>
-      <w:pPr>
-        <w:ind w:left="360"/>
+        <w:ind w:left="720"/>
+        <w:rPr>
+          <w:rFonts w:ascii="Courier New" w:hAnsi="Courier New" w:cs="Courier New"/>
+          <w:sz w:val="16"/>
+          <w:szCs w:val="16"/>
+        </w:rPr>
+      </w:pPr>
+    </w:p>
+    <w:p>
+      <w:pPr>
+        <w:ind w:left="720"/>
         <w:rPr>
           <w:rFonts w:ascii="Courier New" w:hAnsi="Courier New" w:cs="Courier New"/>
           <w:sz w:val="16"/>
@@ -3923,7 +3980,7 @@
     </w:p>
     <w:p>
       <w:pPr>
-        <w:ind w:left="360"/>
+        <w:ind w:left="720"/>
         <w:rPr>
           <w:rFonts w:ascii="Courier New" w:hAnsi="Courier New" w:cs="Courier New"/>
           <w:sz w:val="16"/>
@@ -3959,7 +4016,7 @@
     </w:p>
     <w:p>
       <w:pPr>
-        <w:ind w:left="360"/>
+        <w:ind w:left="720"/>
         <w:rPr>
           <w:rFonts w:ascii="Courier New" w:hAnsi="Courier New" w:cs="Courier New"/>
           <w:sz w:val="16"/>
@@ -3977,17 +4034,17 @@
     </w:p>
     <w:p>
       <w:pPr>
-        <w:ind w:left="360"/>
-        <w:rPr>
-          <w:rFonts w:ascii="Courier New" w:hAnsi="Courier New" w:cs="Courier New"/>
-          <w:sz w:val="16"/>
-          <w:szCs w:val="16"/>
-        </w:rPr>
-      </w:pPr>
-    </w:p>
-    <w:p>
-      <w:pPr>
-        <w:ind w:left="360"/>
+        <w:ind w:left="720"/>
+        <w:rPr>
+          <w:rFonts w:ascii="Courier New" w:hAnsi="Courier New" w:cs="Courier New"/>
+          <w:sz w:val="16"/>
+          <w:szCs w:val="16"/>
+        </w:rPr>
+      </w:pPr>
+    </w:p>
+    <w:p>
+      <w:pPr>
+        <w:ind w:left="720"/>
         <w:rPr>
           <w:rFonts w:ascii="Courier New" w:hAnsi="Courier New" w:cs="Courier New"/>
           <w:sz w:val="16"/>
@@ -4023,7 +4080,7 @@
     </w:p>
     <w:p>
       <w:pPr>
-        <w:ind w:left="360"/>
+        <w:ind w:left="720"/>
         <w:rPr>
           <w:rFonts w:ascii="Courier New" w:hAnsi="Courier New" w:cs="Courier New"/>
           <w:sz w:val="16"/>
@@ -4041,7 +4098,7 @@
     </w:p>
     <w:p>
       <w:pPr>
-        <w:ind w:left="360"/>
+        <w:ind w:left="720"/>
         <w:rPr>
           <w:rFonts w:ascii="Courier New" w:hAnsi="Courier New" w:cs="Courier New"/>
           <w:sz w:val="16"/>
@@ -4079,7 +4136,7 @@
     </w:p>
     <w:p>
       <w:pPr>
-        <w:ind w:left="360"/>
+        <w:ind w:left="720"/>
         <w:rPr>
           <w:rFonts w:ascii="Courier New" w:hAnsi="Courier New" w:cs="Courier New"/>
           <w:sz w:val="16"/>
@@ -4097,7 +4154,7 @@
     </w:p>
     <w:p>
       <w:pPr>
-        <w:ind w:left="360"/>
+        <w:ind w:left="720"/>
         <w:rPr>
           <w:rFonts w:ascii="Courier New" w:hAnsi="Courier New" w:cs="Courier New"/>
           <w:sz w:val="16"/>
@@ -4115,7 +4172,7 @@
     </w:p>
     <w:p>
       <w:pPr>
-        <w:ind w:left="360"/>
+        <w:ind w:left="720"/>
         <w:rPr>
           <w:rFonts w:ascii="Courier New" w:hAnsi="Courier New" w:cs="Courier New"/>
           <w:sz w:val="16"/>
@@ -4133,17 +4190,17 @@
     </w:p>
     <w:p>
       <w:pPr>
-        <w:ind w:left="360"/>
-        <w:rPr>
-          <w:rFonts w:ascii="Courier New" w:hAnsi="Courier New" w:cs="Courier New"/>
-          <w:sz w:val="16"/>
-          <w:szCs w:val="16"/>
-        </w:rPr>
-      </w:pPr>
-    </w:p>
-    <w:p>
-      <w:pPr>
-        <w:ind w:left="360"/>
+        <w:ind w:left="720"/>
+        <w:rPr>
+          <w:rFonts w:ascii="Courier New" w:hAnsi="Courier New" w:cs="Courier New"/>
+          <w:sz w:val="16"/>
+          <w:szCs w:val="16"/>
+        </w:rPr>
+      </w:pPr>
+    </w:p>
+    <w:p>
+      <w:pPr>
+        <w:ind w:left="720"/>
         <w:rPr>
           <w:rFonts w:ascii="Courier New" w:hAnsi="Courier New" w:cs="Courier New"/>
           <w:sz w:val="16"/>
@@ -4161,7 +4218,7 @@
     </w:p>
     <w:p>
       <w:pPr>
-        <w:ind w:left="360"/>
+        <w:ind w:left="720"/>
         <w:rPr>
           <w:rFonts w:ascii="Courier New" w:hAnsi="Courier New" w:cs="Courier New"/>
           <w:sz w:val="16"/>
@@ -4179,7 +4236,7 @@
     </w:p>
     <w:p>
       <w:pPr>
-        <w:ind w:left="360"/>
+        <w:ind w:left="720"/>
         <w:rPr>
           <w:rFonts w:ascii="Courier New" w:hAnsi="Courier New" w:cs="Courier New"/>
           <w:sz w:val="16"/>
@@ -4197,17 +4254,17 @@
     </w:p>
     <w:p>
       <w:pPr>
-        <w:ind w:left="360"/>
-        <w:rPr>
-          <w:rFonts w:ascii="Courier New" w:hAnsi="Courier New" w:cs="Courier New"/>
-          <w:sz w:val="16"/>
-          <w:szCs w:val="16"/>
-        </w:rPr>
-      </w:pPr>
-    </w:p>
-    <w:p>
-      <w:pPr>
-        <w:ind w:left="360"/>
+        <w:ind w:left="720"/>
+        <w:rPr>
+          <w:rFonts w:ascii="Courier New" w:hAnsi="Courier New" w:cs="Courier New"/>
+          <w:sz w:val="16"/>
+          <w:szCs w:val="16"/>
+        </w:rPr>
+      </w:pPr>
+    </w:p>
+    <w:p>
+      <w:pPr>
+        <w:ind w:left="720"/>
         <w:rPr>
           <w:rFonts w:ascii="Courier New" w:hAnsi="Courier New" w:cs="Courier New"/>
           <w:sz w:val="16"/>
@@ -4225,7 +4282,7 @@
     </w:p>
     <w:p>
       <w:pPr>
-        <w:ind w:left="360"/>
+        <w:ind w:left="720"/>
         <w:rPr>
           <w:rFonts w:ascii="Courier New" w:hAnsi="Courier New" w:cs="Courier New"/>
           <w:sz w:val="16"/>
@@ -4243,7 +4300,7 @@
     </w:p>
     <w:p>
       <w:pPr>
-        <w:ind w:left="360"/>
+        <w:ind w:left="720"/>
         <w:rPr>
           <w:rFonts w:ascii="Courier New" w:hAnsi="Courier New" w:cs="Courier New"/>
           <w:sz w:val="16"/>
@@ -4261,7 +4318,7 @@
     </w:p>
     <w:p>
       <w:pPr>
-        <w:ind w:left="360"/>
+        <w:ind w:left="720"/>
         <w:rPr>
           <w:rFonts w:ascii="Courier New" w:hAnsi="Courier New" w:cs="Courier New"/>
           <w:sz w:val="16"/>
@@ -4279,7 +4336,7 @@
     </w:p>
     <w:p>
       <w:pPr>
-        <w:ind w:left="360"/>
+        <w:ind w:left="720"/>
         <w:rPr>
           <w:rFonts w:ascii="Courier New" w:hAnsi="Courier New" w:cs="Courier New"/>
           <w:sz w:val="16"/>
@@ -4297,7 +4354,7 @@
     </w:p>
     <w:p>
       <w:pPr>
-        <w:ind w:left="360"/>
+        <w:ind w:left="720"/>
         <w:rPr>
           <w:rFonts w:ascii="Courier New" w:hAnsi="Courier New" w:cs="Courier New"/>
           <w:sz w:val="16"/>
@@ -4333,7 +4390,7 @@
     </w:p>
     <w:p>
       <w:pPr>
-        <w:ind w:left="360"/>
+        <w:ind w:left="720"/>
         <w:rPr>
           <w:rFonts w:ascii="Courier New" w:hAnsi="Courier New" w:cs="Courier New"/>
           <w:sz w:val="16"/>
@@ -4379,17 +4436,17 @@
     </w:p>
     <w:p>
       <w:pPr>
-        <w:ind w:left="360"/>
-        <w:rPr>
-          <w:rFonts w:ascii="Courier New" w:hAnsi="Courier New" w:cs="Courier New"/>
-          <w:sz w:val="16"/>
-          <w:szCs w:val="16"/>
-        </w:rPr>
-      </w:pPr>
-    </w:p>
-    <w:p>
-      <w:pPr>
-        <w:ind w:left="360"/>
+        <w:ind w:left="720"/>
+        <w:rPr>
+          <w:rFonts w:ascii="Courier New" w:hAnsi="Courier New" w:cs="Courier New"/>
+          <w:sz w:val="16"/>
+          <w:szCs w:val="16"/>
+        </w:rPr>
+      </w:pPr>
+    </w:p>
+    <w:p>
+      <w:pPr>
+        <w:ind w:left="720"/>
         <w:rPr>
           <w:rFonts w:ascii="Courier New" w:hAnsi="Courier New" w:cs="Courier New"/>
           <w:sz w:val="16"/>
@@ -4407,7 +4464,7 @@
     </w:p>
     <w:p>
       <w:pPr>
-        <w:ind w:left="360"/>
+        <w:ind w:left="720"/>
         <w:rPr>
           <w:rFonts w:ascii="Courier New" w:hAnsi="Courier New" w:cs="Courier New"/>
           <w:sz w:val="16"/>
@@ -4443,7 +4500,7 @@
     </w:p>
     <w:p>
       <w:pPr>
-        <w:ind w:left="360"/>
+        <w:ind w:left="720"/>
         <w:rPr>
           <w:rFonts w:ascii="Courier New" w:hAnsi="Courier New" w:cs="Courier New"/>
           <w:sz w:val="16"/>
@@ -4461,7 +4518,7 @@
     </w:p>
     <w:p>
       <w:pPr>
-        <w:ind w:left="360"/>
+        <w:ind w:left="720"/>
         <w:rPr>
           <w:rFonts w:ascii="Courier New" w:hAnsi="Courier New" w:cs="Courier New"/>
           <w:sz w:val="16"/>
@@ -4479,19 +4536,20 @@
     </w:p>
     <w:p>
       <w:pPr>
-        <w:ind w:left="360"/>
-        <w:rPr>
-          <w:rFonts w:ascii="Courier New" w:hAnsi="Courier New" w:cs="Courier New"/>
-          <w:sz w:val="16"/>
-          <w:szCs w:val="16"/>
-        </w:rPr>
-      </w:pPr>
-      <w:r>
-        <w:rPr>
-          <w:rFonts w:ascii="Courier New" w:hAnsi="Courier New" w:cs="Courier New"/>
-          <w:sz w:val="16"/>
-          <w:szCs w:val="16"/>
-        </w:rPr>
+        <w:ind w:left="720"/>
+        <w:rPr>
+          <w:rFonts w:ascii="Courier New" w:hAnsi="Courier New" w:cs="Courier New"/>
+          <w:sz w:val="16"/>
+          <w:szCs w:val="16"/>
+        </w:rPr>
+      </w:pPr>
+      <w:r>
+        <w:rPr>
+          <w:rFonts w:ascii="Courier New" w:hAnsi="Courier New" w:cs="Courier New"/>
+          <w:sz w:val="16"/>
+          <w:szCs w:val="16"/>
+        </w:rPr>
+        <w:lastRenderedPageBreak/>
         <w:t xml:space="preserve">95%         4589           7441       </w:t>
       </w:r>
       <w:proofErr w:type="spellStart"/>
@@ -4515,7 +4573,7 @@
     </w:p>
     <w:p>
       <w:pPr>
-        <w:ind w:left="360"/>
+        <w:ind w:left="720"/>
         <w:rPr>
           <w:rFonts w:ascii="Courier New" w:hAnsi="Courier New" w:cs="Courier New"/>
           <w:sz w:val="16"/>
@@ -4533,17 +4591,17 @@
     </w:p>
     <w:p>
       <w:pPr>
-        <w:ind w:left="360"/>
-        <w:rPr>
-          <w:rFonts w:ascii="Courier New" w:hAnsi="Courier New" w:cs="Courier New"/>
-          <w:sz w:val="16"/>
-          <w:szCs w:val="16"/>
-        </w:rPr>
-      </w:pPr>
-    </w:p>
-    <w:p>
-      <w:pPr>
-        <w:ind w:left="360"/>
+        <w:ind w:left="720"/>
+        <w:rPr>
+          <w:rFonts w:ascii="Courier New" w:hAnsi="Courier New" w:cs="Courier New"/>
+          <w:sz w:val="16"/>
+          <w:szCs w:val="16"/>
+        </w:rPr>
+      </w:pPr>
+    </w:p>
+    <w:p>
+      <w:pPr>
+        <w:ind w:left="720"/>
         <w:rPr>
           <w:rFonts w:ascii="Courier New" w:hAnsi="Courier New" w:cs="Courier New"/>
           <w:sz w:val="16"/>
@@ -4561,7 +4619,7 @@
     </w:p>
     <w:p>
       <w:pPr>
-        <w:ind w:left="360"/>
+        <w:ind w:left="720"/>
         <w:rPr>
           <w:rFonts w:ascii="Courier New" w:hAnsi="Courier New" w:cs="Courier New"/>
           <w:sz w:val="16"/>
@@ -4579,26 +4637,25 @@
     </w:p>
     <w:p>
       <w:pPr>
-        <w:ind w:left="360"/>
-        <w:rPr>
-          <w:rFonts w:ascii="Courier New" w:hAnsi="Courier New" w:cs="Courier New"/>
-          <w:sz w:val="16"/>
-          <w:szCs w:val="16"/>
-        </w:rPr>
-      </w:pPr>
-      <w:r>
-        <w:rPr>
-          <w:rFonts w:ascii="Courier New" w:hAnsi="Courier New" w:cs="Courier New"/>
-          <w:sz w:val="16"/>
-          <w:szCs w:val="16"/>
-        </w:rPr>
-        <w:lastRenderedPageBreak/>
+        <w:ind w:left="720"/>
+        <w:rPr>
+          <w:rFonts w:ascii="Courier New" w:hAnsi="Courier New" w:cs="Courier New"/>
+          <w:sz w:val="16"/>
+          <w:szCs w:val="16"/>
+        </w:rPr>
+      </w:pPr>
+      <w:r>
+        <w:rPr>
+          <w:rFonts w:ascii="Courier New" w:hAnsi="Courier New" w:cs="Courier New"/>
+          <w:sz w:val="16"/>
+          <w:szCs w:val="16"/>
+        </w:rPr>
         <w:t xml:space="preserve">      Percentiles      Smallest</w:t>
       </w:r>
     </w:p>
     <w:p>
       <w:pPr>
-        <w:ind w:left="360"/>
+        <w:ind w:left="720"/>
         <w:rPr>
           <w:rFonts w:ascii="Courier New" w:hAnsi="Courier New" w:cs="Courier New"/>
           <w:sz w:val="16"/>
@@ -4616,7 +4673,7 @@
     </w:p>
     <w:p>
       <w:pPr>
-        <w:ind w:left="360"/>
+        <w:ind w:left="720"/>
         <w:rPr>
           <w:rFonts w:ascii="Courier New" w:hAnsi="Courier New" w:cs="Courier New"/>
           <w:sz w:val="16"/>
@@ -4634,7 +4691,7 @@
     </w:p>
     <w:p>
       <w:pPr>
-        <w:ind w:left="360"/>
+        <w:ind w:left="720"/>
         <w:rPr>
           <w:rFonts w:ascii="Courier New" w:hAnsi="Courier New" w:cs="Courier New"/>
           <w:sz w:val="16"/>
@@ -4670,7 +4727,7 @@
     </w:p>
     <w:p>
       <w:pPr>
-        <w:ind w:left="360"/>
+        <w:ind w:left="720"/>
         <w:rPr>
           <w:rFonts w:ascii="Courier New" w:hAnsi="Courier New" w:cs="Courier New"/>
           <w:sz w:val="16"/>
@@ -4716,17 +4773,17 @@
     </w:p>
     <w:p>
       <w:pPr>
-        <w:ind w:left="360"/>
-        <w:rPr>
-          <w:rFonts w:ascii="Courier New" w:hAnsi="Courier New" w:cs="Courier New"/>
-          <w:sz w:val="16"/>
-          <w:szCs w:val="16"/>
-        </w:rPr>
-      </w:pPr>
-    </w:p>
-    <w:p>
-      <w:pPr>
-        <w:ind w:left="360"/>
+        <w:ind w:left="720"/>
+        <w:rPr>
+          <w:rFonts w:ascii="Courier New" w:hAnsi="Courier New" w:cs="Courier New"/>
+          <w:sz w:val="16"/>
+          <w:szCs w:val="16"/>
+        </w:rPr>
+      </w:pPr>
+    </w:p>
+    <w:p>
+      <w:pPr>
+        <w:ind w:left="720"/>
         <w:rPr>
           <w:rFonts w:ascii="Courier New" w:hAnsi="Courier New" w:cs="Courier New"/>
           <w:sz w:val="16"/>
@@ -4744,7 +4801,7 @@
     </w:p>
     <w:p>
       <w:pPr>
-        <w:ind w:left="360"/>
+        <w:ind w:left="720"/>
         <w:rPr>
           <w:rFonts w:ascii="Courier New" w:hAnsi="Courier New" w:cs="Courier New"/>
           <w:sz w:val="16"/>
@@ -4780,7 +4837,7 @@
     </w:p>
     <w:p>
       <w:pPr>
-        <w:ind w:left="360"/>
+        <w:ind w:left="720"/>
         <w:rPr>
           <w:rFonts w:ascii="Courier New" w:hAnsi="Courier New" w:cs="Courier New"/>
           <w:sz w:val="16"/>
@@ -4798,7 +4855,7 @@
     </w:p>
     <w:p>
       <w:pPr>
-        <w:ind w:left="360"/>
+        <w:ind w:left="720"/>
         <w:rPr>
           <w:rFonts w:ascii="Courier New" w:hAnsi="Courier New" w:cs="Courier New"/>
           <w:sz w:val="16"/>
@@ -4816,7 +4873,7 @@
     </w:p>
     <w:p>
       <w:pPr>
-        <w:ind w:left="360"/>
+        <w:ind w:left="720"/>
         <w:rPr>
           <w:rFonts w:ascii="Courier New" w:hAnsi="Courier New" w:cs="Courier New"/>
           <w:sz w:val="16"/>
@@ -4852,7 +4909,7 @@
     </w:p>
     <w:p>
       <w:pPr>
-        <w:ind w:left="360"/>
+        <w:ind w:left="720"/>
         <w:rPr>
           <w:rFonts w:ascii="Courier New" w:hAnsi="Courier New" w:cs="Courier New"/>
           <w:sz w:val="16"/>
@@ -4870,17 +4927,17 @@
     </w:p>
     <w:p>
       <w:pPr>
-        <w:ind w:left="360"/>
-        <w:rPr>
-          <w:rFonts w:ascii="Courier New" w:hAnsi="Courier New" w:cs="Courier New"/>
-          <w:sz w:val="16"/>
-          <w:szCs w:val="16"/>
-        </w:rPr>
-      </w:pPr>
-    </w:p>
-    <w:p>
-      <w:pPr>
-        <w:ind w:left="360"/>
+        <w:ind w:left="720"/>
+        <w:rPr>
+          <w:rFonts w:ascii="Courier New" w:hAnsi="Courier New" w:cs="Courier New"/>
+          <w:sz w:val="16"/>
+          <w:szCs w:val="16"/>
+        </w:rPr>
+      </w:pPr>
+    </w:p>
+    <w:p>
+      <w:pPr>
+        <w:ind w:left="720"/>
         <w:rPr>
           <w:rFonts w:ascii="Courier New" w:hAnsi="Courier New" w:cs="Courier New"/>
           <w:sz w:val="16"/>
@@ -4898,7 +4955,7 @@
     </w:p>
     <w:p>
       <w:pPr>
-        <w:ind w:left="360"/>
+        <w:ind w:left="720"/>
         <w:rPr>
           <w:rFonts w:ascii="Courier New" w:hAnsi="Courier New" w:cs="Courier New"/>
           <w:sz w:val="16"/>
@@ -4916,7 +4973,7 @@
     </w:p>
     <w:p>
       <w:pPr>
-        <w:ind w:left="360"/>
+        <w:ind w:left="720"/>
         <w:rPr>
           <w:rFonts w:ascii="Courier New" w:hAnsi="Courier New" w:cs="Courier New"/>
           <w:sz w:val="16"/>
@@ -4934,7 +4991,7 @@
     </w:p>
     <w:p>
       <w:pPr>
-        <w:ind w:left="360"/>
+        <w:ind w:left="720"/>
         <w:rPr>
           <w:rFonts w:ascii="Courier New" w:hAnsi="Courier New" w:cs="Courier New"/>
           <w:sz w:val="16"/>
@@ -4952,7 +5009,7 @@
     </w:p>
     <w:p>
       <w:pPr>
-        <w:ind w:left="360"/>
+        <w:ind w:left="720"/>
         <w:rPr>
           <w:rFonts w:ascii="Courier New" w:hAnsi="Courier New" w:cs="Courier New"/>
           <w:sz w:val="16"/>
@@ -4970,7 +5027,7 @@
     </w:p>
     <w:p>
       <w:pPr>
-        <w:ind w:left="360"/>
+        <w:ind w:left="720"/>
         <w:rPr>
           <w:rFonts w:ascii="Courier New" w:hAnsi="Courier New" w:cs="Courier New"/>
           <w:sz w:val="16"/>
@@ -5006,7 +5063,7 @@
     </w:p>
     <w:p>
       <w:pPr>
-        <w:ind w:left="360"/>
+        <w:ind w:left="720"/>
         <w:rPr>
           <w:rFonts w:ascii="Courier New" w:hAnsi="Courier New" w:cs="Courier New"/>
           <w:sz w:val="16"/>
@@ -5052,17 +5109,17 @@
     </w:p>
     <w:p>
       <w:pPr>
-        <w:ind w:left="360"/>
-        <w:rPr>
-          <w:rFonts w:ascii="Courier New" w:hAnsi="Courier New" w:cs="Courier New"/>
-          <w:sz w:val="16"/>
-          <w:szCs w:val="16"/>
-        </w:rPr>
-      </w:pPr>
-    </w:p>
-    <w:p>
-      <w:pPr>
-        <w:ind w:left="360"/>
+        <w:ind w:left="720"/>
+        <w:rPr>
+          <w:rFonts w:ascii="Courier New" w:hAnsi="Courier New" w:cs="Courier New"/>
+          <w:sz w:val="16"/>
+          <w:szCs w:val="16"/>
+        </w:rPr>
+      </w:pPr>
+    </w:p>
+    <w:p>
+      <w:pPr>
+        <w:ind w:left="720"/>
         <w:rPr>
           <w:rFonts w:ascii="Courier New" w:hAnsi="Courier New" w:cs="Courier New"/>
           <w:sz w:val="16"/>
@@ -5080,7 +5137,7 @@
     </w:p>
     <w:p>
       <w:pPr>
-        <w:ind w:left="360"/>
+        <w:ind w:left="720"/>
         <w:rPr>
           <w:rFonts w:ascii="Courier New" w:hAnsi="Courier New" w:cs="Courier New"/>
           <w:sz w:val="16"/>
@@ -5116,7 +5173,7 @@
     </w:p>
     <w:p>
       <w:pPr>
-        <w:ind w:left="360"/>
+        <w:ind w:left="720"/>
         <w:rPr>
           <w:rFonts w:ascii="Courier New" w:hAnsi="Courier New" w:cs="Courier New"/>
           <w:sz w:val="16"/>
@@ -5134,7 +5191,7 @@
     </w:p>
     <w:p>
       <w:pPr>
-        <w:ind w:left="360"/>
+        <w:ind w:left="720"/>
         <w:rPr>
           <w:rFonts w:ascii="Courier New" w:hAnsi="Courier New" w:cs="Courier New"/>
           <w:sz w:val="16"/>
@@ -5152,7 +5209,7 @@
     </w:p>
     <w:p>
       <w:pPr>
-        <w:ind w:left="360"/>
+        <w:ind w:left="720"/>
         <w:rPr>
           <w:rFonts w:ascii="Courier New" w:hAnsi="Courier New" w:cs="Courier New"/>
           <w:sz w:val="16"/>
@@ -5188,7 +5245,7 @@
     </w:p>
     <w:p>
       <w:pPr>
-        <w:ind w:left="360"/>
+        <w:ind w:left="720"/>
         <w:rPr>
           <w:rFonts w:ascii="Courier New" w:hAnsi="Courier New" w:cs="Courier New"/>
           <w:sz w:val="16"/>
@@ -5206,17 +5263,17 @@
     </w:p>
     <w:p>
       <w:pPr>
-        <w:ind w:left="360"/>
-        <w:rPr>
-          <w:rFonts w:ascii="Courier New" w:hAnsi="Courier New" w:cs="Courier New"/>
-          <w:sz w:val="16"/>
-          <w:szCs w:val="16"/>
-        </w:rPr>
-      </w:pPr>
-    </w:p>
-    <w:p>
-      <w:pPr>
-        <w:ind w:left="360"/>
+        <w:ind w:left="720"/>
+        <w:rPr>
+          <w:rFonts w:ascii="Courier New" w:hAnsi="Courier New" w:cs="Courier New"/>
+          <w:sz w:val="16"/>
+          <w:szCs w:val="16"/>
+        </w:rPr>
+      </w:pPr>
+    </w:p>
+    <w:p>
+      <w:pPr>
+        <w:ind w:left="720"/>
         <w:rPr>
           <w:rFonts w:ascii="Courier New" w:hAnsi="Courier New" w:cs="Courier New"/>
           <w:sz w:val="16"/>
@@ -5244,7 +5301,7 @@
     </w:p>
     <w:p>
       <w:pPr>
-        <w:ind w:left="360"/>
+        <w:ind w:left="720"/>
         <w:rPr>
           <w:rFonts w:ascii="Courier New" w:hAnsi="Courier New" w:cs="Courier New"/>
           <w:sz w:val="16"/>
@@ -5262,7 +5319,7 @@
     </w:p>
     <w:p>
       <w:pPr>
-        <w:ind w:left="360"/>
+        <w:ind w:left="720"/>
         <w:rPr>
           <w:rFonts w:ascii="Courier New" w:hAnsi="Courier New" w:cs="Courier New"/>
           <w:sz w:val="16"/>
@@ -5308,17 +5365,17 @@
     </w:p>
     <w:p>
       <w:pPr>
-        <w:ind w:left="360"/>
-        <w:rPr>
-          <w:rFonts w:ascii="Courier New" w:hAnsi="Courier New" w:cs="Courier New"/>
-          <w:sz w:val="16"/>
-          <w:szCs w:val="16"/>
-        </w:rPr>
-      </w:pPr>
-    </w:p>
-    <w:p>
-      <w:pPr>
-        <w:ind w:left="360"/>
+        <w:ind w:left="720"/>
+        <w:rPr>
+          <w:rFonts w:ascii="Courier New" w:hAnsi="Courier New" w:cs="Courier New"/>
+          <w:sz w:val="16"/>
+          <w:szCs w:val="16"/>
+        </w:rPr>
+      </w:pPr>
+    </w:p>
+    <w:p>
+      <w:pPr>
+        <w:ind w:left="720"/>
         <w:rPr>
           <w:rFonts w:ascii="Courier New" w:hAnsi="Courier New" w:cs="Courier New"/>
           <w:sz w:val="16"/>
@@ -5336,7 +5393,7 @@
     </w:p>
     <w:p>
       <w:pPr>
-        <w:ind w:left="360"/>
+        <w:ind w:left="720"/>
         <w:rPr>
           <w:rFonts w:ascii="Courier New" w:hAnsi="Courier New" w:cs="Courier New"/>
           <w:sz w:val="16"/>
@@ -5354,7 +5411,7 @@
     </w:p>
     <w:p>
       <w:pPr>
-        <w:ind w:left="360"/>
+        <w:ind w:left="720"/>
         <w:rPr>
           <w:rFonts w:ascii="Courier New" w:hAnsi="Courier New" w:cs="Courier New"/>
           <w:sz w:val="16"/>
@@ -5372,7 +5429,7 @@
     </w:p>
     <w:p>
       <w:pPr>
-        <w:ind w:left="360"/>
+        <w:ind w:left="720"/>
         <w:rPr>
           <w:rFonts w:ascii="Courier New" w:hAnsi="Courier New" w:cs="Courier New"/>
           <w:sz w:val="16"/>
@@ -5390,27 +5447,27 @@
     </w:p>
     <w:p>
       <w:pPr>
-        <w:ind w:left="360"/>
-        <w:rPr>
-          <w:rFonts w:ascii="Courier New" w:hAnsi="Courier New" w:cs="Courier New"/>
-          <w:sz w:val="16"/>
-          <w:szCs w:val="16"/>
-        </w:rPr>
-      </w:pPr>
-    </w:p>
-    <w:p>
-      <w:pPr>
-        <w:ind w:left="360"/>
-        <w:rPr>
-          <w:rFonts w:ascii="Courier New" w:hAnsi="Courier New" w:cs="Courier New"/>
-          <w:sz w:val="16"/>
-          <w:szCs w:val="16"/>
-        </w:rPr>
-      </w:pPr>
-    </w:p>
-    <w:p>
-      <w:pPr>
-        <w:ind w:left="360"/>
+        <w:ind w:left="720"/>
+        <w:rPr>
+          <w:rFonts w:ascii="Courier New" w:hAnsi="Courier New" w:cs="Courier New"/>
+          <w:sz w:val="16"/>
+          <w:szCs w:val="16"/>
+        </w:rPr>
+      </w:pPr>
+    </w:p>
+    <w:p>
+      <w:pPr>
+        <w:ind w:left="720"/>
+        <w:rPr>
+          <w:rFonts w:ascii="Courier New" w:hAnsi="Courier New" w:cs="Courier New"/>
+          <w:sz w:val="16"/>
+          <w:szCs w:val="16"/>
+        </w:rPr>
+      </w:pPr>
+    </w:p>
+    <w:p>
+      <w:pPr>
+        <w:ind w:left="720"/>
         <w:rPr>
           <w:rFonts w:ascii="Courier New" w:hAnsi="Courier New" w:cs="Courier New"/>
           <w:sz w:val="16"/>
@@ -5428,7 +5485,7 @@
     </w:p>
     <w:p>
       <w:pPr>
-        <w:ind w:left="360"/>
+        <w:ind w:left="720"/>
         <w:rPr>
           <w:rFonts w:ascii="Courier New" w:hAnsi="Courier New" w:cs="Courier New"/>
           <w:sz w:val="16"/>
@@ -5446,7 +5503,7 @@
     </w:p>
     <w:p>
       <w:pPr>
-        <w:ind w:left="360"/>
+        <w:ind w:left="720"/>
         <w:rPr>
           <w:rFonts w:ascii="Courier New" w:hAnsi="Courier New" w:cs="Courier New"/>
           <w:sz w:val="16"/>
@@ -5464,7 +5521,7 @@
     </w:p>
     <w:p>
       <w:pPr>
-        <w:ind w:left="360"/>
+        <w:ind w:left="720"/>
         <w:rPr>
           <w:rFonts w:ascii="Courier New" w:hAnsi="Courier New" w:cs="Courier New"/>
           <w:sz w:val="16"/>
@@ -5510,17 +5567,17 @@
     </w:p>
     <w:p>
       <w:pPr>
-        <w:ind w:left="360"/>
-        <w:rPr>
-          <w:rFonts w:ascii="Courier New" w:hAnsi="Courier New" w:cs="Courier New"/>
-          <w:sz w:val="16"/>
-          <w:szCs w:val="16"/>
-        </w:rPr>
-      </w:pPr>
-    </w:p>
-    <w:p>
-      <w:pPr>
-        <w:ind w:left="360"/>
+        <w:ind w:left="720"/>
+        <w:rPr>
+          <w:rFonts w:ascii="Courier New" w:hAnsi="Courier New" w:cs="Courier New"/>
+          <w:sz w:val="16"/>
+          <w:szCs w:val="16"/>
+        </w:rPr>
+      </w:pPr>
+    </w:p>
+    <w:p>
+      <w:pPr>
+        <w:ind w:left="720"/>
         <w:rPr>
           <w:rFonts w:ascii="Courier New" w:hAnsi="Courier New" w:cs="Courier New"/>
           <w:sz w:val="16"/>
@@ -5556,7 +5613,7 @@
     </w:p>
     <w:p>
       <w:pPr>
-        <w:ind w:left="360"/>
+        <w:ind w:left="720"/>
         <w:rPr>
           <w:rFonts w:ascii="Courier New" w:hAnsi="Courier New" w:cs="Courier New"/>
           <w:sz w:val="16"/>
@@ -5574,7 +5631,7 @@
     </w:p>
     <w:p>
       <w:pPr>
-        <w:ind w:left="360"/>
+        <w:ind w:left="720"/>
         <w:rPr>
           <w:rFonts w:ascii="Courier New" w:hAnsi="Courier New" w:cs="Courier New"/>
           <w:sz w:val="16"/>
@@ -5592,7 +5649,7 @@
     </w:p>
     <w:p>
       <w:pPr>
-        <w:ind w:left="360"/>
+        <w:ind w:left="720"/>
         <w:rPr>
           <w:rFonts w:ascii="Courier New" w:hAnsi="Courier New" w:cs="Courier New"/>
           <w:sz w:val="16"/>
@@ -5628,27 +5685,27 @@
     </w:p>
     <w:p>
       <w:pPr>
-        <w:ind w:left="360"/>
-        <w:rPr>
-          <w:rFonts w:ascii="Courier New" w:hAnsi="Courier New" w:cs="Courier New"/>
-          <w:sz w:val="16"/>
-          <w:szCs w:val="16"/>
-        </w:rPr>
-      </w:pPr>
-    </w:p>
-    <w:p>
-      <w:pPr>
-        <w:ind w:left="360"/>
-        <w:rPr>
-          <w:rFonts w:ascii="Courier New" w:hAnsi="Courier New" w:cs="Courier New"/>
-          <w:sz w:val="16"/>
-          <w:szCs w:val="16"/>
-        </w:rPr>
-      </w:pPr>
-    </w:p>
-    <w:p>
-      <w:pPr>
-        <w:ind w:left="360"/>
+        <w:ind w:left="720"/>
+        <w:rPr>
+          <w:rFonts w:ascii="Courier New" w:hAnsi="Courier New" w:cs="Courier New"/>
+          <w:sz w:val="16"/>
+          <w:szCs w:val="16"/>
+        </w:rPr>
+      </w:pPr>
+    </w:p>
+    <w:p>
+      <w:pPr>
+        <w:ind w:left="720"/>
+        <w:rPr>
+          <w:rFonts w:ascii="Courier New" w:hAnsi="Courier New" w:cs="Courier New"/>
+          <w:sz w:val="16"/>
+          <w:szCs w:val="16"/>
+        </w:rPr>
+      </w:pPr>
+    </w:p>
+    <w:p>
+      <w:pPr>
+        <w:ind w:left="720"/>
         <w:rPr>
           <w:rFonts w:ascii="Courier New" w:hAnsi="Courier New" w:cs="Courier New"/>
           <w:sz w:val="16"/>
@@ -5666,7 +5723,7 @@
     </w:p>
     <w:p>
       <w:pPr>
-        <w:ind w:left="360"/>
+        <w:ind w:left="720"/>
         <w:rPr>
           <w:rFonts w:ascii="Courier New" w:hAnsi="Courier New" w:cs="Courier New"/>
           <w:sz w:val="16"/>
@@ -5702,7 +5759,7 @@
     </w:p>
     <w:p>
       <w:pPr>
-        <w:ind w:left="360"/>
+        <w:ind w:left="720"/>
         <w:rPr>
           <w:rFonts w:ascii="Courier New" w:hAnsi="Courier New" w:cs="Courier New"/>
           <w:sz w:val="16"/>
@@ -5738,17 +5795,17 @@
     </w:p>
     <w:p>
       <w:pPr>
-        <w:ind w:left="360"/>
-        <w:rPr>
-          <w:rFonts w:ascii="Courier New" w:hAnsi="Courier New" w:cs="Courier New"/>
-          <w:sz w:val="16"/>
-          <w:szCs w:val="16"/>
-        </w:rPr>
-      </w:pPr>
-    </w:p>
-    <w:p>
-      <w:pPr>
-        <w:ind w:left="360"/>
+        <w:ind w:left="720"/>
+        <w:rPr>
+          <w:rFonts w:ascii="Courier New" w:hAnsi="Courier New" w:cs="Courier New"/>
+          <w:sz w:val="16"/>
+          <w:szCs w:val="16"/>
+        </w:rPr>
+      </w:pPr>
+    </w:p>
+    <w:p>
+      <w:pPr>
+        <w:ind w:left="720"/>
         <w:rPr>
           <w:rFonts w:ascii="Courier New" w:hAnsi="Courier New" w:cs="Courier New"/>
           <w:sz w:val="16"/>
@@ -5784,7 +5841,7 @@
     </w:p>
     <w:p>
       <w:pPr>
-        <w:ind w:left="360"/>
+        <w:ind w:left="720"/>
         <w:rPr>
           <w:rFonts w:ascii="Courier New" w:hAnsi="Courier New" w:cs="Courier New"/>
           <w:sz w:val="16"/>
@@ -5838,7 +5895,7 @@
     </w:p>
     <w:p>
       <w:pPr>
-        <w:ind w:left="360"/>
+        <w:ind w:left="720"/>
         <w:rPr>
           <w:rFonts w:ascii="Courier New" w:hAnsi="Courier New" w:cs="Courier New"/>
           <w:sz w:val="16"/>
@@ -5876,7 +5933,7 @@
     </w:p>
     <w:p>
       <w:pPr>
-        <w:ind w:left="360"/>
+        <w:ind w:left="720"/>
         <w:rPr>
           <w:rFonts w:ascii="Courier New" w:hAnsi="Courier New" w:cs="Courier New"/>
           <w:sz w:val="16"/>
@@ -5912,7 +5969,7 @@
     </w:p>
     <w:p>
       <w:pPr>
-        <w:ind w:left="360"/>
+        <w:ind w:left="720"/>
         <w:rPr>
           <w:rFonts w:ascii="Courier New" w:hAnsi="Courier New" w:cs="Courier New"/>
           <w:sz w:val="16"/>
@@ -5966,7 +6023,7 @@
     </w:p>
     <w:p>
       <w:pPr>
-        <w:ind w:left="360"/>
+        <w:ind w:left="720"/>
         <w:rPr>
           <w:rFonts w:ascii="Courier New" w:hAnsi="Courier New" w:cs="Courier New"/>
           <w:sz w:val="16"/>
@@ -6002,7 +6059,7 @@
     </w:p>
     <w:p>
       <w:pPr>
-        <w:ind w:left="360"/>
+        <w:ind w:left="720"/>
         <w:rPr>
           <w:rFonts w:ascii="Courier New" w:hAnsi="Courier New" w:cs="Courier New"/>
           <w:sz w:val="16"/>
@@ -6038,17 +6095,17 @@
     </w:p>
     <w:p>
       <w:pPr>
-        <w:ind w:left="360"/>
-        <w:rPr>
-          <w:rFonts w:ascii="Courier New" w:hAnsi="Courier New" w:cs="Courier New"/>
-          <w:sz w:val="16"/>
-          <w:szCs w:val="16"/>
-        </w:rPr>
-      </w:pPr>
-    </w:p>
-    <w:p>
-      <w:pPr>
-        <w:ind w:left="360"/>
+        <w:ind w:left="720"/>
+        <w:rPr>
+          <w:rFonts w:ascii="Courier New" w:hAnsi="Courier New" w:cs="Courier New"/>
+          <w:sz w:val="16"/>
+          <w:szCs w:val="16"/>
+        </w:rPr>
+      </w:pPr>
+    </w:p>
+    <w:p>
+      <w:pPr>
+        <w:ind w:left="720"/>
         <w:rPr>
           <w:rFonts w:ascii="Courier New" w:hAnsi="Courier New" w:cs="Courier New"/>
           <w:sz w:val="16"/>
@@ -6066,7 +6123,7 @@
     </w:p>
     <w:p>
       <w:pPr>
-        <w:ind w:left="360"/>
+        <w:ind w:left="720"/>
         <w:rPr>
           <w:rFonts w:ascii="Courier New" w:hAnsi="Courier New" w:cs="Courier New"/>
           <w:sz w:val="16"/>
@@ -6104,7 +6161,7 @@
     </w:p>
     <w:p>
       <w:pPr>
-        <w:ind w:left="360"/>
+        <w:ind w:left="720"/>
         <w:rPr>
           <w:rFonts w:ascii="Courier New" w:hAnsi="Courier New" w:cs="Courier New"/>
           <w:sz w:val="16"/>
@@ -6140,19 +6197,20 @@
     </w:p>
     <w:p>
       <w:pPr>
-        <w:ind w:left="360"/>
-        <w:rPr>
-          <w:rFonts w:ascii="Courier New" w:hAnsi="Courier New" w:cs="Courier New"/>
-          <w:sz w:val="16"/>
-          <w:szCs w:val="16"/>
-        </w:rPr>
-      </w:pPr>
-      <w:r>
-        <w:rPr>
-          <w:rFonts w:ascii="Courier New" w:hAnsi="Courier New" w:cs="Courier New"/>
-          <w:sz w:val="16"/>
-          <w:szCs w:val="16"/>
-        </w:rPr>
+        <w:ind w:left="720"/>
+        <w:rPr>
+          <w:rFonts w:ascii="Courier New" w:hAnsi="Courier New" w:cs="Courier New"/>
+          <w:sz w:val="16"/>
+          <w:szCs w:val="16"/>
+        </w:rPr>
+      </w:pPr>
+      <w:r>
+        <w:rPr>
+          <w:rFonts w:ascii="Courier New" w:hAnsi="Courier New" w:cs="Courier New"/>
+          <w:sz w:val="16"/>
+          <w:szCs w:val="16"/>
+        </w:rPr>
+        <w:lastRenderedPageBreak/>
         <w:t>(</w:t>
       </w:r>
       <w:proofErr w:type="gramStart"/>
@@ -6176,17 +6234,17 @@
     </w:p>
     <w:p>
       <w:pPr>
-        <w:ind w:left="360"/>
-        <w:rPr>
-          <w:rFonts w:ascii="Courier New" w:hAnsi="Courier New" w:cs="Courier New"/>
-          <w:sz w:val="16"/>
-          <w:szCs w:val="16"/>
-        </w:rPr>
-      </w:pPr>
-    </w:p>
-    <w:p>
-      <w:pPr>
-        <w:ind w:left="360"/>
+        <w:ind w:left="720"/>
+        <w:rPr>
+          <w:rFonts w:ascii="Courier New" w:hAnsi="Courier New" w:cs="Courier New"/>
+          <w:sz w:val="16"/>
+          <w:szCs w:val="16"/>
+        </w:rPr>
+      </w:pPr>
+    </w:p>
+    <w:p>
+      <w:pPr>
+        <w:ind w:left="720"/>
         <w:rPr>
           <w:rFonts w:ascii="Courier New" w:hAnsi="Courier New" w:cs="Courier New"/>
           <w:sz w:val="16"/>
@@ -6222,7 +6280,7 @@
     </w:p>
     <w:p>
       <w:pPr>
-        <w:ind w:left="360"/>
+        <w:ind w:left="720"/>
         <w:rPr>
           <w:rFonts w:ascii="Courier New" w:hAnsi="Courier New" w:cs="Courier New"/>
           <w:sz w:val="16"/>
@@ -6258,7 +6316,7 @@
     </w:p>
     <w:p>
       <w:pPr>
-        <w:ind w:left="360"/>
+        <w:ind w:left="720"/>
         <w:rPr>
           <w:rFonts w:ascii="Courier New" w:hAnsi="Courier New" w:cs="Courier New"/>
           <w:sz w:val="16"/>
@@ -6294,26 +6352,25 @@
     </w:p>
     <w:p>
       <w:pPr>
-        <w:ind w:left="360"/>
-        <w:rPr>
-          <w:rFonts w:ascii="Courier New" w:hAnsi="Courier New" w:cs="Courier New"/>
-          <w:sz w:val="16"/>
-          <w:szCs w:val="16"/>
-        </w:rPr>
-      </w:pPr>
-      <w:r>
-        <w:rPr>
-          <w:rFonts w:ascii="Courier New" w:hAnsi="Courier New" w:cs="Courier New"/>
-          <w:sz w:val="16"/>
-          <w:szCs w:val="16"/>
-        </w:rPr>
-        <w:lastRenderedPageBreak/>
+        <w:ind w:left="720"/>
+        <w:rPr>
+          <w:rFonts w:ascii="Courier New" w:hAnsi="Courier New" w:cs="Courier New"/>
+          <w:sz w:val="16"/>
+          <w:szCs w:val="16"/>
+        </w:rPr>
+      </w:pPr>
+      <w:r>
+        <w:rPr>
+          <w:rFonts w:ascii="Courier New" w:hAnsi="Courier New" w:cs="Courier New"/>
+          <w:sz w:val="16"/>
+          <w:szCs w:val="16"/>
+        </w:rPr>
         <w:t>&gt; master\lab1\lab1problemset.log</w:t>
       </w:r>
     </w:p>
     <w:p>
       <w:pPr>
-        <w:ind w:left="360"/>
+        <w:ind w:left="720"/>
         <w:rPr>
           <w:rFonts w:ascii="Courier New" w:hAnsi="Courier New" w:cs="Courier New"/>
           <w:sz w:val="16"/>
@@ -6349,7 +6406,7 @@
     </w:p>
     <w:p>
       <w:pPr>
-        <w:ind w:left="360"/>
+        <w:ind w:left="720"/>
         <w:rPr>
           <w:rFonts w:ascii="Courier New" w:hAnsi="Courier New" w:cs="Courier New"/>
           <w:sz w:val="16"/>
@@ -6385,7 +6442,7 @@
     </w:p>
     <w:p>
       <w:pPr>
-        <w:ind w:left="360"/>
+        <w:ind w:left="720"/>
         <w:rPr>
           <w:rFonts w:ascii="Courier New" w:hAnsi="Courier New" w:cs="Courier New"/>
           <w:sz w:val="16"/>
@@ -6400,8 +6457,6 @@
         </w:rPr>
         <w:t>--------------------------------------------------------------------------------</w:t>
       </w:r>
-      <w:bookmarkStart w:id="0" w:name="_GoBack"/>
-      <w:bookmarkEnd w:id="0"/>
     </w:p>
     <w:p>
       <w:pPr>
@@ -6411,7 +6466,7 @@
         </w:numPr>
       </w:pPr>
       <w:r>
-        <w:t>Using your output from L1, answer the following:</w:t>
+        <w:t xml:space="preserve"> </w:t>
       </w:r>
     </w:p>
     <w:p>
@@ -6420,18 +6475,46 @@
           <w:ilvl w:val="0"/>
           <w:numId w:val="2"/>
         </w:numPr>
-      </w:pPr>
-      <w:r>
+        <w:rPr>
+          <w:i/>
+        </w:rPr>
+      </w:pPr>
+      <w:r>
+        <w:rPr>
+          <w:i/>
+        </w:rPr>
         <w:t xml:space="preserve">What are the minimum, maximum, range, </w:t>
       </w:r>
       <w:proofErr w:type="gramStart"/>
       <w:r>
+        <w:rPr>
+          <w:i/>
+        </w:rPr>
         <w:t>mean,</w:t>
       </w:r>
       <w:proofErr w:type="gramEnd"/>
       <w:r>
+        <w:rPr>
+          <w:i/>
+        </w:rPr>
         <w:t xml:space="preserve"> standard deviation and variance of per capita income of U.S. counties in 2008?</w:t>
       </w:r>
+    </w:p>
+    <w:p/>
+    <w:p>
+      <w:pPr>
+        <w:ind w:left="1080"/>
+      </w:pPr>
+      <w:r>
+        <w:t>For U.S. counties in 2008, the minimum per capita income is $12,558; the maximum per capita income is $140,275; the mean is $33093.17; the standard deviation is $8530.69.</w:t>
+      </w:r>
+    </w:p>
+    <w:p>
+      <w:pPr>
+        <w:rPr>
+          <w:i/>
+        </w:rPr>
+      </w:pPr>
     </w:p>
     <w:p>
       <w:pPr>
@@ -6439,21 +6522,150 @@
           <w:ilvl w:val="0"/>
           <w:numId w:val="2"/>
         </w:numPr>
-      </w:pPr>
-      <w:r>
+        <w:rPr>
+          <w:i/>
+        </w:rPr>
+      </w:pPr>
+      <w:r>
+        <w:rPr>
+          <w:i/>
+        </w:rPr>
         <w:t>What are the mean and variance of the percent change in per capita income of U.S. counties from 1970 to 2008?</w:t>
       </w:r>
     </w:p>
+    <w:p>
+      <w:pPr>
+        <w:ind w:left="1080"/>
+        <w:rPr>
+          <w:i/>
+        </w:rPr>
+      </w:pPr>
+    </w:p>
+    <w:p>
+      <w:pPr>
+        <w:ind w:left="1080"/>
+        <w:rPr>
+          <w:szCs w:val="22"/>
+        </w:rPr>
+      </w:pPr>
+      <w:r>
+        <w:rPr>
+          <w:szCs w:val="22"/>
+        </w:rPr>
+        <w:t>For U.S. counties, the percent change in per capita income from 1970 to 2008 was 935.70 percent with a standard deviation of 203.33 percent.</w:t>
+      </w:r>
+    </w:p>
+    <w:p/>
     <w:p>
       <w:pPr>
         <w:numPr>
           <w:ilvl w:val="0"/>
           <w:numId w:val="2"/>
         </w:numPr>
-      </w:pPr>
-      <w:r>
+        <w:rPr>
+          <w:i/>
+        </w:rPr>
+      </w:pPr>
+      <w:r>
+        <w:rPr>
+          <w:i/>
+        </w:rPr>
         <w:t xml:space="preserve">What county experienced had the lowest percent change in per capita income from 1970 to 2008?  Do an internet search for this county.  What factor about this county do you think contributed to it being last in per capita income growth rate? </w:t>
       </w:r>
+    </w:p>
+    <w:p>
+      <w:pPr>
+        <w:rPr>
+          <w:i/>
+        </w:rPr>
+      </w:pPr>
+    </w:p>
+    <w:p>
+      <w:pPr>
+        <w:ind w:left="1080"/>
+      </w:pPr>
+      <w:r>
+        <w:t xml:space="preserve">The county that experienced the lowest percent change in per capital income from 1970 to 2008 was Buffalo, </w:t>
+      </w:r>
+      <w:r>
+        <w:t>South Dakota.  According to Wikipedia (data from the United Census Bureau), ten counties in South Dakota are in the bottom one hundred for per capita income.  Buffalo County is at the very bottom at $5,213; 40.8% of the populat</w:t>
+      </w:r>
+      <w:r>
+        <w:t>ion falls below the poverty line.</w:t>
+      </w:r>
+      <w:r>
+        <w:rPr>
+          <w:rStyle w:val="FootnoteReference"/>
+        </w:rPr>
+        <w:footnoteReference w:id="1"/>
+      </w:r>
+      <w:r>
+        <w:t xml:space="preserve"> </w:t>
+      </w:r>
+      <w:r>
+        <w:rPr>
+          <w:rStyle w:val="FootnoteReference"/>
+        </w:rPr>
+        <w:footnoteReference w:id="2"/>
+      </w:r>
+      <w:r>
+        <w:t xml:space="preserve"> The percent of people 25 years or older without a high-school diploma is about twice as high as the average for South Dakota.</w:t>
+      </w:r>
+      <w:r>
+        <w:rPr>
+          <w:rStyle w:val="FootnoteReference"/>
+        </w:rPr>
+        <w:footnoteReference w:id="3"/>
+      </w:r>
+      <w:r>
+        <w:t xml:space="preserve">  I suspect that the county is locked in persistent cycles of poverty</w:t>
+      </w:r>
+      <w:r>
+        <w:t xml:space="preserve">.  Those who seek out an education, career or entrepreneurship almost certainly leave the county, relocating to a more hospital economic environment.  That drain leaves the area with relatively little capital and increasingly less reason for outside private investment.    </w:t>
+      </w:r>
+    </w:p>
+    <w:p>
+      <w:pPr>
+        <w:ind w:left="1080"/>
+      </w:pPr>
+    </w:p>
+    <w:p>
+      <w:pPr>
+        <w:ind w:left="1080"/>
+        <w:rPr>
+          <w:i/>
+        </w:rPr>
+      </w:pPr>
+      <w:r>
+        <w:rPr>
+          <w:i/>
+        </w:rPr>
+        <w:t>What is the n or the number of observations for the % change in per capita income from 1970 to 2008?</w:t>
+      </w:r>
+    </w:p>
+    <w:p>
+      <w:pPr>
+        <w:ind w:left="1080"/>
+        <w:rPr>
+          <w:i/>
+        </w:rPr>
+      </w:pPr>
+    </w:p>
+    <w:p>
+      <w:pPr>
+        <w:ind w:left="1080"/>
+      </w:pPr>
+      <w:r>
+        <w:t xml:space="preserve">There were 3089 observations for the percent change in per capita income from 1970 to 2008.  </w:t>
+      </w:r>
+    </w:p>
+    <w:p>
+      <w:pPr>
+        <w:ind w:left="1080"/>
+        <w:rPr>
+          <w:i/>
+        </w:rPr>
+      </w:pPr>
     </w:p>
     <w:p>
       <w:pPr>
@@ -6461,18 +6673,15 @@
           <w:ilvl w:val="0"/>
           <w:numId w:val="2"/>
         </w:numPr>
-      </w:pPr>
-      <w:r>
-        <w:t xml:space="preserve">What is the </w:t>
-      </w:r>
-      <w:r>
         <w:rPr>
           <w:i/>
         </w:rPr>
-        <w:t>n</w:t>
-      </w:r>
-      <w:r>
-        <w:t xml:space="preserve"> or the number of observations for the % change in per capita income from 1970 to 2008?</w:t>
+      </w:pPr>
+      <w:r>
+        <w:rPr>
+          <w:i/>
+        </w:rPr>
+        <w:t xml:space="preserve">Is the distribution of per capita income in 1970 symmetric?  Explain.  </w:t>
       </w:r>
     </w:p>
     <w:p>
@@ -6481,9 +6690,15 @@
           <w:ilvl w:val="0"/>
           <w:numId w:val="2"/>
         </w:numPr>
-      </w:pPr>
-      <w:r>
-        <w:t xml:space="preserve">Is the distribution of per capita income in 1970 symmetric?  Explain.  </w:t>
+        <w:rPr>
+          <w:i/>
+        </w:rPr>
+      </w:pPr>
+      <w:r>
+        <w:rPr>
+          <w:i/>
+        </w:rPr>
+        <w:t>Does the distribution of per capita income in 1970 look like a normal distribution?</w:t>
       </w:r>
     </w:p>
     <w:p>
@@ -6492,9 +6707,15 @@
           <w:ilvl w:val="0"/>
           <w:numId w:val="2"/>
         </w:numPr>
-      </w:pPr>
-      <w:r>
-        <w:t>Does the distribution of per capita income in 1970 look like a normal distribution?</w:t>
+        <w:rPr>
+          <w:i/>
+        </w:rPr>
+      </w:pPr>
+      <w:r>
+        <w:rPr>
+          <w:i/>
+        </w:rPr>
+        <w:t xml:space="preserve">What is the relationship between per capita income in 1970 and per capita income in 2008?  Does this make sense? Explain.   </w:t>
       </w:r>
     </w:p>
     <w:p>
@@ -6503,25 +6724,21 @@
           <w:ilvl w:val="0"/>
           <w:numId w:val="2"/>
         </w:numPr>
-      </w:pPr>
-      <w:r>
-        <w:t xml:space="preserve">What is the relationship between per capita income in 1970 and per capita income in 2008?  Does this make sense? Explain.   </w:t>
-      </w:r>
-    </w:p>
-    <w:p>
-      <w:pPr>
-        <w:numPr>
-          <w:ilvl w:val="0"/>
-          <w:numId w:val="2"/>
-        </w:numPr>
-      </w:pPr>
-      <w:r>
+        <w:rPr>
+          <w:i/>
+        </w:rPr>
+      </w:pPr>
+      <w:r>
+        <w:rPr>
+          <w:i/>
+        </w:rPr>
+        <w:lastRenderedPageBreak/>
         <w:t xml:space="preserve">Do counties with high per capita incomes in 1970 appear to also have a higher than average per capita income growth rate from 1970 to 2008? Explain how you know and why this might be the case.   </w:t>
       </w:r>
     </w:p>
     <w:p/>
     <w:sectPr>
-      <w:headerReference w:type="default" r:id="rId8"/>
+      <w:headerReference w:type="default" r:id="rId9"/>
       <w:pgSz w:w="12240" w:h="15840"/>
       <w:pgMar w:top="1440" w:right="1440" w:bottom="1440" w:left="1440" w:header="720" w:footer="720" w:gutter="0"/>
       <w:cols w:space="720"/>
@@ -6563,6 +6780,74 @@
     <w:p>
       <w:r>
         <w:continuationSeparator/>
+      </w:r>
+    </w:p>
+  </w:footnote>
+  <w:footnote w:id="1">
+    <w:p>
+      <w:pPr>
+        <w:pStyle w:val="FootnoteText"/>
+      </w:pPr>
+      <w:r>
+        <w:rPr>
+          <w:rStyle w:val="FootnoteReference"/>
+        </w:rPr>
+        <w:footnoteRef/>
+      </w:r>
+      <w:r>
+        <w:t xml:space="preserve"> </w:t>
+      </w:r>
+      <w:hyperlink r:id="rId1" w:history="1">
+        <w:r>
+          <w:rPr>
+            <w:rStyle w:val="Hyperlink"/>
+          </w:rPr>
+          <w:t>http://en.wikipedia.org/wiki/List_of_lowest-income_counties_in_the_United_States</w:t>
+        </w:r>
+      </w:hyperlink>
+    </w:p>
+  </w:footnote>
+  <w:footnote w:id="2">
+    <w:p>
+      <w:pPr>
+        <w:pStyle w:val="FootnoteText"/>
+      </w:pPr>
+      <w:r>
+        <w:rPr>
+          <w:rStyle w:val="FootnoteReference"/>
+        </w:rPr>
+        <w:footnoteRef/>
+      </w:r>
+      <w:r>
+        <w:t xml:space="preserve"> </w:t>
+      </w:r>
+      <w:r>
+        <w:rPr>
+          <w:rStyle w:val="Hyperlink"/>
+        </w:rPr>
+        <w:t>http://en.wikipedia.org/wiki/Buffalo_County,_South_Dakota</w:t>
+      </w:r>
+    </w:p>
+  </w:footnote>
+  <w:footnote w:id="3">
+    <w:p>
+      <w:pPr>
+        <w:pStyle w:val="FootnoteText"/>
+      </w:pPr>
+      <w:r>
+        <w:rPr>
+          <w:rStyle w:val="FootnoteReference"/>
+        </w:rPr>
+        <w:footnoteRef/>
+      </w:r>
+      <w:r>
+        <w:t xml:space="preserve"> </w:t>
+      </w:r>
+      <w:r>
+        <w:rPr>
+          <w:rStyle w:val="Hyperlink"/>
+        </w:rPr>
+        <w:t>http://quickfacts.census.gov/qfd/states/46/46017.html</w:t>
       </w:r>
     </w:p>
   </w:footnote>
@@ -6993,20 +7278,18 @@
   <w:style w:type="paragraph" w:default="1" w:styleId="Normal">
     <w:name w:val="Normal"/>
     <w:qFormat/>
-    <w:rsid w:val="002E6B9B"/>
+    <w:rsid w:val="004C0031"/>
     <w:pPr>
       <w:spacing w:after="0" w:line="240" w:lineRule="auto"/>
     </w:pPr>
     <w:rPr>
       <w:rFonts w:ascii="Times New Roman" w:eastAsia="Times New Roman" w:hAnsi="Times New Roman" w:cs="Times New Roman"/>
-      <w:sz w:val="24"/>
       <w:szCs w:val="24"/>
     </w:rPr>
   </w:style>
   <w:style w:type="character" w:default="1" w:styleId="DefaultParagraphFont">
     <w:name w:val="Default Paragraph Font"/>
     <w:uiPriority w:val="1"/>
-    <w:semiHidden/>
     <w:unhideWhenUsed/>
   </w:style>
   <w:style w:type="table" w:default="1" w:styleId="TableNormal">
@@ -7097,6 +7380,54 @@
       <w:rFonts w:ascii="Tahoma" w:hAnsi="Tahoma" w:cs="Tahoma"/>
       <w:sz w:val="16"/>
       <w:szCs w:val="16"/>
+    </w:rPr>
+  </w:style>
+  <w:style w:type="paragraph" w:styleId="FootnoteText">
+    <w:name w:val="footnote text"/>
+    <w:basedOn w:val="Normal"/>
+    <w:link w:val="FootnoteTextChar"/>
+    <w:uiPriority w:val="99"/>
+    <w:semiHidden/>
+    <w:unhideWhenUsed/>
+    <w:rsid w:val="004B01A4"/>
+    <w:rPr>
+      <w:sz w:val="20"/>
+      <w:szCs w:val="20"/>
+    </w:rPr>
+  </w:style>
+  <w:style w:type="character" w:customStyle="1" w:styleId="FootnoteTextChar">
+    <w:name w:val="Footnote Text Char"/>
+    <w:basedOn w:val="DefaultParagraphFont"/>
+    <w:link w:val="FootnoteText"/>
+    <w:uiPriority w:val="99"/>
+    <w:semiHidden/>
+    <w:rsid w:val="004B01A4"/>
+    <w:rPr>
+      <w:rFonts w:ascii="Times New Roman" w:eastAsia="Times New Roman" w:hAnsi="Times New Roman" w:cs="Times New Roman"/>
+      <w:sz w:val="20"/>
+      <w:szCs w:val="20"/>
+    </w:rPr>
+  </w:style>
+  <w:style w:type="character" w:styleId="FootnoteReference">
+    <w:name w:val="footnote reference"/>
+    <w:basedOn w:val="DefaultParagraphFont"/>
+    <w:uiPriority w:val="99"/>
+    <w:semiHidden/>
+    <w:unhideWhenUsed/>
+    <w:rsid w:val="004B01A4"/>
+    <w:rPr>
+      <w:vertAlign w:val="superscript"/>
+    </w:rPr>
+  </w:style>
+  <w:style w:type="character" w:styleId="Hyperlink">
+    <w:name w:val="Hyperlink"/>
+    <w:basedOn w:val="DefaultParagraphFont"/>
+    <w:uiPriority w:val="99"/>
+    <w:unhideWhenUsed/>
+    <w:rsid w:val="00221A44"/>
+    <w:rPr>
+      <w:color w:val="0000FF" w:themeColor="hyperlink"/>
+      <w:u w:val="single"/>
     </w:rPr>
   </w:style>
 </w:styles>
@@ -7261,20 +7592,18 @@
   <w:style w:type="paragraph" w:default="1" w:styleId="Normal">
     <w:name w:val="Normal"/>
     <w:qFormat/>
-    <w:rsid w:val="002E6B9B"/>
+    <w:rsid w:val="004C0031"/>
     <w:pPr>
       <w:spacing w:after="0" w:line="240" w:lineRule="auto"/>
     </w:pPr>
     <w:rPr>
       <w:rFonts w:ascii="Times New Roman" w:eastAsia="Times New Roman" w:hAnsi="Times New Roman" w:cs="Times New Roman"/>
-      <w:sz w:val="24"/>
       <w:szCs w:val="24"/>
     </w:rPr>
   </w:style>
   <w:style w:type="character" w:default="1" w:styleId="DefaultParagraphFont">
     <w:name w:val="Default Paragraph Font"/>
     <w:uiPriority w:val="1"/>
-    <w:semiHidden/>
     <w:unhideWhenUsed/>
   </w:style>
   <w:style w:type="table" w:default="1" w:styleId="TableNormal">
@@ -7365,6 +7694,54 @@
       <w:rFonts w:ascii="Tahoma" w:hAnsi="Tahoma" w:cs="Tahoma"/>
       <w:sz w:val="16"/>
       <w:szCs w:val="16"/>
+    </w:rPr>
+  </w:style>
+  <w:style w:type="paragraph" w:styleId="FootnoteText">
+    <w:name w:val="footnote text"/>
+    <w:basedOn w:val="Normal"/>
+    <w:link w:val="FootnoteTextChar"/>
+    <w:uiPriority w:val="99"/>
+    <w:semiHidden/>
+    <w:unhideWhenUsed/>
+    <w:rsid w:val="004B01A4"/>
+    <w:rPr>
+      <w:sz w:val="20"/>
+      <w:szCs w:val="20"/>
+    </w:rPr>
+  </w:style>
+  <w:style w:type="character" w:customStyle="1" w:styleId="FootnoteTextChar">
+    <w:name w:val="Footnote Text Char"/>
+    <w:basedOn w:val="DefaultParagraphFont"/>
+    <w:link w:val="FootnoteText"/>
+    <w:uiPriority w:val="99"/>
+    <w:semiHidden/>
+    <w:rsid w:val="004B01A4"/>
+    <w:rPr>
+      <w:rFonts w:ascii="Times New Roman" w:eastAsia="Times New Roman" w:hAnsi="Times New Roman" w:cs="Times New Roman"/>
+      <w:sz w:val="20"/>
+      <w:szCs w:val="20"/>
+    </w:rPr>
+  </w:style>
+  <w:style w:type="character" w:styleId="FootnoteReference">
+    <w:name w:val="footnote reference"/>
+    <w:basedOn w:val="DefaultParagraphFont"/>
+    <w:uiPriority w:val="99"/>
+    <w:semiHidden/>
+    <w:unhideWhenUsed/>
+    <w:rsid w:val="004B01A4"/>
+    <w:rPr>
+      <w:vertAlign w:val="superscript"/>
+    </w:rPr>
+  </w:style>
+  <w:style w:type="character" w:styleId="Hyperlink">
+    <w:name w:val="Hyperlink"/>
+    <w:basedOn w:val="DefaultParagraphFont"/>
+    <w:uiPriority w:val="99"/>
+    <w:unhideWhenUsed/>
+    <w:rsid w:val="00221A44"/>
+    <w:rPr>
+      <w:color w:val="0000FF" w:themeColor="hyperlink"/>
+      <w:u w:val="single"/>
     </w:rPr>
   </w:style>
 </w:styles>
@@ -7653,4 +8030,16 @@
   <a:objectDefaults/>
   <a:extraClrSchemeLst/>
 </a:theme>
+</file>
+
+<file path=customXml/item1.xml><?xml version="1.0" encoding="utf-8"?>
+<b:Sources xmlns:b="http://schemas.openxmlformats.org/officeDocument/2006/bibliography" xmlns="http://schemas.openxmlformats.org/officeDocument/2006/bibliography" SelectedStyle="\APA.XSL" StyleName="APA"/>
+</file>
+
+<file path=customXml/itemProps1.xml><?xml version="1.0" encoding="utf-8"?>
+<ds:datastoreItem xmlns:ds="http://schemas.openxmlformats.org/officeDocument/2006/customXml" ds:itemID="{034FA802-8B86-47CD-B800-290F30DA9436}">
+  <ds:schemaRefs>
+    <ds:schemaRef ds:uri="http://schemas.openxmlformats.org/officeDocument/2006/bibliography"/>
+  </ds:schemaRefs>
+</ds:datastoreItem>
 </file>
</xml_diff>

<commit_message>
lab 1 done... I think
</commit_message>
<xml_diff>
--- a/lab1/homework1_20120204-1.docx
+++ b/lab1/homework1_20120204-1.docx
@@ -1418,8 +1418,6 @@
         </w:rPr>
         <w:t>;</w:t>
       </w:r>
-      <w:bookmarkStart w:id="0" w:name="_GoBack"/>
-      <w:bookmarkEnd w:id="0"/>
     </w:p>
     <w:p>
       <w:pPr>
@@ -6658,6 +6656,9 @@
       <w:r>
         <w:t xml:space="preserve">There were 3089 observations for the percent change in per capita income from 1970 to 2008.  </w:t>
       </w:r>
+      <w:r>
+        <w:t>There are few observations for this series than pci70 and pci08 because it requires a numeric value for both 1970 and 2008 per capita income.</w:t>
+      </w:r>
     </w:p>
     <w:p>
       <w:pPr>
@@ -6686,6 +6687,62 @@
     </w:p>
     <w:p>
       <w:pPr>
+        <w:rPr>
+          <w:i/>
+        </w:rPr>
+      </w:pPr>
+    </w:p>
+    <w:p>
+      <w:pPr>
+        <w:ind w:left="1080"/>
+      </w:pPr>
+      <w:proofErr w:type="spellStart"/>
+      <w:r>
+        <w:lastRenderedPageBreak/>
+        <w:t>Skewness</w:t>
+      </w:r>
+      <w:proofErr w:type="spellEnd"/>
+      <w:r>
+        <w:t xml:space="preserve"> for the per capita income series for 1970 is 0.83.  When </w:t>
+      </w:r>
+      <w:proofErr w:type="spellStart"/>
+      <w:r>
+        <w:t>skewness</w:t>
+      </w:r>
+      <w:proofErr w:type="spellEnd"/>
+      <w:r>
+        <w:t xml:space="preserve"> is non-zero the distribution is not symmetric.  When </w:t>
+      </w:r>
+      <w:proofErr w:type="spellStart"/>
+      <w:r>
+        <w:t>skewness</w:t>
+      </w:r>
+      <w:proofErr w:type="spellEnd"/>
+      <w:r>
+        <w:t xml:space="preserve"> is greate</w:t>
+      </w:r>
+      <w:r>
+        <w:t xml:space="preserve">r than zero </w:t>
+      </w:r>
+      <w:r>
+        <w:t xml:space="preserve">the observations have </w:t>
+      </w:r>
+      <w:proofErr w:type="gramStart"/>
+      <w:r>
+        <w:t>more smaller</w:t>
+      </w:r>
+      <w:proofErr w:type="gramEnd"/>
+      <w:r>
+        <w:t xml:space="preserve"> values than larger.</w:t>
+      </w:r>
+    </w:p>
+    <w:p>
+      <w:pPr>
+        <w:ind w:left="1080"/>
+      </w:pPr>
+    </w:p>
+    <w:p>
+      <w:pPr>
         <w:numPr>
           <w:ilvl w:val="0"/>
           <w:numId w:val="2"/>
@@ -6703,6 +6760,87 @@
     </w:p>
     <w:p>
       <w:pPr>
+        <w:rPr>
+          <w:i/>
+        </w:rPr>
+      </w:pPr>
+    </w:p>
+    <w:p>
+      <w:pPr>
+        <w:ind w:left="1080"/>
+      </w:pPr>
+      <w:r>
+        <w:rPr>
+          <w:noProof/>
+        </w:rPr>
+        <w:drawing>
+          <wp:inline distT="0" distB="0" distL="0" distR="0">
+            <wp:extent cx="5101666" cy="3729977"/>
+            <wp:effectExtent l="0" t="0" r="3810" b="4445"/>
+            <wp:docPr id="1" name="Picture 1"/>
+            <wp:cNvGraphicFramePr>
+              <a:graphicFrameLocks xmlns:a="http://schemas.openxmlformats.org/drawingml/2006/main" noChangeAspect="1"/>
+            </wp:cNvGraphicFramePr>
+            <a:graphic xmlns:a="http://schemas.openxmlformats.org/drawingml/2006/main">
+              <a:graphicData uri="http://schemas.openxmlformats.org/drawingml/2006/picture">
+                <pic:pic xmlns:pic="http://schemas.openxmlformats.org/drawingml/2006/picture">
+                  <pic:nvPicPr>
+                    <pic:cNvPr id="0" name="pcihistogram-withnormal.emf"/>
+                    <pic:cNvPicPr/>
+                  </pic:nvPicPr>
+                  <pic:blipFill>
+                    <a:blip r:embed="rId9" cstate="print">
+                      <a:extLst>
+                        <a:ext uri="{28A0092B-C50C-407E-A947-70E740481C1C}">
+                          <a14:useLocalDpi xmlns:a14="http://schemas.microsoft.com/office/drawing/2010/main" val="0"/>
+                        </a:ext>
+                      </a:extLst>
+                    </a:blip>
+                    <a:stretch>
+                      <a:fillRect/>
+                    </a:stretch>
+                  </pic:blipFill>
+                  <pic:spPr>
+                    <a:xfrm>
+                      <a:off x="0" y="0"/>
+                      <a:ext cx="5101666" cy="3729977"/>
+                    </a:xfrm>
+                    <a:prstGeom prst="rect">
+                      <a:avLst/>
+                    </a:prstGeom>
+                  </pic:spPr>
+                </pic:pic>
+              </a:graphicData>
+            </a:graphic>
+          </wp:inline>
+        </w:drawing>
+      </w:r>
+    </w:p>
+    <w:p>
+      <w:pPr>
+        <w:ind w:left="1080"/>
+      </w:pPr>
+    </w:p>
+    <w:p>
+      <w:pPr>
+        <w:ind w:left="1080"/>
+      </w:pPr>
+      <w:r>
+        <w:t>Yes, it does ap</w:t>
+      </w:r>
+      <w:r>
+        <w:t>pear to be normally distributed.</w:t>
+      </w:r>
+      <w:bookmarkStart w:id="0" w:name="_GoBack"/>
+      <w:bookmarkEnd w:id="0"/>
+    </w:p>
+    <w:p>
+      <w:pPr>
+        <w:ind w:left="1080"/>
+      </w:pPr>
+    </w:p>
+    <w:p>
+      <w:pPr>
         <w:numPr>
           <w:ilvl w:val="0"/>
           <w:numId w:val="2"/>
@@ -6720,6 +6858,35 @@
     </w:p>
     <w:p>
       <w:pPr>
+        <w:rPr>
+          <w:i/>
+        </w:rPr>
+      </w:pPr>
+    </w:p>
+    <w:p>
+      <w:pPr>
+        <w:ind w:left="1080"/>
+      </w:pPr>
+      <w:r>
+        <w:t xml:space="preserve">The correlation </w:t>
+      </w:r>
+      <w:r>
+        <w:t>coefficient for pci70 and pci08 is 0.66</w:t>
+      </w:r>
+      <w:r>
+        <w:t>.</w:t>
+      </w:r>
+      <w:r>
+        <w:t xml:space="preserve"> A positive value means that counties with a higher per capita income in 1970 tended to have a higher per capita income in 2008 and vice versa.</w:t>
+      </w:r>
+    </w:p>
+    <w:p>
+      <w:pPr>
+        <w:ind w:left="1080"/>
+      </w:pPr>
+    </w:p>
+    <w:p>
+      <w:pPr>
         <w:numPr>
           <w:ilvl w:val="0"/>
           <w:numId w:val="2"/>
@@ -6732,13 +6899,29 @@
         <w:rPr>
           <w:i/>
         </w:rPr>
-        <w:lastRenderedPageBreak/>
         <w:t xml:space="preserve">Do counties with high per capita incomes in 1970 appear to also have a higher than average per capita income growth rate from 1970 to 2008? Explain how you know and why this might be the case.   </w:t>
+      </w:r>
+    </w:p>
+    <w:p>
+      <w:pPr>
+        <w:ind w:left="1080"/>
+        <w:rPr>
+          <w:i/>
+        </w:rPr>
+      </w:pPr>
+    </w:p>
+    <w:p>
+      <w:pPr>
+        <w:ind w:left="1080"/>
+      </w:pPr>
+      <w:r>
+        <w:t xml:space="preserve">No, the counties with higher per capita income in 1970 did not tend to have higher growth rate from 1970 to 2008 as the correlation coefficient is negative (-0.37).  In general, per capita income growth is subject to decreasing returns.  </w:t>
       </w:r>
     </w:p>
     <w:p/>
     <w:sectPr>
-      <w:headerReference w:type="default" r:id="rId9"/>
+      <w:headerReference w:type="default" r:id="rId10"/>
+      <w:footerReference w:type="default" r:id="rId11"/>
       <w:pgSz w:w="12240" w:h="15840"/>
       <w:pgMar w:top="1440" w:right="1440" w:bottom="1440" w:left="1440" w:header="720" w:footer="720" w:gutter="0"/>
       <w:cols w:space="720"/>
@@ -6765,6 +6948,60 @@
     </w:p>
   </w:endnote>
 </w:endnotes>
+</file>
+
+<file path=word/footer1.xml><?xml version="1.0" encoding="utf-8"?>
+<w:ftr xmlns:wpc="http://schemas.microsoft.com/office/word/2010/wordprocessingCanvas" xmlns:mc="http://schemas.openxmlformats.org/markup-compatibility/2006" xmlns:o="urn:schemas-microsoft-com:office:office" xmlns:r="http://schemas.openxmlformats.org/officeDocument/2006/relationships" xmlns:m="http://schemas.openxmlformats.org/officeDocument/2006/math" xmlns:v="urn:schemas-microsoft-com:vml" xmlns:wp14="http://schemas.microsoft.com/office/word/2010/wordprocessingDrawing" xmlns:wp="http://schemas.openxmlformats.org/drawingml/2006/wordprocessingDrawing" xmlns:w10="urn:schemas-microsoft-com:office:word" xmlns:w="http://schemas.openxmlformats.org/wordprocessingml/2006/main" xmlns:w14="http://schemas.microsoft.com/office/word/2010/wordml" xmlns:wpg="http://schemas.microsoft.com/office/word/2010/wordprocessingGroup" xmlns:wpi="http://schemas.microsoft.com/office/word/2010/wordprocessingInk" xmlns:wne="http://schemas.microsoft.com/office/word/2006/wordml" xmlns:wps="http://schemas.microsoft.com/office/word/2010/wordprocessingShape" mc:Ignorable="w14 wp14">
+  <w:sdt>
+    <w:sdtPr>
+      <w:id w:val="-1649508940"/>
+      <w:docPartObj>
+        <w:docPartGallery w:val="Page Numbers (Bottom of Page)"/>
+        <w:docPartUnique/>
+      </w:docPartObj>
+    </w:sdtPr>
+    <w:sdtEndPr>
+      <w:rPr>
+        <w:noProof/>
+      </w:rPr>
+    </w:sdtEndPr>
+    <w:sdtContent>
+      <w:p>
+        <w:pPr>
+          <w:pStyle w:val="Footer"/>
+          <w:jc w:val="right"/>
+        </w:pPr>
+        <w:r>
+          <w:fldChar w:fldCharType="begin"/>
+        </w:r>
+        <w:r>
+          <w:instrText xml:space="preserve"> PAGE   \* MERGEFORMAT </w:instrText>
+        </w:r>
+        <w:r>
+          <w:fldChar w:fldCharType="separate"/>
+        </w:r>
+        <w:r>
+          <w:rPr>
+            <w:noProof/>
+          </w:rPr>
+          <w:t>1</w:t>
+        </w:r>
+        <w:r>
+          <w:rPr>
+            <w:noProof/>
+          </w:rPr>
+          <w:fldChar w:fldCharType="end"/>
+        </w:r>
+      </w:p>
+    </w:sdtContent>
+  </w:sdt>
+  <w:p>
+    <w:pPr>
+      <w:pStyle w:val="Footer"/>
+      <w:jc w:val="right"/>
+    </w:pPr>
+  </w:p>
+</w:ftr>
 </file>
 
 <file path=word/footnotes.xml><?xml version="1.0" encoding="utf-8"?>
@@ -7290,6 +7527,7 @@
   <w:style w:type="character" w:default="1" w:styleId="DefaultParagraphFont">
     <w:name w:val="Default Paragraph Font"/>
     <w:uiPriority w:val="1"/>
+    <w:semiHidden/>
     <w:unhideWhenUsed/>
   </w:style>
   <w:style w:type="table" w:default="1" w:styleId="TableNormal">
@@ -7604,6 +7842,7 @@
   <w:style w:type="character" w:default="1" w:styleId="DefaultParagraphFont">
     <w:name w:val="Default Paragraph Font"/>
     <w:uiPriority w:val="1"/>
+    <w:semiHidden/>
     <w:unhideWhenUsed/>
   </w:style>
   <w:style w:type="table" w:default="1" w:styleId="TableNormal">
@@ -7745,6 +7984,481 @@
     </w:rPr>
   </w:style>
 </w:styles>
+</file>
+
+<file path=word/glossary/document.xml><?xml version="1.0" encoding="utf-8"?>
+<w:glossaryDocument xmlns:wpc="http://schemas.microsoft.com/office/word/2010/wordprocessingCanvas" xmlns:mc="http://schemas.openxmlformats.org/markup-compatibility/2006" xmlns:o="urn:schemas-microsoft-com:office:office" xmlns:r="http://schemas.openxmlformats.org/officeDocument/2006/relationships" xmlns:m="http://schemas.openxmlformats.org/officeDocument/2006/math" xmlns:v="urn:schemas-microsoft-com:vml" xmlns:wp14="http://schemas.microsoft.com/office/word/2010/wordprocessingDrawing" xmlns:wp="http://schemas.openxmlformats.org/drawingml/2006/wordprocessingDrawing" xmlns:w10="urn:schemas-microsoft-com:office:word" xmlns:w="http://schemas.openxmlformats.org/wordprocessingml/2006/main" xmlns:w14="http://schemas.microsoft.com/office/word/2010/wordml" xmlns:wpg="http://schemas.microsoft.com/office/word/2010/wordprocessingGroup" xmlns:wpi="http://schemas.microsoft.com/office/word/2010/wordprocessingInk" xmlns:wne="http://schemas.microsoft.com/office/word/2006/wordml" xmlns:wps="http://schemas.microsoft.com/office/word/2010/wordprocessingShape" mc:Ignorable="w14 wp14"/>
+</file>
+
+<file path=word/glossary/fontTable.xml><?xml version="1.0" encoding="utf-8"?>
+<w:fonts xmlns:mc="http://schemas.openxmlformats.org/markup-compatibility/2006" xmlns:r="http://schemas.openxmlformats.org/officeDocument/2006/relationships" xmlns:w="http://schemas.openxmlformats.org/wordprocessingml/2006/main" xmlns:w14="http://schemas.microsoft.com/office/word/2010/wordml" mc:Ignorable="w14">
+  <w:font w:name="Times New Roman">
+    <w:panose1 w:val="02020603050405020304"/>
+    <w:charset w:val="00"/>
+    <w:family w:val="roman"/>
+    <w:pitch w:val="variable"/>
+    <w:sig w:usb0="E0002AFF" w:usb1="C0007841" w:usb2="00000009" w:usb3="00000000" w:csb0="000001FF" w:csb1="00000000"/>
+  </w:font>
+  <w:font w:name="Calibri">
+    <w:panose1 w:val="020F0502020204030204"/>
+    <w:charset w:val="00"/>
+    <w:family w:val="swiss"/>
+    <w:pitch w:val="variable"/>
+    <w:sig w:usb0="E00002FF" w:usb1="4000ACFF" w:usb2="00000001" w:usb3="00000000" w:csb0="0000019F" w:csb1="00000000"/>
+  </w:font>
+  <w:font w:name="Tahoma">
+    <w:panose1 w:val="020B0604030504040204"/>
+    <w:charset w:val="00"/>
+    <w:family w:val="swiss"/>
+    <w:pitch w:val="variable"/>
+    <w:sig w:usb0="E1002EFF" w:usb1="C000605B" w:usb2="00000029" w:usb3="00000000" w:csb0="000101FF" w:csb1="00000000"/>
+  </w:font>
+  <w:font w:name="Courier New">
+    <w:panose1 w:val="02070309020205020404"/>
+    <w:charset w:val="00"/>
+    <w:family w:val="modern"/>
+    <w:pitch w:val="fixed"/>
+    <w:sig w:usb0="E0002AFF" w:usb1="C0007843" w:usb2="00000009" w:usb3="00000000" w:csb0="000001FF" w:csb1="00000000"/>
+  </w:font>
+  <w:font w:name="Cambria">
+    <w:panose1 w:val="02040503050406030204"/>
+    <w:charset w:val="00"/>
+    <w:family w:val="roman"/>
+    <w:pitch w:val="variable"/>
+    <w:sig w:usb0="E00002FF" w:usb1="400004FF" w:usb2="00000000" w:usb3="00000000" w:csb0="0000019F" w:csb1="00000000"/>
+  </w:font>
+</w:fonts>
+</file>
+
+<file path=word/glossary/settings.xml><?xml version="1.0" encoding="utf-8"?>
+<w:settings xmlns:mc="http://schemas.openxmlformats.org/markup-compatibility/2006" xmlns:o="urn:schemas-microsoft-com:office:office" xmlns:r="http://schemas.openxmlformats.org/officeDocument/2006/relationships" xmlns:m="http://schemas.openxmlformats.org/officeDocument/2006/math" xmlns:v="urn:schemas-microsoft-com:vml" xmlns:w10="urn:schemas-microsoft-com:office:word" xmlns:w="http://schemas.openxmlformats.org/wordprocessingml/2006/main" xmlns:w14="http://schemas.microsoft.com/office/word/2010/wordml" xmlns:sl="http://schemas.openxmlformats.org/schemaLibrary/2006/main" mc:Ignorable="w14">
+  <w:view w:val="normal"/>
+  <w:defaultTabStop w:val="720"/>
+  <w:characterSpacingControl w:val="doNotCompress"/>
+  <w:compat>
+    <w:useFELayout/>
+    <w:compatSetting w:name="compatibilityMode" w:uri="http://schemas.microsoft.com/office/word" w:val="14"/>
+    <w:compatSetting w:name="overrideTableStyleFontSizeAndJustification" w:uri="http://schemas.microsoft.com/office/word" w:val="1"/>
+    <w:compatSetting w:name="enableOpenTypeFeatures" w:uri="http://schemas.microsoft.com/office/word" w:val="1"/>
+    <w:compatSetting w:name="doNotFlipMirrorIndents" w:uri="http://schemas.microsoft.com/office/word" w:val="1"/>
+  </w:compat>
+  <w:rsids>
+    <w:rsidRoot w:val="00B8326E"/>
+    <w:rsid w:val="00B8326E"/>
+  </w:rsids>
+  <m:mathPr>
+    <m:mathFont m:val="Cambria Math"/>
+    <m:brkBin m:val="before"/>
+    <m:brkBinSub m:val="--"/>
+    <m:smallFrac m:val="0"/>
+    <m:dispDef/>
+    <m:lMargin m:val="0"/>
+    <m:rMargin m:val="0"/>
+    <m:defJc m:val="centerGroup"/>
+    <m:wrapIndent m:val="1440"/>
+    <m:intLim m:val="subSup"/>
+    <m:naryLim m:val="undOvr"/>
+  </m:mathPr>
+  <w:themeFontLang w:val="en-US"/>
+  <w:clrSchemeMapping w:bg1="light1" w:t1="dark1" w:bg2="light2" w:t2="dark2" w:accent1="accent1" w:accent2="accent2" w:accent3="accent3" w:accent4="accent4" w:accent5="accent5" w:accent6="accent6" w:hyperlink="hyperlink" w:followedHyperlink="followedHyperlink"/>
+  <w:decimalSymbol w:val="."/>
+  <w:listSeparator w:val=","/>
+</w:settings>
+</file>
+
+<file path=word/glossary/styles.xml><?xml version="1.0" encoding="utf-8"?>
+<w:styles xmlns:mc="http://schemas.openxmlformats.org/markup-compatibility/2006" xmlns:r="http://schemas.openxmlformats.org/officeDocument/2006/relationships" xmlns:w="http://schemas.openxmlformats.org/wordprocessingml/2006/main" xmlns:w14="http://schemas.microsoft.com/office/word/2010/wordml" mc:Ignorable="w14">
+  <w:docDefaults>
+    <w:rPrDefault>
+      <w:rPr>
+        <w:rFonts w:asciiTheme="minorHAnsi" w:eastAsiaTheme="minorEastAsia" w:hAnsiTheme="minorHAnsi" w:cstheme="minorBidi"/>
+        <w:sz w:val="22"/>
+        <w:szCs w:val="22"/>
+        <w:lang w:val="en-US" w:eastAsia="en-US" w:bidi="ar-SA"/>
+      </w:rPr>
+    </w:rPrDefault>
+    <w:pPrDefault>
+      <w:pPr>
+        <w:spacing w:after="200" w:line="276" w:lineRule="auto"/>
+      </w:pPr>
+    </w:pPrDefault>
+  </w:docDefaults>
+  <w:latentStyles w:defLockedState="0" w:defUIPriority="99" w:defSemiHidden="1" w:defUnhideWhenUsed="1" w:defQFormat="0" w:count="267">
+    <w:lsdException w:name="Normal" w:semiHidden="0" w:uiPriority="0" w:unhideWhenUsed="0" w:qFormat="1"/>
+    <w:lsdException w:name="heading 1" w:semiHidden="0" w:uiPriority="9" w:unhideWhenUsed="0" w:qFormat="1"/>
+    <w:lsdException w:name="heading 2" w:uiPriority="9" w:qFormat="1"/>
+    <w:lsdException w:name="heading 3" w:uiPriority="9" w:qFormat="1"/>
+    <w:lsdException w:name="heading 4" w:uiPriority="9" w:qFormat="1"/>
+    <w:lsdException w:name="heading 5" w:uiPriority="9" w:qFormat="1"/>
+    <w:lsdException w:name="heading 6" w:uiPriority="9" w:qFormat="1"/>
+    <w:lsdException w:name="heading 7" w:uiPriority="9" w:qFormat="1"/>
+    <w:lsdException w:name="heading 8" w:uiPriority="9" w:qFormat="1"/>
+    <w:lsdException w:name="heading 9" w:uiPriority="9" w:qFormat="1"/>
+    <w:lsdException w:name="toc 1" w:uiPriority="39"/>
+    <w:lsdException w:name="toc 2" w:uiPriority="39"/>
+    <w:lsdException w:name="toc 3" w:uiPriority="39"/>
+    <w:lsdException w:name="toc 4" w:uiPriority="39"/>
+    <w:lsdException w:name="toc 5" w:uiPriority="39"/>
+    <w:lsdException w:name="toc 6" w:uiPriority="39"/>
+    <w:lsdException w:name="toc 7" w:uiPriority="39"/>
+    <w:lsdException w:name="toc 8" w:uiPriority="39"/>
+    <w:lsdException w:name="toc 9" w:uiPriority="39"/>
+    <w:lsdException w:name="caption" w:uiPriority="35" w:qFormat="1"/>
+    <w:lsdException w:name="Title" w:semiHidden="0" w:uiPriority="10" w:unhideWhenUsed="0" w:qFormat="1"/>
+    <w:lsdException w:name="Default Paragraph Font" w:uiPriority="1"/>
+    <w:lsdException w:name="Subtitle" w:semiHidden="0" w:uiPriority="11" w:unhideWhenUsed="0" w:qFormat="1"/>
+    <w:lsdException w:name="Strong" w:semiHidden="0" w:uiPriority="22" w:unhideWhenUsed="0" w:qFormat="1"/>
+    <w:lsdException w:name="Emphasis" w:semiHidden="0" w:uiPriority="20" w:unhideWhenUsed="0" w:qFormat="1"/>
+    <w:lsdException w:name="Table Grid" w:semiHidden="0" w:uiPriority="59" w:unhideWhenUsed="0"/>
+    <w:lsdException w:name="Placeholder Text" w:unhideWhenUsed="0"/>
+    <w:lsdException w:name="No Spacing" w:semiHidden="0" w:uiPriority="1" w:unhideWhenUsed="0" w:qFormat="1"/>
+    <w:lsdException w:name="Light Shading" w:semiHidden="0" w:uiPriority="60" w:unhideWhenUsed="0"/>
+    <w:lsdException w:name="Light List" w:semiHidden="0" w:uiPriority="61" w:unhideWhenUsed="0"/>
+    <w:lsdException w:name="Light Grid" w:semiHidden="0" w:uiPriority="62" w:unhideWhenUsed="0"/>
+    <w:lsdException w:name="Medium Shading 1" w:semiHidden="0" w:uiPriority="63" w:unhideWhenUsed="0"/>
+    <w:lsdException w:name="Medium Shading 2" w:semiHidden="0" w:uiPriority="64" w:unhideWhenUsed="0"/>
+    <w:lsdException w:name="Medium List 1" w:semiHidden="0" w:uiPriority="65" w:unhideWhenUsed="0"/>
+    <w:lsdException w:name="Medium List 2" w:semiHidden="0" w:uiPriority="66" w:unhideWhenUsed="0"/>
+    <w:lsdException w:name="Medium Grid 1" w:semiHidden="0" w:uiPriority="67" w:unhideWhenUsed="0"/>
+    <w:lsdException w:name="Medium Grid 2" w:semiHidden="0" w:uiPriority="68" w:unhideWhenUsed="0"/>
+    <w:lsdException w:name="Medium Grid 3" w:semiHidden="0" w:uiPriority="69" w:unhideWhenUsed="0"/>
+    <w:lsdException w:name="Dark List" w:semiHidden="0" w:uiPriority="70" w:unhideWhenUsed="0"/>
+    <w:lsdException w:name="Colorful Shading" w:semiHidden="0" w:uiPriority="71" w:unhideWhenUsed="0"/>
+    <w:lsdException w:name="Colorful List" w:semiHidden="0" w:uiPriority="72" w:unhideWhenUsed="0"/>
+    <w:lsdException w:name="Colorful Grid" w:semiHidden="0" w:uiPriority="73" w:unhideWhenUsed="0"/>
+    <w:lsdException w:name="Light Shading Accent 1" w:semiHidden="0" w:uiPriority="60" w:unhideWhenUsed="0"/>
+    <w:lsdException w:name="Light List Accent 1" w:semiHidden="0" w:uiPriority="61" w:unhideWhenUsed="0"/>
+    <w:lsdException w:name="Light Grid Accent 1" w:semiHidden="0" w:uiPriority="62" w:unhideWhenUsed="0"/>
+    <w:lsdException w:name="Medium Shading 1 Accent 1" w:semiHidden="0" w:uiPriority="63" w:unhideWhenUsed="0"/>
+    <w:lsdException w:name="Medium Shading 2 Accent 1" w:semiHidden="0" w:uiPriority="64" w:unhideWhenUsed="0"/>
+    <w:lsdException w:name="Medium List 1 Accent 1" w:semiHidden="0" w:uiPriority="65" w:unhideWhenUsed="0"/>
+    <w:lsdException w:name="Revision" w:unhideWhenUsed="0"/>
+    <w:lsdException w:name="List Paragraph" w:semiHidden="0" w:uiPriority="34" w:unhideWhenUsed="0" w:qFormat="1"/>
+    <w:lsdException w:name="Quote" w:semiHidden="0" w:uiPriority="29" w:unhideWhenUsed="0" w:qFormat="1"/>
+    <w:lsdException w:name="Intense Quote" w:semiHidden="0" w:uiPriority="30" w:unhideWhenUsed="0" w:qFormat="1"/>
+    <w:lsdException w:name="Medium List 2 Accent 1" w:semiHidden="0" w:uiPriority="66" w:unhideWhenUsed="0"/>
+    <w:lsdException w:name="Medium Grid 1 Accent 1" w:semiHidden="0" w:uiPriority="67" w:unhideWhenUsed="0"/>
+    <w:lsdException w:name="Medium Grid 2 Accent 1" w:semiHidden="0" w:uiPriority="68" w:unhideWhenUsed="0"/>
+    <w:lsdException w:name="Medium Grid 3 Accent 1" w:semiHidden="0" w:uiPriority="69" w:unhideWhenUsed="0"/>
+    <w:lsdException w:name="Dark List Accent 1" w:semiHidden="0" w:uiPriority="70" w:unhideWhenUsed="0"/>
+    <w:lsdException w:name="Colorful Shading Accent 1" w:semiHidden="0" w:uiPriority="71" w:unhideWhenUsed="0"/>
+    <w:lsdException w:name="Colorful List Accent 1" w:semiHidden="0" w:uiPriority="72" w:unhideWhenUsed="0"/>
+    <w:lsdException w:name="Colorful Grid Accent 1" w:semiHidden="0" w:uiPriority="73" w:unhideWhenUsed="0"/>
+    <w:lsdException w:name="Light Shading Accent 2" w:semiHidden="0" w:uiPriority="60" w:unhideWhenUsed="0"/>
+    <w:lsdException w:name="Light List Accent 2" w:semiHidden="0" w:uiPriority="61" w:unhideWhenUsed="0"/>
+    <w:lsdException w:name="Light Grid Accent 2" w:semiHidden="0" w:uiPriority="62" w:unhideWhenUsed="0"/>
+    <w:lsdException w:name="Medium Shading 1 Accent 2" w:semiHidden="0" w:uiPriority="63" w:unhideWhenUsed="0"/>
+    <w:lsdException w:name="Medium Shading 2 Accent 2" w:semiHidden="0" w:uiPriority="64" w:unhideWhenUsed="0"/>
+    <w:lsdException w:name="Medium List 1 Accent 2" w:semiHidden="0" w:uiPriority="65" w:unhideWhenUsed="0"/>
+    <w:lsdException w:name="Medium List 2 Accent 2" w:semiHidden="0" w:uiPriority="66" w:unhideWhenUsed="0"/>
+    <w:lsdException w:name="Medium Grid 1 Accent 2" w:semiHidden="0" w:uiPriority="67" w:unhideWhenUsed="0"/>
+    <w:lsdException w:name="Medium Grid 2 Accent 2" w:semiHidden="0" w:uiPriority="68" w:unhideWhenUsed="0"/>
+    <w:lsdException w:name="Medium Grid 3 Accent 2" w:semiHidden="0" w:uiPriority="69" w:unhideWhenUsed="0"/>
+    <w:lsdException w:name="Dark List Accent 2" w:semiHidden="0" w:uiPriority="70" w:unhideWhenUsed="0"/>
+    <w:lsdException w:name="Colorful Shading Accent 2" w:semiHidden="0" w:uiPriority="71" w:unhideWhenUsed="0"/>
+    <w:lsdException w:name="Colorful List Accent 2" w:semiHidden="0" w:uiPriority="72" w:unhideWhenUsed="0"/>
+    <w:lsdException w:name="Colorful Grid Accent 2" w:semiHidden="0" w:uiPriority="73" w:unhideWhenUsed="0"/>
+    <w:lsdException w:name="Light Shading Accent 3" w:semiHidden="0" w:uiPriority="60" w:unhideWhenUsed="0"/>
+    <w:lsdException w:name="Light List Accent 3" w:semiHidden="0" w:uiPriority="61" w:unhideWhenUsed="0"/>
+    <w:lsdException w:name="Light Grid Accent 3" w:semiHidden="0" w:uiPriority="62" w:unhideWhenUsed="0"/>
+    <w:lsdException w:name="Medium Shading 1 Accent 3" w:semiHidden="0" w:uiPriority="63" w:unhideWhenUsed="0"/>
+    <w:lsdException w:name="Medium Shading 2 Accent 3" w:semiHidden="0" w:uiPriority="64" w:unhideWhenUsed="0"/>
+    <w:lsdException w:name="Medium List 1 Accent 3" w:semiHidden="0" w:uiPriority="65" w:unhideWhenUsed="0"/>
+    <w:lsdException w:name="Medium List 2 Accent 3" w:semiHidden="0" w:uiPriority="66" w:unhideWhenUsed="0"/>
+    <w:lsdException w:name="Medium Grid 1 Accent 3" w:semiHidden="0" w:uiPriority="67" w:unhideWhenUsed="0"/>
+    <w:lsdException w:name="Medium Grid 2 Accent 3" w:semiHidden="0" w:uiPriority="68" w:unhideWhenUsed="0"/>
+    <w:lsdException w:name="Medium Grid 3 Accent 3" w:semiHidden="0" w:uiPriority="69" w:unhideWhenUsed="0"/>
+    <w:lsdException w:name="Dark List Accent 3" w:semiHidden="0" w:uiPriority="70" w:unhideWhenUsed="0"/>
+    <w:lsdException w:name="Colorful Shading Accent 3" w:semiHidden="0" w:uiPriority="71" w:unhideWhenUsed="0"/>
+    <w:lsdException w:name="Colorful List Accent 3" w:semiHidden="0" w:uiPriority="72" w:unhideWhenUsed="0"/>
+    <w:lsdException w:name="Colorful Grid Accent 3" w:semiHidden="0" w:uiPriority="73" w:unhideWhenUsed="0"/>
+    <w:lsdException w:name="Light Shading Accent 4" w:semiHidden="0" w:uiPriority="60" w:unhideWhenUsed="0"/>
+    <w:lsdException w:name="Light List Accent 4" w:semiHidden="0" w:uiPriority="61" w:unhideWhenUsed="0"/>
+    <w:lsdException w:name="Light Grid Accent 4" w:semiHidden="0" w:uiPriority="62" w:unhideWhenUsed="0"/>
+    <w:lsdException w:name="Medium Shading 1 Accent 4" w:semiHidden="0" w:uiPriority="63" w:unhideWhenUsed="0"/>
+    <w:lsdException w:name="Medium Shading 2 Accent 4" w:semiHidden="0" w:uiPriority="64" w:unhideWhenUsed="0"/>
+    <w:lsdException w:name="Medium List 1 Accent 4" w:semiHidden="0" w:uiPriority="65" w:unhideWhenUsed="0"/>
+    <w:lsdException w:name="Medium List 2 Accent 4" w:semiHidden="0" w:uiPriority="66" w:unhideWhenUsed="0"/>
+    <w:lsdException w:name="Medium Grid 1 Accent 4" w:semiHidden="0" w:uiPriority="67" w:unhideWhenUsed="0"/>
+    <w:lsdException w:name="Medium Grid 2 Accent 4" w:semiHidden="0" w:uiPriority="68" w:unhideWhenUsed="0"/>
+    <w:lsdException w:name="Medium Grid 3 Accent 4" w:semiHidden="0" w:uiPriority="69" w:unhideWhenUsed="0"/>
+    <w:lsdException w:name="Dark List Accent 4" w:semiHidden="0" w:uiPriority="70" w:unhideWhenUsed="0"/>
+    <w:lsdException w:name="Colorful Shading Accent 4" w:semiHidden="0" w:uiPriority="71" w:unhideWhenUsed="0"/>
+    <w:lsdException w:name="Colorful List Accent 4" w:semiHidden="0" w:uiPriority="72" w:unhideWhenUsed="0"/>
+    <w:lsdException w:name="Colorful Grid Accent 4" w:semiHidden="0" w:uiPriority="73" w:unhideWhenUsed="0"/>
+    <w:lsdException w:name="Light Shading Accent 5" w:semiHidden="0" w:uiPriority="60" w:unhideWhenUsed="0"/>
+    <w:lsdException w:name="Light List Accent 5" w:semiHidden="0" w:uiPriority="61" w:unhideWhenUsed="0"/>
+    <w:lsdException w:name="Light Grid Accent 5" w:semiHidden="0" w:uiPriority="62" w:unhideWhenUsed="0"/>
+    <w:lsdException w:name="Medium Shading 1 Accent 5" w:semiHidden="0" w:uiPriority="63" w:unhideWhenUsed="0"/>
+    <w:lsdException w:name="Medium Shading 2 Accent 5" w:semiHidden="0" w:uiPriority="64" w:unhideWhenUsed="0"/>
+    <w:lsdException w:name="Medium List 1 Accent 5" w:semiHidden="0" w:uiPriority="65" w:unhideWhenUsed="0"/>
+    <w:lsdException w:name="Medium List 2 Accent 5" w:semiHidden="0" w:uiPriority="66" w:unhideWhenUsed="0"/>
+    <w:lsdException w:name="Medium Grid 1 Accent 5" w:semiHidden="0" w:uiPriority="67" w:unhideWhenUsed="0"/>
+    <w:lsdException w:name="Medium Grid 2 Accent 5" w:semiHidden="0" w:uiPriority="68" w:unhideWhenUsed="0"/>
+    <w:lsdException w:name="Medium Grid 3 Accent 5" w:semiHidden="0" w:uiPriority="69" w:unhideWhenUsed="0"/>
+    <w:lsdException w:name="Dark List Accent 5" w:semiHidden="0" w:uiPriority="70" w:unhideWhenUsed="0"/>
+    <w:lsdException w:name="Colorful Shading Accent 5" w:semiHidden="0" w:uiPriority="71" w:unhideWhenUsed="0"/>
+    <w:lsdException w:name="Colorful List Accent 5" w:semiHidden="0" w:uiPriority="72" w:unhideWhenUsed="0"/>
+    <w:lsdException w:name="Colorful Grid Accent 5" w:semiHidden="0" w:uiPriority="73" w:unhideWhenUsed="0"/>
+    <w:lsdException w:name="Light Shading Accent 6" w:semiHidden="0" w:uiPriority="60" w:unhideWhenUsed="0"/>
+    <w:lsdException w:name="Light List Accent 6" w:semiHidden="0" w:uiPriority="61" w:unhideWhenUsed="0"/>
+    <w:lsdException w:name="Light Grid Accent 6" w:semiHidden="0" w:uiPriority="62" w:unhideWhenUsed="0"/>
+    <w:lsdException w:name="Medium Shading 1 Accent 6" w:semiHidden="0" w:uiPriority="63" w:unhideWhenUsed="0"/>
+    <w:lsdException w:name="Medium Shading 2 Accent 6" w:semiHidden="0" w:uiPriority="64" w:unhideWhenUsed="0"/>
+    <w:lsdException w:name="Medium List 1 Accent 6" w:semiHidden="0" w:uiPriority="65" w:unhideWhenUsed="0"/>
+    <w:lsdException w:name="Medium List 2 Accent 6" w:semiHidden="0" w:uiPriority="66" w:unhideWhenUsed="0"/>
+    <w:lsdException w:name="Medium Grid 1 Accent 6" w:semiHidden="0" w:uiPriority="67" w:unhideWhenUsed="0"/>
+    <w:lsdException w:name="Medium Grid 2 Accent 6" w:semiHidden="0" w:uiPriority="68" w:unhideWhenUsed="0"/>
+    <w:lsdException w:name="Medium Grid 3 Accent 6" w:semiHidden="0" w:uiPriority="69" w:unhideWhenUsed="0"/>
+    <w:lsdException w:name="Dark List Accent 6" w:semiHidden="0" w:uiPriority="70" w:unhideWhenUsed="0"/>
+    <w:lsdException w:name="Colorful Shading Accent 6" w:semiHidden="0" w:uiPriority="71" w:unhideWhenUsed="0"/>
+    <w:lsdException w:name="Colorful List Accent 6" w:semiHidden="0" w:uiPriority="72" w:unhideWhenUsed="0"/>
+    <w:lsdException w:name="Colorful Grid Accent 6" w:semiHidden="0" w:uiPriority="73" w:unhideWhenUsed="0"/>
+    <w:lsdException w:name="Subtle Emphasis" w:semiHidden="0" w:uiPriority="19" w:unhideWhenUsed="0" w:qFormat="1"/>
+    <w:lsdException w:name="Intense Emphasis" w:semiHidden="0" w:uiPriority="21" w:unhideWhenUsed="0" w:qFormat="1"/>
+    <w:lsdException w:name="Subtle Reference" w:semiHidden="0" w:uiPriority="31" w:unhideWhenUsed="0" w:qFormat="1"/>
+    <w:lsdException w:name="Intense Reference" w:semiHidden="0" w:uiPriority="32" w:unhideWhenUsed="0" w:qFormat="1"/>
+    <w:lsdException w:name="Book Title" w:semiHidden="0" w:uiPriority="33" w:unhideWhenUsed="0" w:qFormat="1"/>
+    <w:lsdException w:name="Bibliography" w:uiPriority="37"/>
+    <w:lsdException w:name="TOC Heading" w:uiPriority="39" w:qFormat="1"/>
+  </w:latentStyles>
+  <w:style w:type="paragraph" w:default="1" w:styleId="Normal">
+    <w:name w:val="Normal"/>
+    <w:qFormat/>
+  </w:style>
+  <w:style w:type="character" w:default="1" w:styleId="DefaultParagraphFont">
+    <w:name w:val="Default Paragraph Font"/>
+    <w:uiPriority w:val="1"/>
+    <w:semiHidden/>
+    <w:unhideWhenUsed/>
+  </w:style>
+  <w:style w:type="table" w:default="1" w:styleId="TableNormal">
+    <w:name w:val="Normal Table"/>
+    <w:uiPriority w:val="99"/>
+    <w:semiHidden/>
+    <w:unhideWhenUsed/>
+    <w:tblPr>
+      <w:tblInd w:w="0" w:type="dxa"/>
+      <w:tblCellMar>
+        <w:top w:w="0" w:type="dxa"/>
+        <w:left w:w="108" w:type="dxa"/>
+        <w:bottom w:w="0" w:type="dxa"/>
+        <w:right w:w="108" w:type="dxa"/>
+      </w:tblCellMar>
+    </w:tblPr>
+  </w:style>
+  <w:style w:type="numbering" w:default="1" w:styleId="NoList">
+    <w:name w:val="No List"/>
+    <w:uiPriority w:val="99"/>
+    <w:semiHidden/>
+    <w:unhideWhenUsed/>
+  </w:style>
+  <w:style w:type="paragraph" w:customStyle="1" w:styleId="6ECD6D0C4AB942169CDD007FF04FA694">
+    <w:name w:val="6ECD6D0C4AB942169CDD007FF04FA694"/>
+    <w:rsid w:val="00B8326E"/>
+  </w:style>
+</w:styles>
+</file>
+
+<file path=word/glossary/stylesWithEffects.xml><?xml version="1.0" encoding="utf-8"?>
+<w:styles xmlns:wpc="http://schemas.microsoft.com/office/word/2010/wordprocessingCanvas" xmlns:mc="http://schemas.openxmlformats.org/markup-compatibility/2006" xmlns:o="urn:schemas-microsoft-com:office:office" xmlns:r="http://schemas.openxmlformats.org/officeDocument/2006/relationships" xmlns:m="http://schemas.openxmlformats.org/officeDocument/2006/math" xmlns:v="urn:schemas-microsoft-com:vml" xmlns:wp14="http://schemas.microsoft.com/office/word/2010/wordprocessingDrawing" xmlns:wp="http://schemas.openxmlformats.org/drawingml/2006/wordprocessingDrawing" xmlns:w10="urn:schemas-microsoft-com:office:word" xmlns:w="http://schemas.openxmlformats.org/wordprocessingml/2006/main" xmlns:w14="http://schemas.microsoft.com/office/word/2010/wordml" xmlns:wpg="http://schemas.microsoft.com/office/word/2010/wordprocessingGroup" xmlns:wpi="http://schemas.microsoft.com/office/word/2010/wordprocessingInk" xmlns:wne="http://schemas.microsoft.com/office/word/2006/wordml" xmlns:wps="http://schemas.microsoft.com/office/word/2010/wordprocessingShape" mc:Ignorable="w14 wp14">
+  <w:docDefaults>
+    <w:rPrDefault>
+      <w:rPr>
+        <w:rFonts w:asciiTheme="minorHAnsi" w:eastAsiaTheme="minorEastAsia" w:hAnsiTheme="minorHAnsi" w:cstheme="minorBidi"/>
+        <w:sz w:val="22"/>
+        <w:szCs w:val="22"/>
+        <w:lang w:val="en-US" w:eastAsia="en-US" w:bidi="ar-SA"/>
+      </w:rPr>
+    </w:rPrDefault>
+    <w:pPrDefault>
+      <w:pPr>
+        <w:spacing w:after="200" w:line="276" w:lineRule="auto"/>
+      </w:pPr>
+    </w:pPrDefault>
+  </w:docDefaults>
+  <w:latentStyles w:defLockedState="0" w:defUIPriority="99" w:defSemiHidden="1" w:defUnhideWhenUsed="1" w:defQFormat="0" w:count="267">
+    <w:lsdException w:name="Normal" w:semiHidden="0" w:uiPriority="0" w:unhideWhenUsed="0" w:qFormat="1"/>
+    <w:lsdException w:name="heading 1" w:semiHidden="0" w:uiPriority="9" w:unhideWhenUsed="0" w:qFormat="1"/>
+    <w:lsdException w:name="heading 2" w:uiPriority="9" w:qFormat="1"/>
+    <w:lsdException w:name="heading 3" w:uiPriority="9" w:qFormat="1"/>
+    <w:lsdException w:name="heading 4" w:uiPriority="9" w:qFormat="1"/>
+    <w:lsdException w:name="heading 5" w:uiPriority="9" w:qFormat="1"/>
+    <w:lsdException w:name="heading 6" w:uiPriority="9" w:qFormat="1"/>
+    <w:lsdException w:name="heading 7" w:uiPriority="9" w:qFormat="1"/>
+    <w:lsdException w:name="heading 8" w:uiPriority="9" w:qFormat="1"/>
+    <w:lsdException w:name="heading 9" w:uiPriority="9" w:qFormat="1"/>
+    <w:lsdException w:name="toc 1" w:uiPriority="39"/>
+    <w:lsdException w:name="toc 2" w:uiPriority="39"/>
+    <w:lsdException w:name="toc 3" w:uiPriority="39"/>
+    <w:lsdException w:name="toc 4" w:uiPriority="39"/>
+    <w:lsdException w:name="toc 5" w:uiPriority="39"/>
+    <w:lsdException w:name="toc 6" w:uiPriority="39"/>
+    <w:lsdException w:name="toc 7" w:uiPriority="39"/>
+    <w:lsdException w:name="toc 8" w:uiPriority="39"/>
+    <w:lsdException w:name="toc 9" w:uiPriority="39"/>
+    <w:lsdException w:name="caption" w:uiPriority="35" w:qFormat="1"/>
+    <w:lsdException w:name="Title" w:semiHidden="0" w:uiPriority="10" w:unhideWhenUsed="0" w:qFormat="1"/>
+    <w:lsdException w:name="Default Paragraph Font" w:uiPriority="1"/>
+    <w:lsdException w:name="Subtitle" w:semiHidden="0" w:uiPriority="11" w:unhideWhenUsed="0" w:qFormat="1"/>
+    <w:lsdException w:name="Strong" w:semiHidden="0" w:uiPriority="22" w:unhideWhenUsed="0" w:qFormat="1"/>
+    <w:lsdException w:name="Emphasis" w:semiHidden="0" w:uiPriority="20" w:unhideWhenUsed="0" w:qFormat="1"/>
+    <w:lsdException w:name="Table Grid" w:semiHidden="0" w:uiPriority="59" w:unhideWhenUsed="0"/>
+    <w:lsdException w:name="Placeholder Text" w:unhideWhenUsed="0"/>
+    <w:lsdException w:name="No Spacing" w:semiHidden="0" w:uiPriority="1" w:unhideWhenUsed="0" w:qFormat="1"/>
+    <w:lsdException w:name="Light Shading" w:semiHidden="0" w:uiPriority="60" w:unhideWhenUsed="0"/>
+    <w:lsdException w:name="Light List" w:semiHidden="0" w:uiPriority="61" w:unhideWhenUsed="0"/>
+    <w:lsdException w:name="Light Grid" w:semiHidden="0" w:uiPriority="62" w:unhideWhenUsed="0"/>
+    <w:lsdException w:name="Medium Shading 1" w:semiHidden="0" w:uiPriority="63" w:unhideWhenUsed="0"/>
+    <w:lsdException w:name="Medium Shading 2" w:semiHidden="0" w:uiPriority="64" w:unhideWhenUsed="0"/>
+    <w:lsdException w:name="Medium List 1" w:semiHidden="0" w:uiPriority="65" w:unhideWhenUsed="0"/>
+    <w:lsdException w:name="Medium List 2" w:semiHidden="0" w:uiPriority="66" w:unhideWhenUsed="0"/>
+    <w:lsdException w:name="Medium Grid 1" w:semiHidden="0" w:uiPriority="67" w:unhideWhenUsed="0"/>
+    <w:lsdException w:name="Medium Grid 2" w:semiHidden="0" w:uiPriority="68" w:unhideWhenUsed="0"/>
+    <w:lsdException w:name="Medium Grid 3" w:semiHidden="0" w:uiPriority="69" w:unhideWhenUsed="0"/>
+    <w:lsdException w:name="Dark List" w:semiHidden="0" w:uiPriority="70" w:unhideWhenUsed="0"/>
+    <w:lsdException w:name="Colorful Shading" w:semiHidden="0" w:uiPriority="71" w:unhideWhenUsed="0"/>
+    <w:lsdException w:name="Colorful List" w:semiHidden="0" w:uiPriority="72" w:unhideWhenUsed="0"/>
+    <w:lsdException w:name="Colorful Grid" w:semiHidden="0" w:uiPriority="73" w:unhideWhenUsed="0"/>
+    <w:lsdException w:name="Light Shading Accent 1" w:semiHidden="0" w:uiPriority="60" w:unhideWhenUsed="0"/>
+    <w:lsdException w:name="Light List Accent 1" w:semiHidden="0" w:uiPriority="61" w:unhideWhenUsed="0"/>
+    <w:lsdException w:name="Light Grid Accent 1" w:semiHidden="0" w:uiPriority="62" w:unhideWhenUsed="0"/>
+    <w:lsdException w:name="Medium Shading 1 Accent 1" w:semiHidden="0" w:uiPriority="63" w:unhideWhenUsed="0"/>
+    <w:lsdException w:name="Medium Shading 2 Accent 1" w:semiHidden="0" w:uiPriority="64" w:unhideWhenUsed="0"/>
+    <w:lsdException w:name="Medium List 1 Accent 1" w:semiHidden="0" w:uiPriority="65" w:unhideWhenUsed="0"/>
+    <w:lsdException w:name="Revision" w:unhideWhenUsed="0"/>
+    <w:lsdException w:name="List Paragraph" w:semiHidden="0" w:uiPriority="34" w:unhideWhenUsed="0" w:qFormat="1"/>
+    <w:lsdException w:name="Quote" w:semiHidden="0" w:uiPriority="29" w:unhideWhenUsed="0" w:qFormat="1"/>
+    <w:lsdException w:name="Intense Quote" w:semiHidden="0" w:uiPriority="30" w:unhideWhenUsed="0" w:qFormat="1"/>
+    <w:lsdException w:name="Medium List 2 Accent 1" w:semiHidden="0" w:uiPriority="66" w:unhideWhenUsed="0"/>
+    <w:lsdException w:name="Medium Grid 1 Accent 1" w:semiHidden="0" w:uiPriority="67" w:unhideWhenUsed="0"/>
+    <w:lsdException w:name="Medium Grid 2 Accent 1" w:semiHidden="0" w:uiPriority="68" w:unhideWhenUsed="0"/>
+    <w:lsdException w:name="Medium Grid 3 Accent 1" w:semiHidden="0" w:uiPriority="69" w:unhideWhenUsed="0"/>
+    <w:lsdException w:name="Dark List Accent 1" w:semiHidden="0" w:uiPriority="70" w:unhideWhenUsed="0"/>
+    <w:lsdException w:name="Colorful Shading Accent 1" w:semiHidden="0" w:uiPriority="71" w:unhideWhenUsed="0"/>
+    <w:lsdException w:name="Colorful List Accent 1" w:semiHidden="0" w:uiPriority="72" w:unhideWhenUsed="0"/>
+    <w:lsdException w:name="Colorful Grid Accent 1" w:semiHidden="0" w:uiPriority="73" w:unhideWhenUsed="0"/>
+    <w:lsdException w:name="Light Shading Accent 2" w:semiHidden="0" w:uiPriority="60" w:unhideWhenUsed="0"/>
+    <w:lsdException w:name="Light List Accent 2" w:semiHidden="0" w:uiPriority="61" w:unhideWhenUsed="0"/>
+    <w:lsdException w:name="Light Grid Accent 2" w:semiHidden="0" w:uiPriority="62" w:unhideWhenUsed="0"/>
+    <w:lsdException w:name="Medium Shading 1 Accent 2" w:semiHidden="0" w:uiPriority="63" w:unhideWhenUsed="0"/>
+    <w:lsdException w:name="Medium Shading 2 Accent 2" w:semiHidden="0" w:uiPriority="64" w:unhideWhenUsed="0"/>
+    <w:lsdException w:name="Medium List 1 Accent 2" w:semiHidden="0" w:uiPriority="65" w:unhideWhenUsed="0"/>
+    <w:lsdException w:name="Medium List 2 Accent 2" w:semiHidden="0" w:uiPriority="66" w:unhideWhenUsed="0"/>
+    <w:lsdException w:name="Medium Grid 1 Accent 2" w:semiHidden="0" w:uiPriority="67" w:unhideWhenUsed="0"/>
+    <w:lsdException w:name="Medium Grid 2 Accent 2" w:semiHidden="0" w:uiPriority="68" w:unhideWhenUsed="0"/>
+    <w:lsdException w:name="Medium Grid 3 Accent 2" w:semiHidden="0" w:uiPriority="69" w:unhideWhenUsed="0"/>
+    <w:lsdException w:name="Dark List Accent 2" w:semiHidden="0" w:uiPriority="70" w:unhideWhenUsed="0"/>
+    <w:lsdException w:name="Colorful Shading Accent 2" w:semiHidden="0" w:uiPriority="71" w:unhideWhenUsed="0"/>
+    <w:lsdException w:name="Colorful List Accent 2" w:semiHidden="0" w:uiPriority="72" w:unhideWhenUsed="0"/>
+    <w:lsdException w:name="Colorful Grid Accent 2" w:semiHidden="0" w:uiPriority="73" w:unhideWhenUsed="0"/>
+    <w:lsdException w:name="Light Shading Accent 3" w:semiHidden="0" w:uiPriority="60" w:unhideWhenUsed="0"/>
+    <w:lsdException w:name="Light List Accent 3" w:semiHidden="0" w:uiPriority="61" w:unhideWhenUsed="0"/>
+    <w:lsdException w:name="Light Grid Accent 3" w:semiHidden="0" w:uiPriority="62" w:unhideWhenUsed="0"/>
+    <w:lsdException w:name="Medium Shading 1 Accent 3" w:semiHidden="0" w:uiPriority="63" w:unhideWhenUsed="0"/>
+    <w:lsdException w:name="Medium Shading 2 Accent 3" w:semiHidden="0" w:uiPriority="64" w:unhideWhenUsed="0"/>
+    <w:lsdException w:name="Medium List 1 Accent 3" w:semiHidden="0" w:uiPriority="65" w:unhideWhenUsed="0"/>
+    <w:lsdException w:name="Medium List 2 Accent 3" w:semiHidden="0" w:uiPriority="66" w:unhideWhenUsed="0"/>
+    <w:lsdException w:name="Medium Grid 1 Accent 3" w:semiHidden="0" w:uiPriority="67" w:unhideWhenUsed="0"/>
+    <w:lsdException w:name="Medium Grid 2 Accent 3" w:semiHidden="0" w:uiPriority="68" w:unhideWhenUsed="0"/>
+    <w:lsdException w:name="Medium Grid 3 Accent 3" w:semiHidden="0" w:uiPriority="69" w:unhideWhenUsed="0"/>
+    <w:lsdException w:name="Dark List Accent 3" w:semiHidden="0" w:uiPriority="70" w:unhideWhenUsed="0"/>
+    <w:lsdException w:name="Colorful Shading Accent 3" w:semiHidden="0" w:uiPriority="71" w:unhideWhenUsed="0"/>
+    <w:lsdException w:name="Colorful List Accent 3" w:semiHidden="0" w:uiPriority="72" w:unhideWhenUsed="0"/>
+    <w:lsdException w:name="Colorful Grid Accent 3" w:semiHidden="0" w:uiPriority="73" w:unhideWhenUsed="0"/>
+    <w:lsdException w:name="Light Shading Accent 4" w:semiHidden="0" w:uiPriority="60" w:unhideWhenUsed="0"/>
+    <w:lsdException w:name="Light List Accent 4" w:semiHidden="0" w:uiPriority="61" w:unhideWhenUsed="0"/>
+    <w:lsdException w:name="Light Grid Accent 4" w:semiHidden="0" w:uiPriority="62" w:unhideWhenUsed="0"/>
+    <w:lsdException w:name="Medium Shading 1 Accent 4" w:semiHidden="0" w:uiPriority="63" w:unhideWhenUsed="0"/>
+    <w:lsdException w:name="Medium Shading 2 Accent 4" w:semiHidden="0" w:uiPriority="64" w:unhideWhenUsed="0"/>
+    <w:lsdException w:name="Medium List 1 Accent 4" w:semiHidden="0" w:uiPriority="65" w:unhideWhenUsed="0"/>
+    <w:lsdException w:name="Medium List 2 Accent 4" w:semiHidden="0" w:uiPriority="66" w:unhideWhenUsed="0"/>
+    <w:lsdException w:name="Medium Grid 1 Accent 4" w:semiHidden="0" w:uiPriority="67" w:unhideWhenUsed="0"/>
+    <w:lsdException w:name="Medium Grid 2 Accent 4" w:semiHidden="0" w:uiPriority="68" w:unhideWhenUsed="0"/>
+    <w:lsdException w:name="Medium Grid 3 Accent 4" w:semiHidden="0" w:uiPriority="69" w:unhideWhenUsed="0"/>
+    <w:lsdException w:name="Dark List Accent 4" w:semiHidden="0" w:uiPriority="70" w:unhideWhenUsed="0"/>
+    <w:lsdException w:name="Colorful Shading Accent 4" w:semiHidden="0" w:uiPriority="71" w:unhideWhenUsed="0"/>
+    <w:lsdException w:name="Colorful List Accent 4" w:semiHidden="0" w:uiPriority="72" w:unhideWhenUsed="0"/>
+    <w:lsdException w:name="Colorful Grid Accent 4" w:semiHidden="0" w:uiPriority="73" w:unhideWhenUsed="0"/>
+    <w:lsdException w:name="Light Shading Accent 5" w:semiHidden="0" w:uiPriority="60" w:unhideWhenUsed="0"/>
+    <w:lsdException w:name="Light List Accent 5" w:semiHidden="0" w:uiPriority="61" w:unhideWhenUsed="0"/>
+    <w:lsdException w:name="Light Grid Accent 5" w:semiHidden="0" w:uiPriority="62" w:unhideWhenUsed="0"/>
+    <w:lsdException w:name="Medium Shading 1 Accent 5" w:semiHidden="0" w:uiPriority="63" w:unhideWhenUsed="0"/>
+    <w:lsdException w:name="Medium Shading 2 Accent 5" w:semiHidden="0" w:uiPriority="64" w:unhideWhenUsed="0"/>
+    <w:lsdException w:name="Medium List 1 Accent 5" w:semiHidden="0" w:uiPriority="65" w:unhideWhenUsed="0"/>
+    <w:lsdException w:name="Medium List 2 Accent 5" w:semiHidden="0" w:uiPriority="66" w:unhideWhenUsed="0"/>
+    <w:lsdException w:name="Medium Grid 1 Accent 5" w:semiHidden="0" w:uiPriority="67" w:unhideWhenUsed="0"/>
+    <w:lsdException w:name="Medium Grid 2 Accent 5" w:semiHidden="0" w:uiPriority="68" w:unhideWhenUsed="0"/>
+    <w:lsdException w:name="Medium Grid 3 Accent 5" w:semiHidden="0" w:uiPriority="69" w:unhideWhenUsed="0"/>
+    <w:lsdException w:name="Dark List Accent 5" w:semiHidden="0" w:uiPriority="70" w:unhideWhenUsed="0"/>
+    <w:lsdException w:name="Colorful Shading Accent 5" w:semiHidden="0" w:uiPriority="71" w:unhideWhenUsed="0"/>
+    <w:lsdException w:name="Colorful List Accent 5" w:semiHidden="0" w:uiPriority="72" w:unhideWhenUsed="0"/>
+    <w:lsdException w:name="Colorful Grid Accent 5" w:semiHidden="0" w:uiPriority="73" w:unhideWhenUsed="0"/>
+    <w:lsdException w:name="Light Shading Accent 6" w:semiHidden="0" w:uiPriority="60" w:unhideWhenUsed="0"/>
+    <w:lsdException w:name="Light List Accent 6" w:semiHidden="0" w:uiPriority="61" w:unhideWhenUsed="0"/>
+    <w:lsdException w:name="Light Grid Accent 6" w:semiHidden="0" w:uiPriority="62" w:unhideWhenUsed="0"/>
+    <w:lsdException w:name="Medium Shading 1 Accent 6" w:semiHidden="0" w:uiPriority="63" w:unhideWhenUsed="0"/>
+    <w:lsdException w:name="Medium Shading 2 Accent 6" w:semiHidden="0" w:uiPriority="64" w:unhideWhenUsed="0"/>
+    <w:lsdException w:name="Medium List 1 Accent 6" w:semiHidden="0" w:uiPriority="65" w:unhideWhenUsed="0"/>
+    <w:lsdException w:name="Medium List 2 Accent 6" w:semiHidden="0" w:uiPriority="66" w:unhideWhenUsed="0"/>
+    <w:lsdException w:name="Medium Grid 1 Accent 6" w:semiHidden="0" w:uiPriority="67" w:unhideWhenUsed="0"/>
+    <w:lsdException w:name="Medium Grid 2 Accent 6" w:semiHidden="0" w:uiPriority="68" w:unhideWhenUsed="0"/>
+    <w:lsdException w:name="Medium Grid 3 Accent 6" w:semiHidden="0" w:uiPriority="69" w:unhideWhenUsed="0"/>
+    <w:lsdException w:name="Dark List Accent 6" w:semiHidden="0" w:uiPriority="70" w:unhideWhenUsed="0"/>
+    <w:lsdException w:name="Colorful Shading Accent 6" w:semiHidden="0" w:uiPriority="71" w:unhideWhenUsed="0"/>
+    <w:lsdException w:name="Colorful List Accent 6" w:semiHidden="0" w:uiPriority="72" w:unhideWhenUsed="0"/>
+    <w:lsdException w:name="Colorful Grid Accent 6" w:semiHidden="0" w:uiPriority="73" w:unhideWhenUsed="0"/>
+    <w:lsdException w:name="Subtle Emphasis" w:semiHidden="0" w:uiPriority="19" w:unhideWhenUsed="0" w:qFormat="1"/>
+    <w:lsdException w:name="Intense Emphasis" w:semiHidden="0" w:uiPriority="21" w:unhideWhenUsed="0" w:qFormat="1"/>
+    <w:lsdException w:name="Subtle Reference" w:semiHidden="0" w:uiPriority="31" w:unhideWhenUsed="0" w:qFormat="1"/>
+    <w:lsdException w:name="Intense Reference" w:semiHidden="0" w:uiPriority="32" w:unhideWhenUsed="0" w:qFormat="1"/>
+    <w:lsdException w:name="Book Title" w:semiHidden="0" w:uiPriority="33" w:unhideWhenUsed="0" w:qFormat="1"/>
+    <w:lsdException w:name="Bibliography" w:uiPriority="37"/>
+    <w:lsdException w:name="TOC Heading" w:uiPriority="39" w:qFormat="1"/>
+  </w:latentStyles>
+  <w:style w:type="paragraph" w:default="1" w:styleId="Normal">
+    <w:name w:val="Normal"/>
+    <w:qFormat/>
+  </w:style>
+  <w:style w:type="character" w:default="1" w:styleId="DefaultParagraphFont">
+    <w:name w:val="Default Paragraph Font"/>
+    <w:uiPriority w:val="1"/>
+    <w:semiHidden/>
+    <w:unhideWhenUsed/>
+  </w:style>
+  <w:style w:type="table" w:default="1" w:styleId="TableNormal">
+    <w:name w:val="Normal Table"/>
+    <w:uiPriority w:val="99"/>
+    <w:semiHidden/>
+    <w:unhideWhenUsed/>
+    <w:tblPr>
+      <w:tblInd w:w="0" w:type="dxa"/>
+      <w:tblCellMar>
+        <w:top w:w="0" w:type="dxa"/>
+        <w:left w:w="108" w:type="dxa"/>
+        <w:bottom w:w="0" w:type="dxa"/>
+        <w:right w:w="108" w:type="dxa"/>
+      </w:tblCellMar>
+    </w:tblPr>
+  </w:style>
+  <w:style w:type="numbering" w:default="1" w:styleId="NoList">
+    <w:name w:val="No List"/>
+    <w:uiPriority w:val="99"/>
+    <w:semiHidden/>
+    <w:unhideWhenUsed/>
+  </w:style>
+  <w:style w:type="paragraph" w:customStyle="1" w:styleId="6ECD6D0C4AB942169CDD007FF04FA694">
+    <w:name w:val="6ECD6D0C4AB942169CDD007FF04FA694"/>
+    <w:rsid w:val="00B8326E"/>
+  </w:style>
+</w:styles>
+</file>
+
+<file path=word/glossary/webSettings.xml><?xml version="1.0" encoding="utf-8"?>
+<w:webSettings xmlns:mc="http://schemas.openxmlformats.org/markup-compatibility/2006" xmlns:r="http://schemas.openxmlformats.org/officeDocument/2006/relationships" xmlns:w="http://schemas.openxmlformats.org/wordprocessingml/2006/main" xmlns:w14="http://schemas.microsoft.com/office/word/2010/wordml" mc:Ignorable="w14">
+  <w:optimizeForBrowser/>
+  <w:allowPNG/>
+</w:webSettings>
 </file>
 
 <file path=word/theme/theme1.xml><?xml version="1.0" encoding="utf-8"?>
@@ -8037,7 +8751,7 @@
 </file>
 
 <file path=customXml/itemProps1.xml><?xml version="1.0" encoding="utf-8"?>
-<ds:datastoreItem xmlns:ds="http://schemas.openxmlformats.org/officeDocument/2006/customXml" ds:itemID="{034FA802-8B86-47CD-B800-290F30DA9436}">
+<ds:datastoreItem xmlns:ds="http://schemas.openxmlformats.org/officeDocument/2006/customXml" ds:itemID="{E0F610DB-DC9F-4B57-A8C6-18A12BAE60AD}">
   <ds:schemaRefs>
     <ds:schemaRef ds:uri="http://schemas.openxmlformats.org/officeDocument/2006/bibliography"/>
   </ds:schemaRefs>

</xml_diff>